<commit_message>
3 version of exercise 6 - 7 C# code
</commit_message>
<xml_diff>
--- a/T0. Activitats de repàs .docx
+++ b/T0. Activitats de repàs .docx
@@ -40,39 +40,87 @@
           <w:rFonts w:ascii="Calibri" w:eastAsia="Calibri" w:hAnsi="Calibri" w:cs="Calibri"/>
           <w:b/>
         </w:rPr>
-        <w:t>Crea la carpeta de projecte “</w:t>
-      </w:r>
-      <w:proofErr w:type="spellStart"/>
-      <w:r>
-        <w:rPr>
-          <w:rFonts w:ascii="Calibri" w:eastAsia="Calibri" w:hAnsi="Calibri" w:cs="Calibri"/>
-          <w:b/>
-        </w:rPr>
-        <w:t>review</w:t>
-      </w:r>
-      <w:proofErr w:type="spellEnd"/>
-      <w:r>
-        <w:rPr>
-          <w:rFonts w:ascii="Calibri" w:eastAsia="Calibri" w:hAnsi="Calibri" w:cs="Calibri"/>
-          <w:b/>
-        </w:rPr>
-        <w:t>_</w:t>
-      </w:r>
-      <w:proofErr w:type="spellStart"/>
-      <w:r>
-        <w:rPr>
-          <w:rFonts w:ascii="Calibri" w:eastAsia="Calibri" w:hAnsi="Calibri" w:cs="Calibri"/>
-          <w:b/>
-        </w:rPr>
-        <w:t>one</w:t>
-      </w:r>
-      <w:proofErr w:type="spellEnd"/>
-      <w:r>
-        <w:rPr>
-          <w:rFonts w:ascii="Calibri" w:eastAsia="Calibri" w:hAnsi="Calibri" w:cs="Calibri"/>
-          <w:b/>
-        </w:rPr>
-        <w:t xml:space="preserve">” en la teva unitat i afegeix-la com a </w:t>
+        <w:t xml:space="preserve">Crea la carpeta de </w:t>
+      </w:r>
+      <w:proofErr w:type="spellStart"/>
+      <w:r>
+        <w:rPr>
+          <w:rFonts w:ascii="Calibri" w:eastAsia="Calibri" w:hAnsi="Calibri" w:cs="Calibri"/>
+          <w:b/>
+        </w:rPr>
+        <w:t>projecte</w:t>
+      </w:r>
+      <w:proofErr w:type="spellEnd"/>
+      <w:r>
+        <w:rPr>
+          <w:rFonts w:ascii="Calibri" w:eastAsia="Calibri" w:hAnsi="Calibri" w:cs="Calibri"/>
+          <w:b/>
+        </w:rPr>
+        <w:t xml:space="preserve"> “</w:t>
+      </w:r>
+      <w:proofErr w:type="spellStart"/>
+      <w:r>
+        <w:rPr>
+          <w:rFonts w:ascii="Calibri" w:eastAsia="Calibri" w:hAnsi="Calibri" w:cs="Calibri"/>
+          <w:b/>
+        </w:rPr>
+        <w:t>review_one</w:t>
+      </w:r>
+      <w:proofErr w:type="spellEnd"/>
+      <w:r>
+        <w:rPr>
+          <w:rFonts w:ascii="Calibri" w:eastAsia="Calibri" w:hAnsi="Calibri" w:cs="Calibri"/>
+          <w:b/>
+        </w:rPr>
+        <w:t xml:space="preserve">” en la </w:t>
+      </w:r>
+      <w:proofErr w:type="spellStart"/>
+      <w:r>
+        <w:rPr>
+          <w:rFonts w:ascii="Calibri" w:eastAsia="Calibri" w:hAnsi="Calibri" w:cs="Calibri"/>
+          <w:b/>
+        </w:rPr>
+        <w:t>teva</w:t>
+      </w:r>
+      <w:proofErr w:type="spellEnd"/>
+      <w:r>
+        <w:rPr>
+          <w:rFonts w:ascii="Calibri" w:eastAsia="Calibri" w:hAnsi="Calibri" w:cs="Calibri"/>
+          <w:b/>
+        </w:rPr>
+        <w:t xml:space="preserve"> unitat i </w:t>
+      </w:r>
+      <w:proofErr w:type="spellStart"/>
+      <w:r>
+        <w:rPr>
+          <w:rFonts w:ascii="Calibri" w:eastAsia="Calibri" w:hAnsi="Calibri" w:cs="Calibri"/>
+          <w:b/>
+        </w:rPr>
+        <w:t>afegeix</w:t>
+      </w:r>
+      <w:proofErr w:type="spellEnd"/>
+      <w:r>
+        <w:rPr>
+          <w:rFonts w:ascii="Calibri" w:eastAsia="Calibri" w:hAnsi="Calibri" w:cs="Calibri"/>
+          <w:b/>
+        </w:rPr>
+        <w:t xml:space="preserve">-la </w:t>
+      </w:r>
+      <w:proofErr w:type="spellStart"/>
+      <w:r>
+        <w:rPr>
+          <w:rFonts w:ascii="Calibri" w:eastAsia="Calibri" w:hAnsi="Calibri" w:cs="Calibri"/>
+          <w:b/>
+        </w:rPr>
+        <w:t>com</w:t>
+      </w:r>
+      <w:proofErr w:type="spellEnd"/>
+      <w:r>
+        <w:rPr>
+          <w:rFonts w:ascii="Calibri" w:eastAsia="Calibri" w:hAnsi="Calibri" w:cs="Calibri"/>
+          <w:b/>
+        </w:rPr>
+        <w:t xml:space="preserve"> a </w:t>
       </w:r>
       <w:proofErr w:type="spellStart"/>
       <w:r>
@@ -88,7 +136,23 @@
           <w:rFonts w:ascii="Calibri" w:eastAsia="Calibri" w:hAnsi="Calibri" w:cs="Calibri"/>
           <w:b/>
         </w:rPr>
-        <w:t xml:space="preserve"> de git.</w:t>
+        <w:t xml:space="preserve"> de </w:t>
+      </w:r>
+      <w:proofErr w:type="spellStart"/>
+      <w:r>
+        <w:rPr>
+          <w:rFonts w:ascii="Calibri" w:eastAsia="Calibri" w:hAnsi="Calibri" w:cs="Calibri"/>
+          <w:b/>
+        </w:rPr>
+        <w:t>git</w:t>
+      </w:r>
+      <w:proofErr w:type="spellEnd"/>
+      <w:r>
+        <w:rPr>
+          <w:rFonts w:ascii="Calibri" w:eastAsia="Calibri" w:hAnsi="Calibri" w:cs="Calibri"/>
+          <w:b/>
+        </w:rPr>
+        <w:t>.</w:t>
       </w:r>
     </w:p>
     <w:p>
@@ -130,161 +194,21 @@
         <w:rPr>
           <w:rFonts w:ascii="Calibri" w:eastAsia="Calibri" w:hAnsi="Calibri" w:cs="Calibri"/>
         </w:rPr>
-        <w:t xml:space="preserve">Para el </w:t>
-      </w:r>
-      <w:proofErr w:type="spellStart"/>
-      <w:r>
-        <w:rPr>
-          <w:rFonts w:ascii="Calibri" w:eastAsia="Calibri" w:hAnsi="Calibri" w:cs="Calibri"/>
-        </w:rPr>
-        <w:t>correcto</w:t>
-      </w:r>
-      <w:proofErr w:type="spellEnd"/>
-      <w:r>
-        <w:rPr>
-          <w:rFonts w:ascii="Calibri" w:eastAsia="Calibri" w:hAnsi="Calibri" w:cs="Calibri"/>
-        </w:rPr>
-        <w:t xml:space="preserve"> </w:t>
-      </w:r>
-      <w:proofErr w:type="spellStart"/>
-      <w:r>
-        <w:rPr>
-          <w:rFonts w:ascii="Calibri" w:eastAsia="Calibri" w:hAnsi="Calibri" w:cs="Calibri"/>
-        </w:rPr>
-        <w:t>desarrollo</w:t>
-      </w:r>
-      <w:proofErr w:type="spellEnd"/>
-      <w:r>
-        <w:rPr>
-          <w:rFonts w:ascii="Calibri" w:eastAsia="Calibri" w:hAnsi="Calibri" w:cs="Calibri"/>
-        </w:rPr>
-        <w:t xml:space="preserve"> de la </w:t>
-      </w:r>
-      <w:proofErr w:type="spellStart"/>
-      <w:r>
-        <w:rPr>
-          <w:rFonts w:ascii="Calibri" w:eastAsia="Calibri" w:hAnsi="Calibri" w:cs="Calibri"/>
-        </w:rPr>
-        <w:t>actividad</w:t>
-      </w:r>
-      <w:proofErr w:type="spellEnd"/>
-      <w:r>
-        <w:rPr>
-          <w:rFonts w:ascii="Calibri" w:eastAsia="Calibri" w:hAnsi="Calibri" w:cs="Calibri"/>
-        </w:rPr>
-        <w:t xml:space="preserve">, </w:t>
-      </w:r>
-      <w:proofErr w:type="spellStart"/>
-      <w:r>
-        <w:rPr>
-          <w:rFonts w:ascii="Calibri" w:eastAsia="Calibri" w:hAnsi="Calibri" w:cs="Calibri"/>
-        </w:rPr>
-        <w:t>primero</w:t>
-      </w:r>
-      <w:proofErr w:type="spellEnd"/>
-      <w:r>
-        <w:rPr>
-          <w:rFonts w:ascii="Calibri" w:eastAsia="Calibri" w:hAnsi="Calibri" w:cs="Calibri"/>
-        </w:rPr>
-        <w:t xml:space="preserve"> </w:t>
-      </w:r>
-      <w:proofErr w:type="spellStart"/>
-      <w:r>
-        <w:rPr>
-          <w:rFonts w:ascii="Calibri" w:eastAsia="Calibri" w:hAnsi="Calibri" w:cs="Calibri"/>
-        </w:rPr>
-        <w:t>verificamos</w:t>
-      </w:r>
-      <w:proofErr w:type="spellEnd"/>
-      <w:r>
-        <w:rPr>
-          <w:rFonts w:ascii="Calibri" w:eastAsia="Calibri" w:hAnsi="Calibri" w:cs="Calibri"/>
-        </w:rPr>
-        <w:t xml:space="preserve"> si </w:t>
-      </w:r>
-      <w:proofErr w:type="spellStart"/>
-      <w:r>
-        <w:rPr>
-          <w:rFonts w:ascii="Calibri" w:eastAsia="Calibri" w:hAnsi="Calibri" w:cs="Calibri"/>
-        </w:rPr>
-        <w:t>tenemos</w:t>
-      </w:r>
-      <w:proofErr w:type="spellEnd"/>
-      <w:r>
-        <w:rPr>
-          <w:rFonts w:ascii="Calibri" w:eastAsia="Calibri" w:hAnsi="Calibri" w:cs="Calibri"/>
-        </w:rPr>
-        <w:t xml:space="preserve"> </w:t>
-      </w:r>
-      <w:proofErr w:type="spellStart"/>
-      <w:r>
-        <w:rPr>
-          <w:rFonts w:ascii="Calibri" w:eastAsia="Calibri" w:hAnsi="Calibri" w:cs="Calibri"/>
-        </w:rPr>
-        <w:t>instalado</w:t>
-      </w:r>
-      <w:proofErr w:type="spellEnd"/>
-      <w:r>
-        <w:rPr>
-          <w:rFonts w:ascii="Calibri" w:eastAsia="Calibri" w:hAnsi="Calibri" w:cs="Calibri"/>
-        </w:rPr>
-        <w:t xml:space="preserve"> Git en </w:t>
-      </w:r>
-      <w:proofErr w:type="spellStart"/>
-      <w:r>
-        <w:rPr>
-          <w:rFonts w:ascii="Calibri" w:eastAsia="Calibri" w:hAnsi="Calibri" w:cs="Calibri"/>
-        </w:rPr>
-        <w:t>nuestro</w:t>
-      </w:r>
-      <w:proofErr w:type="spellEnd"/>
-      <w:r>
-        <w:rPr>
-          <w:rFonts w:ascii="Calibri" w:eastAsia="Calibri" w:hAnsi="Calibri" w:cs="Calibri"/>
-        </w:rPr>
-        <w:t xml:space="preserve"> computador, para </w:t>
-      </w:r>
-      <w:proofErr w:type="spellStart"/>
-      <w:r>
-        <w:rPr>
-          <w:rFonts w:ascii="Calibri" w:eastAsia="Calibri" w:hAnsi="Calibri" w:cs="Calibri"/>
-        </w:rPr>
-        <w:t>esto</w:t>
-      </w:r>
-      <w:proofErr w:type="spellEnd"/>
-      <w:r>
-        <w:rPr>
-          <w:rFonts w:ascii="Calibri" w:eastAsia="Calibri" w:hAnsi="Calibri" w:cs="Calibri"/>
-        </w:rPr>
-        <w:t xml:space="preserve"> </w:t>
-      </w:r>
-      <w:proofErr w:type="spellStart"/>
-      <w:r>
-        <w:rPr>
-          <w:rFonts w:ascii="Calibri" w:eastAsia="Calibri" w:hAnsi="Calibri" w:cs="Calibri"/>
-        </w:rPr>
-        <w:t>ejecutamos</w:t>
-      </w:r>
-      <w:proofErr w:type="spellEnd"/>
-      <w:r>
-        <w:rPr>
-          <w:rFonts w:ascii="Calibri" w:eastAsia="Calibri" w:hAnsi="Calibri" w:cs="Calibri"/>
-        </w:rPr>
-        <w:t xml:space="preserve"> el comando </w:t>
-      </w:r>
-      <w:proofErr w:type="spellStart"/>
-      <w:r>
-        <w:rPr>
-          <w:rFonts w:ascii="Calibri" w:eastAsia="Calibri" w:hAnsi="Calibri" w:cs="Calibri"/>
-        </w:rPr>
-        <w:t>mostrado</w:t>
-      </w:r>
-      <w:proofErr w:type="spellEnd"/>
-      <w:r>
-        <w:rPr>
-          <w:rFonts w:ascii="Calibri" w:eastAsia="Calibri" w:hAnsi="Calibri" w:cs="Calibri"/>
-        </w:rPr>
-        <w:t xml:space="preserve"> en la terminal el </w:t>
+        <w:t xml:space="preserve">Para el correcto desarrollo de la actividad, primero verificamos si tenemos instalado </w:t>
+      </w:r>
+      <w:proofErr w:type="spellStart"/>
+      <w:r>
+        <w:rPr>
+          <w:rFonts w:ascii="Calibri" w:eastAsia="Calibri" w:hAnsi="Calibri" w:cs="Calibri"/>
+        </w:rPr>
+        <w:t>Git</w:t>
+      </w:r>
+      <w:proofErr w:type="spellEnd"/>
+      <w:r>
+        <w:rPr>
+          <w:rFonts w:ascii="Calibri" w:eastAsia="Calibri" w:hAnsi="Calibri" w:cs="Calibri"/>
+        </w:rPr>
+        <w:t xml:space="preserve"> en nuestro computador, para esto ejecutamos el comando mostrado en la terminal el </w:t>
       </w:r>
       <w:proofErr w:type="spellStart"/>
       <w:r>
@@ -298,105 +222,35 @@
         <w:rPr>
           <w:rFonts w:ascii="Calibri" w:eastAsia="Calibri" w:hAnsi="Calibri" w:cs="Calibri"/>
         </w:rPr>
-        <w:t xml:space="preserve"> nos </w:t>
-      </w:r>
-      <w:proofErr w:type="spellStart"/>
-      <w:r>
-        <w:rPr>
-          <w:rFonts w:ascii="Calibri" w:eastAsia="Calibri" w:hAnsi="Calibri" w:cs="Calibri"/>
-        </w:rPr>
-        <w:t>dará</w:t>
-      </w:r>
-      <w:proofErr w:type="spellEnd"/>
-      <w:r>
-        <w:rPr>
-          <w:rFonts w:ascii="Calibri" w:eastAsia="Calibri" w:hAnsi="Calibri" w:cs="Calibri"/>
-        </w:rPr>
-        <w:t xml:space="preserve"> la </w:t>
-      </w:r>
-      <w:proofErr w:type="spellStart"/>
-      <w:r>
-        <w:rPr>
-          <w:rFonts w:ascii="Calibri" w:eastAsia="Calibri" w:hAnsi="Calibri" w:cs="Calibri"/>
-        </w:rPr>
-        <w:t>versión</w:t>
-      </w:r>
-      <w:proofErr w:type="spellEnd"/>
-      <w:r>
-        <w:rPr>
-          <w:rFonts w:ascii="Calibri" w:eastAsia="Calibri" w:hAnsi="Calibri" w:cs="Calibri"/>
-        </w:rPr>
-        <w:t xml:space="preserve"> </w:t>
-      </w:r>
-      <w:proofErr w:type="spellStart"/>
-      <w:r>
-        <w:rPr>
-          <w:rFonts w:ascii="Calibri" w:eastAsia="Calibri" w:hAnsi="Calibri" w:cs="Calibri"/>
-        </w:rPr>
-        <w:t>instalada</w:t>
-      </w:r>
-      <w:proofErr w:type="spellEnd"/>
-      <w:r>
-        <w:rPr>
-          <w:rFonts w:ascii="Calibri" w:eastAsia="Calibri" w:hAnsi="Calibri" w:cs="Calibri"/>
-        </w:rPr>
-        <w:t xml:space="preserve"> de Git, en caso de no </w:t>
-      </w:r>
-      <w:proofErr w:type="spellStart"/>
-      <w:r>
-        <w:rPr>
-          <w:rFonts w:ascii="Calibri" w:eastAsia="Calibri" w:hAnsi="Calibri" w:cs="Calibri"/>
-        </w:rPr>
-        <w:t>reconocer</w:t>
-      </w:r>
-      <w:proofErr w:type="spellEnd"/>
-      <w:r>
-        <w:rPr>
-          <w:rFonts w:ascii="Calibri" w:eastAsia="Calibri" w:hAnsi="Calibri" w:cs="Calibri"/>
-        </w:rPr>
-        <w:t xml:space="preserve"> git como un comando significa que </w:t>
-      </w:r>
-      <w:proofErr w:type="spellStart"/>
-      <w:r>
-        <w:rPr>
-          <w:rFonts w:ascii="Calibri" w:eastAsia="Calibri" w:hAnsi="Calibri" w:cs="Calibri"/>
-        </w:rPr>
-        <w:t>tenemos</w:t>
-      </w:r>
-      <w:proofErr w:type="spellEnd"/>
-      <w:r>
-        <w:rPr>
-          <w:rFonts w:ascii="Calibri" w:eastAsia="Calibri" w:hAnsi="Calibri" w:cs="Calibri"/>
-        </w:rPr>
-        <w:t xml:space="preserve"> que </w:t>
-      </w:r>
-      <w:proofErr w:type="spellStart"/>
-      <w:r>
-        <w:rPr>
-          <w:rFonts w:ascii="Calibri" w:eastAsia="Calibri" w:hAnsi="Calibri" w:cs="Calibri"/>
-        </w:rPr>
-        <w:t>realizar</w:t>
-      </w:r>
-      <w:proofErr w:type="spellEnd"/>
-      <w:r>
-        <w:rPr>
-          <w:rFonts w:ascii="Calibri" w:eastAsia="Calibri" w:hAnsi="Calibri" w:cs="Calibri"/>
-        </w:rPr>
-        <w:t xml:space="preserve"> el </w:t>
-      </w:r>
-      <w:proofErr w:type="spellStart"/>
-      <w:r>
-        <w:rPr>
-          <w:rFonts w:ascii="Calibri" w:eastAsia="Calibri" w:hAnsi="Calibri" w:cs="Calibri"/>
-        </w:rPr>
-        <w:t>proceso</w:t>
-      </w:r>
-      <w:proofErr w:type="spellEnd"/>
-      <w:r>
-        <w:rPr>
-          <w:rFonts w:ascii="Calibri" w:eastAsia="Calibri" w:hAnsi="Calibri" w:cs="Calibri"/>
-        </w:rPr>
-        <w:t xml:space="preserve"> de </w:t>
+        <w:t xml:space="preserve"> nos dará la versión instalada de </w:t>
+      </w:r>
+      <w:proofErr w:type="spellStart"/>
+      <w:r>
+        <w:rPr>
+          <w:rFonts w:ascii="Calibri" w:eastAsia="Calibri" w:hAnsi="Calibri" w:cs="Calibri"/>
+        </w:rPr>
+        <w:t>Git</w:t>
+      </w:r>
+      <w:proofErr w:type="spellEnd"/>
+      <w:r>
+        <w:rPr>
+          <w:rFonts w:ascii="Calibri" w:eastAsia="Calibri" w:hAnsi="Calibri" w:cs="Calibri"/>
+        </w:rPr>
+        <w:t xml:space="preserve">, en caso de no reconocer </w:t>
+      </w:r>
+      <w:proofErr w:type="spellStart"/>
+      <w:r>
+        <w:rPr>
+          <w:rFonts w:ascii="Calibri" w:eastAsia="Calibri" w:hAnsi="Calibri" w:cs="Calibri"/>
+        </w:rPr>
+        <w:t>git</w:t>
+      </w:r>
+      <w:proofErr w:type="spellEnd"/>
+      <w:r>
+        <w:rPr>
+          <w:rFonts w:ascii="Calibri" w:eastAsia="Calibri" w:hAnsi="Calibri" w:cs="Calibri"/>
+        </w:rPr>
+        <w:t xml:space="preserve"> como un comando significa que tenemos que realizar el proceso de </w:t>
       </w:r>
       <w:proofErr w:type="spellStart"/>
       <w:r>
@@ -561,42 +415,14 @@
         <w:rPr>
           <w:rFonts w:ascii="Calibri" w:eastAsia="Calibri" w:hAnsi="Calibri" w:cs="Calibri"/>
         </w:rPr>
-        <w:t>review</w:t>
-      </w:r>
-      <w:proofErr w:type="spellEnd"/>
-      <w:r>
-        <w:rPr>
-          <w:rFonts w:ascii="Calibri" w:eastAsia="Calibri" w:hAnsi="Calibri" w:cs="Calibri"/>
-        </w:rPr>
-        <w:t>_</w:t>
-      </w:r>
-      <w:proofErr w:type="spellStart"/>
-      <w:r>
-        <w:rPr>
-          <w:rFonts w:ascii="Calibri" w:eastAsia="Calibri" w:hAnsi="Calibri" w:cs="Calibri"/>
-        </w:rPr>
-        <w:t>one</w:t>
-      </w:r>
-      <w:proofErr w:type="spellEnd"/>
-      <w:r>
-        <w:rPr>
-          <w:rFonts w:ascii="Calibri" w:eastAsia="Calibri" w:hAnsi="Calibri" w:cs="Calibri"/>
-        </w:rPr>
-        <w:t xml:space="preserve">” </w:t>
-      </w:r>
-      <w:proofErr w:type="spellStart"/>
-      <w:r>
-        <w:rPr>
-          <w:rFonts w:ascii="Calibri" w:eastAsia="Calibri" w:hAnsi="Calibri" w:cs="Calibri"/>
-        </w:rPr>
-        <w:t>mediante</w:t>
-      </w:r>
-      <w:proofErr w:type="spellEnd"/>
-      <w:r>
-        <w:rPr>
-          <w:rFonts w:ascii="Calibri" w:eastAsia="Calibri" w:hAnsi="Calibri" w:cs="Calibri"/>
-        </w:rPr>
-        <w:t xml:space="preserve"> comandos (</w:t>
+        <w:t>review_one</w:t>
+      </w:r>
+      <w:proofErr w:type="spellEnd"/>
+      <w:r>
+        <w:rPr>
+          <w:rFonts w:ascii="Calibri" w:eastAsia="Calibri" w:hAnsi="Calibri" w:cs="Calibri"/>
+        </w:rPr>
+        <w:t>” mediante comandos (</w:t>
       </w:r>
       <w:proofErr w:type="spellStart"/>
       <w:r>
@@ -610,14 +436,14 @@
         <w:rPr>
           <w:rFonts w:ascii="Calibri" w:eastAsia="Calibri" w:hAnsi="Calibri" w:cs="Calibri"/>
         </w:rPr>
-        <w:t xml:space="preserve"> &lt;nombre_</w:t>
-      </w:r>
-      <w:proofErr w:type="spellStart"/>
-      <w:r>
-        <w:rPr>
-          <w:rFonts w:ascii="Calibri" w:eastAsia="Calibri" w:hAnsi="Calibri" w:cs="Calibri"/>
-        </w:rPr>
-        <w:t>directorio</w:t>
+        <w:t xml:space="preserve"> &lt;</w:t>
+      </w:r>
+      <w:proofErr w:type="spellStart"/>
+      <w:r>
+        <w:rPr>
+          <w:rFonts w:ascii="Calibri" w:eastAsia="Calibri" w:hAnsi="Calibri" w:cs="Calibri"/>
+        </w:rPr>
+        <w:t>nombre_directorio</w:t>
       </w:r>
       <w:proofErr w:type="spellEnd"/>
       <w:r>
@@ -643,91 +469,7 @@
         <w:rPr>
           <w:rFonts w:ascii="Calibri" w:eastAsia="Calibri" w:hAnsi="Calibri" w:cs="Calibri"/>
         </w:rPr>
-        <w:t xml:space="preserve">Se verifica que la carpeta se </w:t>
-      </w:r>
-      <w:proofErr w:type="spellStart"/>
-      <w:r>
-        <w:rPr>
-          <w:rFonts w:ascii="Calibri" w:eastAsia="Calibri" w:hAnsi="Calibri" w:cs="Calibri"/>
-        </w:rPr>
-        <w:t>haya</w:t>
-      </w:r>
-      <w:proofErr w:type="spellEnd"/>
-      <w:r>
-        <w:rPr>
-          <w:rFonts w:ascii="Calibri" w:eastAsia="Calibri" w:hAnsi="Calibri" w:cs="Calibri"/>
-        </w:rPr>
-        <w:t xml:space="preserve"> </w:t>
-      </w:r>
-      <w:proofErr w:type="spellStart"/>
-      <w:r>
-        <w:rPr>
-          <w:rFonts w:ascii="Calibri" w:eastAsia="Calibri" w:hAnsi="Calibri" w:cs="Calibri"/>
-        </w:rPr>
-        <w:t>creado</w:t>
-      </w:r>
-      <w:proofErr w:type="spellEnd"/>
-      <w:r>
-        <w:rPr>
-          <w:rFonts w:ascii="Calibri" w:eastAsia="Calibri" w:hAnsi="Calibri" w:cs="Calibri"/>
-        </w:rPr>
-        <w:t xml:space="preserve"> </w:t>
-      </w:r>
-      <w:proofErr w:type="spellStart"/>
-      <w:r>
-        <w:rPr>
-          <w:rFonts w:ascii="Calibri" w:eastAsia="Calibri" w:hAnsi="Calibri" w:cs="Calibri"/>
-        </w:rPr>
-        <w:t>exitosamente</w:t>
-      </w:r>
-      <w:proofErr w:type="spellEnd"/>
-      <w:r>
-        <w:rPr>
-          <w:rFonts w:ascii="Calibri" w:eastAsia="Calibri" w:hAnsi="Calibri" w:cs="Calibri"/>
-        </w:rPr>
-        <w:t xml:space="preserve">, </w:t>
-      </w:r>
-      <w:proofErr w:type="spellStart"/>
-      <w:r>
-        <w:rPr>
-          <w:rFonts w:ascii="Calibri" w:eastAsia="Calibri" w:hAnsi="Calibri" w:cs="Calibri"/>
-        </w:rPr>
-        <w:t>esto</w:t>
-      </w:r>
-      <w:proofErr w:type="spellEnd"/>
-      <w:r>
-        <w:rPr>
-          <w:rFonts w:ascii="Calibri" w:eastAsia="Calibri" w:hAnsi="Calibri" w:cs="Calibri"/>
-        </w:rPr>
-        <w:t xml:space="preserve"> se </w:t>
-      </w:r>
-      <w:proofErr w:type="spellStart"/>
-      <w:r>
-        <w:rPr>
-          <w:rFonts w:ascii="Calibri" w:eastAsia="Calibri" w:hAnsi="Calibri" w:cs="Calibri"/>
-        </w:rPr>
-        <w:t>realiza</w:t>
-      </w:r>
-      <w:proofErr w:type="spellEnd"/>
-      <w:r>
-        <w:rPr>
-          <w:rFonts w:ascii="Calibri" w:eastAsia="Calibri" w:hAnsi="Calibri" w:cs="Calibri"/>
-        </w:rPr>
-        <w:t xml:space="preserve"> </w:t>
-      </w:r>
-      <w:proofErr w:type="spellStart"/>
-      <w:r>
-        <w:rPr>
-          <w:rFonts w:ascii="Calibri" w:eastAsia="Calibri" w:hAnsi="Calibri" w:cs="Calibri"/>
-        </w:rPr>
-        <w:t>mediante</w:t>
-      </w:r>
-      <w:proofErr w:type="spellEnd"/>
-      <w:r>
-        <w:rPr>
-          <w:rFonts w:ascii="Calibri" w:eastAsia="Calibri" w:hAnsi="Calibri" w:cs="Calibri"/>
-        </w:rPr>
-        <w:t xml:space="preserve"> el comando “</w:t>
+        <w:t>Se verifica que la carpeta se haya creado exitosamente, esto se realiza mediante el comando “</w:t>
       </w:r>
       <w:proofErr w:type="spellStart"/>
       <w:r>
@@ -741,105 +483,7 @@
         <w:rPr>
           <w:rFonts w:ascii="Calibri" w:eastAsia="Calibri" w:hAnsi="Calibri" w:cs="Calibri"/>
         </w:rPr>
-        <w:t xml:space="preserve"> –la” el </w:t>
-      </w:r>
-      <w:proofErr w:type="spellStart"/>
-      <w:r>
-        <w:rPr>
-          <w:rFonts w:ascii="Calibri" w:eastAsia="Calibri" w:hAnsi="Calibri" w:cs="Calibri"/>
-        </w:rPr>
-        <w:t>cuál</w:t>
-      </w:r>
-      <w:proofErr w:type="spellEnd"/>
-      <w:r>
-        <w:rPr>
-          <w:rFonts w:ascii="Calibri" w:eastAsia="Calibri" w:hAnsi="Calibri" w:cs="Calibri"/>
-        </w:rPr>
-        <w:t xml:space="preserve"> nos </w:t>
-      </w:r>
-      <w:proofErr w:type="spellStart"/>
-      <w:r>
-        <w:rPr>
-          <w:rFonts w:ascii="Calibri" w:eastAsia="Calibri" w:hAnsi="Calibri" w:cs="Calibri"/>
-        </w:rPr>
-        <w:t>generará</w:t>
-      </w:r>
-      <w:proofErr w:type="spellEnd"/>
-      <w:r>
-        <w:rPr>
-          <w:rFonts w:ascii="Calibri" w:eastAsia="Calibri" w:hAnsi="Calibri" w:cs="Calibri"/>
-        </w:rPr>
-        <w:t xml:space="preserve"> una </w:t>
-      </w:r>
-      <w:proofErr w:type="spellStart"/>
-      <w:r>
-        <w:rPr>
-          <w:rFonts w:ascii="Calibri" w:eastAsia="Calibri" w:hAnsi="Calibri" w:cs="Calibri"/>
-        </w:rPr>
-        <w:t>lista</w:t>
-      </w:r>
-      <w:proofErr w:type="spellEnd"/>
-      <w:r>
-        <w:rPr>
-          <w:rFonts w:ascii="Calibri" w:eastAsia="Calibri" w:hAnsi="Calibri" w:cs="Calibri"/>
-        </w:rPr>
-        <w:t xml:space="preserve"> detallada de los </w:t>
-      </w:r>
-      <w:proofErr w:type="spellStart"/>
-      <w:r>
-        <w:rPr>
-          <w:rFonts w:ascii="Calibri" w:eastAsia="Calibri" w:hAnsi="Calibri" w:cs="Calibri"/>
-        </w:rPr>
-        <w:t>directorios</w:t>
-      </w:r>
-      <w:proofErr w:type="spellEnd"/>
-      <w:r>
-        <w:rPr>
-          <w:rFonts w:ascii="Calibri" w:eastAsia="Calibri" w:hAnsi="Calibri" w:cs="Calibri"/>
-        </w:rPr>
-        <w:t xml:space="preserve"> y </w:t>
-      </w:r>
-      <w:proofErr w:type="spellStart"/>
-      <w:r>
-        <w:rPr>
-          <w:rFonts w:ascii="Calibri" w:eastAsia="Calibri" w:hAnsi="Calibri" w:cs="Calibri"/>
-        </w:rPr>
-        <w:t>archivos</w:t>
-      </w:r>
-      <w:proofErr w:type="spellEnd"/>
-      <w:r>
-        <w:rPr>
-          <w:rFonts w:ascii="Calibri" w:eastAsia="Calibri" w:hAnsi="Calibri" w:cs="Calibri"/>
-        </w:rPr>
-        <w:t xml:space="preserve"> </w:t>
-      </w:r>
-      <w:proofErr w:type="spellStart"/>
-      <w:r>
-        <w:rPr>
-          <w:rFonts w:ascii="Calibri" w:eastAsia="Calibri" w:hAnsi="Calibri" w:cs="Calibri"/>
-        </w:rPr>
-        <w:t>existentes</w:t>
-      </w:r>
-      <w:proofErr w:type="spellEnd"/>
-      <w:r>
-        <w:rPr>
-          <w:rFonts w:ascii="Calibri" w:eastAsia="Calibri" w:hAnsi="Calibri" w:cs="Calibri"/>
-        </w:rPr>
-        <w:t xml:space="preserve"> en </w:t>
-      </w:r>
-      <w:proofErr w:type="spellStart"/>
-      <w:r>
-        <w:rPr>
-          <w:rFonts w:ascii="Calibri" w:eastAsia="Calibri" w:hAnsi="Calibri" w:cs="Calibri"/>
-        </w:rPr>
-        <w:t>nuestra</w:t>
-      </w:r>
-      <w:proofErr w:type="spellEnd"/>
-      <w:r>
-        <w:rPr>
-          <w:rFonts w:ascii="Calibri" w:eastAsia="Calibri" w:hAnsi="Calibri" w:cs="Calibri"/>
-        </w:rPr>
-        <w:t xml:space="preserve"> </w:t>
+        <w:t xml:space="preserve"> –la” el cuál nos generará una lista detallada de los directorios y archivos existentes en nuestra </w:t>
       </w:r>
       <w:proofErr w:type="spellStart"/>
       <w:r>
@@ -866,125 +510,27 @@
         <w:rPr>
           <w:rFonts w:ascii="Calibri" w:eastAsia="Calibri" w:hAnsi="Calibri" w:cs="Calibri"/>
         </w:rPr>
-        <w:t xml:space="preserve">Se </w:t>
-      </w:r>
-      <w:proofErr w:type="spellStart"/>
-      <w:r>
-        <w:rPr>
-          <w:rFonts w:ascii="Calibri" w:eastAsia="Calibri" w:hAnsi="Calibri" w:cs="Calibri"/>
-        </w:rPr>
-        <w:t>accede</w:t>
-      </w:r>
-      <w:proofErr w:type="spellEnd"/>
-      <w:r>
-        <w:rPr>
-          <w:rFonts w:ascii="Calibri" w:eastAsia="Calibri" w:hAnsi="Calibri" w:cs="Calibri"/>
-        </w:rPr>
-        <w:t xml:space="preserve"> a la carpeta creada (a partir de </w:t>
-      </w:r>
-      <w:proofErr w:type="spellStart"/>
-      <w:r>
-        <w:rPr>
-          <w:rFonts w:ascii="Calibri" w:eastAsia="Calibri" w:hAnsi="Calibri" w:cs="Calibri"/>
-        </w:rPr>
-        <w:t>ahora</w:t>
-      </w:r>
-      <w:proofErr w:type="spellEnd"/>
-      <w:r>
-        <w:rPr>
-          <w:rFonts w:ascii="Calibri" w:eastAsia="Calibri" w:hAnsi="Calibri" w:cs="Calibri"/>
-        </w:rPr>
-        <w:t xml:space="preserve"> la </w:t>
-      </w:r>
-      <w:proofErr w:type="spellStart"/>
-      <w:r>
-        <w:rPr>
-          <w:rFonts w:ascii="Calibri" w:eastAsia="Calibri" w:hAnsi="Calibri" w:cs="Calibri"/>
-        </w:rPr>
-        <w:t>llamaremos</w:t>
-      </w:r>
-      <w:proofErr w:type="spellEnd"/>
-      <w:r>
-        <w:rPr>
-          <w:rFonts w:ascii="Calibri" w:eastAsia="Calibri" w:hAnsi="Calibri" w:cs="Calibri"/>
-        </w:rPr>
-        <w:t xml:space="preserve"> </w:t>
-      </w:r>
-      <w:proofErr w:type="spellStart"/>
-      <w:r>
-        <w:rPr>
-          <w:rFonts w:ascii="Calibri" w:eastAsia="Calibri" w:hAnsi="Calibri" w:cs="Calibri"/>
-        </w:rPr>
-        <w:t>directorio</w:t>
-      </w:r>
-      <w:proofErr w:type="spellEnd"/>
-      <w:r>
-        <w:rPr>
-          <w:rFonts w:ascii="Calibri" w:eastAsia="Calibri" w:hAnsi="Calibri" w:cs="Calibri"/>
-        </w:rPr>
-        <w:t>)</w:t>
-      </w:r>
-      <w:r>
-        <w:rPr>
-          <w:rFonts w:ascii="Calibri" w:eastAsia="Calibri" w:hAnsi="Calibri" w:cs="Calibri"/>
-        </w:rPr>
-        <w:t xml:space="preserve"> </w:t>
-      </w:r>
-      <w:proofErr w:type="spellStart"/>
-      <w:r>
-        <w:rPr>
-          <w:rFonts w:ascii="Calibri" w:eastAsia="Calibri" w:hAnsi="Calibri" w:cs="Calibri"/>
-        </w:rPr>
-        <w:t>mediante</w:t>
-      </w:r>
-      <w:proofErr w:type="spellEnd"/>
-      <w:r>
-        <w:rPr>
-          <w:rFonts w:ascii="Calibri" w:eastAsia="Calibri" w:hAnsi="Calibri" w:cs="Calibri"/>
-        </w:rPr>
-        <w:t xml:space="preserve"> el comando “cd” el </w:t>
-      </w:r>
-      <w:proofErr w:type="spellStart"/>
-      <w:r>
-        <w:rPr>
-          <w:rFonts w:ascii="Calibri" w:eastAsia="Calibri" w:hAnsi="Calibri" w:cs="Calibri"/>
-        </w:rPr>
-        <w:t>cual</w:t>
-      </w:r>
-      <w:proofErr w:type="spellEnd"/>
-      <w:r>
-        <w:rPr>
-          <w:rFonts w:ascii="Calibri" w:eastAsia="Calibri" w:hAnsi="Calibri" w:cs="Calibri"/>
-        </w:rPr>
-        <w:t xml:space="preserve"> nos </w:t>
-      </w:r>
-      <w:proofErr w:type="spellStart"/>
-      <w:r>
-        <w:rPr>
-          <w:rFonts w:ascii="Calibri" w:eastAsia="Calibri" w:hAnsi="Calibri" w:cs="Calibri"/>
-        </w:rPr>
-        <w:t>permite</w:t>
-      </w:r>
-      <w:proofErr w:type="spellEnd"/>
-      <w:r>
-        <w:rPr>
-          <w:rFonts w:ascii="Calibri" w:eastAsia="Calibri" w:hAnsi="Calibri" w:cs="Calibri"/>
-        </w:rPr>
-        <w:t xml:space="preserve"> </w:t>
-      </w:r>
-      <w:proofErr w:type="spellStart"/>
-      <w:r>
-        <w:rPr>
-          <w:rFonts w:ascii="Calibri" w:eastAsia="Calibri" w:hAnsi="Calibri" w:cs="Calibri"/>
-        </w:rPr>
-        <w:t>cambiar</w:t>
-      </w:r>
-      <w:proofErr w:type="spellEnd"/>
-      <w:r>
-        <w:rPr>
-          <w:rFonts w:ascii="Calibri" w:eastAsia="Calibri" w:hAnsi="Calibri" w:cs="Calibri"/>
-        </w:rPr>
-        <w:t xml:space="preserve"> de ruta</w:t>
+        <w:t>Se accede a la carpeta creada (a partir de ahora la llamaremos directorio)</w:t>
+      </w:r>
+      <w:r>
+        <w:rPr>
+          <w:rFonts w:ascii="Calibri" w:eastAsia="Calibri" w:hAnsi="Calibri" w:cs="Calibri"/>
+        </w:rPr>
+        <w:t xml:space="preserve"> mediante el comando “</w:t>
+      </w:r>
+      <w:proofErr w:type="spellStart"/>
+      <w:r>
+        <w:rPr>
+          <w:rFonts w:ascii="Calibri" w:eastAsia="Calibri" w:hAnsi="Calibri" w:cs="Calibri"/>
+        </w:rPr>
+        <w:t>cd</w:t>
+      </w:r>
+      <w:proofErr w:type="spellEnd"/>
+      <w:r>
+        <w:rPr>
+          <w:rFonts w:ascii="Calibri" w:eastAsia="Calibri" w:hAnsi="Calibri" w:cs="Calibri"/>
+        </w:rPr>
+        <w:t>” el cual nos permite cambiar de ruta</w:t>
       </w:r>
     </w:p>
     <w:p>
@@ -999,19 +545,25 @@
           <w:rFonts w:ascii="Calibri" w:eastAsia="Calibri" w:hAnsi="Calibri" w:cs="Calibri"/>
         </w:rPr>
       </w:pPr>
-      <w:proofErr w:type="spellStart"/>
-      <w:r>
-        <w:rPr>
-          <w:rFonts w:ascii="Calibri" w:eastAsia="Calibri" w:hAnsi="Calibri" w:cs="Calibri"/>
-        </w:rPr>
-        <w:t>Usando</w:t>
-      </w:r>
-      <w:proofErr w:type="spellEnd"/>
-      <w:r>
-        <w:rPr>
-          <w:rFonts w:ascii="Calibri" w:eastAsia="Calibri" w:hAnsi="Calibri" w:cs="Calibri"/>
-        </w:rPr>
-        <w:t xml:space="preserve"> el comando “git </w:t>
+      <w:r>
+        <w:rPr>
+          <w:rFonts w:ascii="Calibri" w:eastAsia="Calibri" w:hAnsi="Calibri" w:cs="Calibri"/>
+        </w:rPr>
+        <w:t>Usando el comando “</w:t>
+      </w:r>
+      <w:proofErr w:type="spellStart"/>
+      <w:r>
+        <w:rPr>
+          <w:rFonts w:ascii="Calibri" w:eastAsia="Calibri" w:hAnsi="Calibri" w:cs="Calibri"/>
+        </w:rPr>
+        <w:t>git</w:t>
+      </w:r>
+      <w:proofErr w:type="spellEnd"/>
+      <w:r>
+        <w:rPr>
+          <w:rFonts w:ascii="Calibri" w:eastAsia="Calibri" w:hAnsi="Calibri" w:cs="Calibri"/>
+        </w:rPr>
+        <w:t xml:space="preserve"> </w:t>
       </w:r>
       <w:proofErr w:type="spellStart"/>
       <w:r>
@@ -1025,28 +577,14 @@
         <w:rPr>
           <w:rFonts w:ascii="Calibri" w:eastAsia="Calibri" w:hAnsi="Calibri" w:cs="Calibri"/>
         </w:rPr>
-        <w:t xml:space="preserve">” </w:t>
-      </w:r>
-      <w:proofErr w:type="spellStart"/>
-      <w:r>
-        <w:rPr>
-          <w:rFonts w:ascii="Calibri" w:eastAsia="Calibri" w:hAnsi="Calibri" w:cs="Calibri"/>
-        </w:rPr>
-        <w:t>generamos</w:t>
-      </w:r>
-      <w:proofErr w:type="spellEnd"/>
-      <w:r>
-        <w:rPr>
-          <w:rFonts w:ascii="Calibri" w:eastAsia="Calibri" w:hAnsi="Calibri" w:cs="Calibri"/>
-        </w:rPr>
-        <w:t xml:space="preserve"> los </w:t>
-      </w:r>
-      <w:proofErr w:type="spellStart"/>
-      <w:r>
-        <w:rPr>
-          <w:rFonts w:ascii="Calibri" w:eastAsia="Calibri" w:hAnsi="Calibri" w:cs="Calibri"/>
-        </w:rPr>
-        <w:t>archivos</w:t>
+        <w:t xml:space="preserve">” generamos los archivos necesarios para que el </w:t>
+      </w:r>
+      <w:proofErr w:type="spellStart"/>
+      <w:r>
+        <w:rPr>
+          <w:rFonts w:ascii="Calibri" w:eastAsia="Calibri" w:hAnsi="Calibri" w:cs="Calibri"/>
+        </w:rPr>
+        <w:t>Git</w:t>
       </w:r>
       <w:proofErr w:type="spellEnd"/>
       <w:r>
@@ -1060,20 +598,6 @@
         <w:rPr>
           <w:rFonts w:ascii="Calibri" w:eastAsia="Calibri" w:hAnsi="Calibri" w:cs="Calibri"/>
         </w:rPr>
-        <w:t>necesarios</w:t>
-      </w:r>
-      <w:proofErr w:type="spellEnd"/>
-      <w:r>
-        <w:rPr>
-          <w:rFonts w:ascii="Calibri" w:eastAsia="Calibri" w:hAnsi="Calibri" w:cs="Calibri"/>
-        </w:rPr>
-        <w:t xml:space="preserve"> para que el Git </w:t>
-      </w:r>
-      <w:proofErr w:type="spellStart"/>
-      <w:r>
-        <w:rPr>
-          <w:rFonts w:ascii="Calibri" w:eastAsia="Calibri" w:hAnsi="Calibri" w:cs="Calibri"/>
-        </w:rPr>
         <w:t>bash</w:t>
       </w:r>
       <w:proofErr w:type="spellEnd"/>
@@ -1081,77 +605,35 @@
         <w:rPr>
           <w:rFonts w:ascii="Calibri" w:eastAsia="Calibri" w:hAnsi="Calibri" w:cs="Calibri"/>
         </w:rPr>
-        <w:t xml:space="preserve"> </w:t>
-      </w:r>
-      <w:proofErr w:type="spellStart"/>
-      <w:r>
-        <w:rPr>
-          <w:rFonts w:ascii="Calibri" w:eastAsia="Calibri" w:hAnsi="Calibri" w:cs="Calibri"/>
-        </w:rPr>
-        <w:t>reconozca</w:t>
-      </w:r>
-      <w:proofErr w:type="spellEnd"/>
-      <w:r>
-        <w:rPr>
-          <w:rFonts w:ascii="Calibri" w:eastAsia="Calibri" w:hAnsi="Calibri" w:cs="Calibri"/>
-        </w:rPr>
-        <w:t xml:space="preserve"> el </w:t>
-      </w:r>
-      <w:proofErr w:type="spellStart"/>
-      <w:r>
-        <w:rPr>
-          <w:rFonts w:ascii="Calibri" w:eastAsia="Calibri" w:hAnsi="Calibri" w:cs="Calibri"/>
-        </w:rPr>
-        <w:t>directorio</w:t>
-      </w:r>
-      <w:proofErr w:type="spellEnd"/>
-      <w:r>
-        <w:rPr>
-          <w:rFonts w:ascii="Calibri" w:eastAsia="Calibri" w:hAnsi="Calibri" w:cs="Calibri"/>
-        </w:rPr>
-        <w:t xml:space="preserve"> como un </w:t>
-      </w:r>
-      <w:proofErr w:type="spellStart"/>
-      <w:r>
-        <w:rPr>
-          <w:rFonts w:ascii="Calibri" w:eastAsia="Calibri" w:hAnsi="Calibri" w:cs="Calibri"/>
-        </w:rPr>
-        <w:t>repositorio</w:t>
-      </w:r>
-      <w:proofErr w:type="spellEnd"/>
-      <w:r>
-        <w:rPr>
-          <w:rFonts w:ascii="Calibri" w:eastAsia="Calibri" w:hAnsi="Calibri" w:cs="Calibri"/>
-        </w:rPr>
-        <w:t xml:space="preserve"> Git, en </w:t>
-      </w:r>
-      <w:proofErr w:type="spellStart"/>
-      <w:r>
-        <w:rPr>
-          <w:rFonts w:ascii="Calibri" w:eastAsia="Calibri" w:hAnsi="Calibri" w:cs="Calibri"/>
-        </w:rPr>
-        <w:t>este</w:t>
-      </w:r>
-      <w:proofErr w:type="spellEnd"/>
-      <w:r>
-        <w:rPr>
-          <w:rFonts w:ascii="Calibri" w:eastAsia="Calibri" w:hAnsi="Calibri" w:cs="Calibri"/>
-        </w:rPr>
-        <w:t xml:space="preserve"> caso se crea el </w:t>
-      </w:r>
-      <w:proofErr w:type="spellStart"/>
-      <w:r>
-        <w:rPr>
-          <w:rFonts w:ascii="Calibri" w:eastAsia="Calibri" w:hAnsi="Calibri" w:cs="Calibri"/>
-        </w:rPr>
-        <w:t>directorio</w:t>
-      </w:r>
-      <w:proofErr w:type="spellEnd"/>
-      <w:r>
-        <w:rPr>
-          <w:rFonts w:ascii="Calibri" w:eastAsia="Calibri" w:hAnsi="Calibri" w:cs="Calibri"/>
-        </w:rPr>
-        <w:t xml:space="preserve"> “.git”.</w:t>
+        <w:t xml:space="preserve"> reconozca el directorio como un repositorio </w:t>
+      </w:r>
+      <w:proofErr w:type="spellStart"/>
+      <w:r>
+        <w:rPr>
+          <w:rFonts w:ascii="Calibri" w:eastAsia="Calibri" w:hAnsi="Calibri" w:cs="Calibri"/>
+        </w:rPr>
+        <w:t>Git</w:t>
+      </w:r>
+      <w:proofErr w:type="spellEnd"/>
+      <w:r>
+        <w:rPr>
+          <w:rFonts w:ascii="Calibri" w:eastAsia="Calibri" w:hAnsi="Calibri" w:cs="Calibri"/>
+        </w:rPr>
+        <w:t>, en este caso se crea el directorio “.</w:t>
+      </w:r>
+      <w:proofErr w:type="spellStart"/>
+      <w:r>
+        <w:rPr>
+          <w:rFonts w:ascii="Calibri" w:eastAsia="Calibri" w:hAnsi="Calibri" w:cs="Calibri"/>
+        </w:rPr>
+        <w:t>git</w:t>
+      </w:r>
+      <w:proofErr w:type="spellEnd"/>
+      <w:r>
+        <w:rPr>
+          <w:rFonts w:ascii="Calibri" w:eastAsia="Calibri" w:hAnsi="Calibri" w:cs="Calibri"/>
+        </w:rPr>
+        <w:t>”.</w:t>
       </w:r>
     </w:p>
     <w:p>
@@ -1170,35 +652,7 @@
         <w:rPr>
           <w:rFonts w:ascii="Calibri" w:eastAsia="Calibri" w:hAnsi="Calibri" w:cs="Calibri"/>
         </w:rPr>
-        <w:t xml:space="preserve">Si </w:t>
-      </w:r>
-      <w:proofErr w:type="spellStart"/>
-      <w:r>
-        <w:rPr>
-          <w:rFonts w:ascii="Calibri" w:eastAsia="Calibri" w:hAnsi="Calibri" w:cs="Calibri"/>
-        </w:rPr>
-        <w:t>usamos</w:t>
-      </w:r>
-      <w:proofErr w:type="spellEnd"/>
-      <w:r>
-        <w:rPr>
-          <w:rFonts w:ascii="Calibri" w:eastAsia="Calibri" w:hAnsi="Calibri" w:cs="Calibri"/>
-        </w:rPr>
-        <w:t xml:space="preserve"> de </w:t>
-      </w:r>
-      <w:proofErr w:type="spellStart"/>
-      <w:r>
-        <w:rPr>
-          <w:rFonts w:ascii="Calibri" w:eastAsia="Calibri" w:hAnsi="Calibri" w:cs="Calibri"/>
-        </w:rPr>
-        <w:t>nuevo</w:t>
-      </w:r>
-      <w:proofErr w:type="spellEnd"/>
-      <w:r>
-        <w:rPr>
-          <w:rFonts w:ascii="Calibri" w:eastAsia="Calibri" w:hAnsi="Calibri" w:cs="Calibri"/>
-        </w:rPr>
-        <w:t xml:space="preserve"> el comando “</w:t>
+        <w:t>Si usamos de nuevo el comando “</w:t>
       </w:r>
       <w:proofErr w:type="spellStart"/>
       <w:r>
@@ -1212,91 +666,21 @@
         <w:rPr>
           <w:rFonts w:ascii="Calibri" w:eastAsia="Calibri" w:hAnsi="Calibri" w:cs="Calibri"/>
         </w:rPr>
-        <w:t xml:space="preserve"> –la” </w:t>
-      </w:r>
-      <w:proofErr w:type="spellStart"/>
-      <w:r>
-        <w:rPr>
-          <w:rFonts w:ascii="Calibri" w:eastAsia="Calibri" w:hAnsi="Calibri" w:cs="Calibri"/>
-        </w:rPr>
-        <w:t>podremos</w:t>
-      </w:r>
-      <w:proofErr w:type="spellEnd"/>
-      <w:r>
-        <w:rPr>
-          <w:rFonts w:ascii="Calibri" w:eastAsia="Calibri" w:hAnsi="Calibri" w:cs="Calibri"/>
-        </w:rPr>
-        <w:t xml:space="preserve"> ver el </w:t>
-      </w:r>
-      <w:proofErr w:type="spellStart"/>
-      <w:r>
-        <w:rPr>
-          <w:rFonts w:ascii="Calibri" w:eastAsia="Calibri" w:hAnsi="Calibri" w:cs="Calibri"/>
-        </w:rPr>
-        <w:t>directorio</w:t>
-      </w:r>
-      <w:proofErr w:type="spellEnd"/>
-      <w:r>
-        <w:rPr>
-          <w:rFonts w:ascii="Calibri" w:eastAsia="Calibri" w:hAnsi="Calibri" w:cs="Calibri"/>
-        </w:rPr>
-        <w:t xml:space="preserve"> </w:t>
-      </w:r>
-      <w:proofErr w:type="spellStart"/>
-      <w:r>
-        <w:rPr>
-          <w:rFonts w:ascii="Calibri" w:eastAsia="Calibri" w:hAnsi="Calibri" w:cs="Calibri"/>
-        </w:rPr>
-        <w:t>creado</w:t>
-      </w:r>
-      <w:proofErr w:type="spellEnd"/>
-      <w:r>
-        <w:rPr>
-          <w:rFonts w:ascii="Calibri" w:eastAsia="Calibri" w:hAnsi="Calibri" w:cs="Calibri"/>
-        </w:rPr>
-        <w:t xml:space="preserve"> .git. De igual manera un </w:t>
-      </w:r>
-      <w:proofErr w:type="spellStart"/>
-      <w:r>
-        <w:rPr>
-          <w:rFonts w:ascii="Calibri" w:eastAsia="Calibri" w:hAnsi="Calibri" w:cs="Calibri"/>
-        </w:rPr>
-        <w:t>indicativo</w:t>
-      </w:r>
-      <w:proofErr w:type="spellEnd"/>
-      <w:r>
-        <w:rPr>
-          <w:rFonts w:ascii="Calibri" w:eastAsia="Calibri" w:hAnsi="Calibri" w:cs="Calibri"/>
-        </w:rPr>
-        <w:t xml:space="preserve"> de que </w:t>
-      </w:r>
-      <w:proofErr w:type="spellStart"/>
-      <w:r>
-        <w:rPr>
-          <w:rFonts w:ascii="Calibri" w:eastAsia="Calibri" w:hAnsi="Calibri" w:cs="Calibri"/>
-        </w:rPr>
-        <w:t>creamos</w:t>
-      </w:r>
-      <w:proofErr w:type="spellEnd"/>
-      <w:r>
-        <w:rPr>
-          <w:rFonts w:ascii="Calibri" w:eastAsia="Calibri" w:hAnsi="Calibri" w:cs="Calibri"/>
-        </w:rPr>
-        <w:t xml:space="preserve"> un </w:t>
-      </w:r>
-      <w:proofErr w:type="spellStart"/>
-      <w:r>
-        <w:rPr>
-          <w:rFonts w:ascii="Calibri" w:eastAsia="Calibri" w:hAnsi="Calibri" w:cs="Calibri"/>
-        </w:rPr>
-        <w:t>repositorio</w:t>
-      </w:r>
-      <w:proofErr w:type="spellEnd"/>
-      <w:r>
-        <w:rPr>
-          <w:rFonts w:ascii="Calibri" w:eastAsia="Calibri" w:hAnsi="Calibri" w:cs="Calibri"/>
-        </w:rPr>
-        <w:t xml:space="preserve"> es que </w:t>
+        <w:t xml:space="preserve"> –la” podremos ver el directorio creado .</w:t>
+      </w:r>
+      <w:proofErr w:type="spellStart"/>
+      <w:r>
+        <w:rPr>
+          <w:rFonts w:ascii="Calibri" w:eastAsia="Calibri" w:hAnsi="Calibri" w:cs="Calibri"/>
+        </w:rPr>
+        <w:t>git</w:t>
+      </w:r>
+      <w:proofErr w:type="spellEnd"/>
+      <w:r>
+        <w:rPr>
+          <w:rFonts w:ascii="Calibri" w:eastAsia="Calibri" w:hAnsi="Calibri" w:cs="Calibri"/>
+        </w:rPr>
+        <w:t xml:space="preserve">. De igual manera un indicativo de que creamos un repositorio es que </w:t>
       </w:r>
       <w:proofErr w:type="spellStart"/>
       <w:r>
@@ -1310,49 +694,7 @@
         <w:rPr>
           <w:rFonts w:ascii="Calibri" w:eastAsia="Calibri" w:hAnsi="Calibri" w:cs="Calibri"/>
         </w:rPr>
-        <w:t xml:space="preserve"> de la ruta en la que </w:t>
-      </w:r>
-      <w:proofErr w:type="spellStart"/>
-      <w:r>
-        <w:rPr>
-          <w:rFonts w:ascii="Calibri" w:eastAsia="Calibri" w:hAnsi="Calibri" w:cs="Calibri"/>
-        </w:rPr>
-        <w:t>estamos</w:t>
-      </w:r>
-      <w:proofErr w:type="spellEnd"/>
-      <w:r>
-        <w:rPr>
-          <w:rFonts w:ascii="Calibri" w:eastAsia="Calibri" w:hAnsi="Calibri" w:cs="Calibri"/>
-        </w:rPr>
-        <w:t xml:space="preserve"> </w:t>
-      </w:r>
-      <w:proofErr w:type="spellStart"/>
-      <w:r>
-        <w:rPr>
-          <w:rFonts w:ascii="Calibri" w:eastAsia="Calibri" w:hAnsi="Calibri" w:cs="Calibri"/>
-        </w:rPr>
-        <w:t>ubicados</w:t>
-      </w:r>
-      <w:proofErr w:type="spellEnd"/>
-      <w:r>
-        <w:rPr>
-          <w:rFonts w:ascii="Calibri" w:eastAsia="Calibri" w:hAnsi="Calibri" w:cs="Calibri"/>
-        </w:rPr>
-        <w:t xml:space="preserve"> </w:t>
-      </w:r>
-      <w:proofErr w:type="spellStart"/>
-      <w:r>
-        <w:rPr>
-          <w:rFonts w:ascii="Calibri" w:eastAsia="Calibri" w:hAnsi="Calibri" w:cs="Calibri"/>
-        </w:rPr>
-        <w:t>aparecerá</w:t>
-      </w:r>
-      <w:proofErr w:type="spellEnd"/>
-      <w:r>
-        <w:rPr>
-          <w:rFonts w:ascii="Calibri" w:eastAsia="Calibri" w:hAnsi="Calibri" w:cs="Calibri"/>
-        </w:rPr>
-        <w:t xml:space="preserve"> un “(</w:t>
+        <w:t xml:space="preserve"> de la ruta en la que estamos ubicados aparecerá un “(</w:t>
       </w:r>
       <w:proofErr w:type="spellStart"/>
       <w:r>
@@ -1383,7 +725,7 @@
           <w:rFonts w:ascii="Calibri" w:eastAsia="Calibri" w:hAnsi="Calibri" w:cs="Calibri"/>
           <w:b/>
           <w:noProof/>
-          <w:lang w:val="es-ES" w:eastAsia="es-ES"/>
+          <w:lang w:eastAsia="es-ES"/>
         </w:rPr>
         <w:drawing>
           <wp:inline distT="0" distB="0" distL="0" distR="0">
@@ -1406,7 +748,7 @@
                     <a:blip r:embed="rId8" cstate="print">
                       <a:extLst>
                         <a:ext uri="{28A0092B-C50C-407E-A947-70E740481C1C}">
-                          <a14:useLocalDpi xmlns:a14="http://schemas.microsoft.com/office/drawing/2010/main" xmlns:wps="http://schemas.microsoft.com/office/word/2010/wordprocessingShape" xmlns:wpi="http://schemas.microsoft.com/office/word/2010/wordprocessingInk" xmlns:wpg="http://schemas.microsoft.com/office/word/2010/wordprocessingGroup" xmlns:w16se="http://schemas.microsoft.com/office/word/2015/wordml/symex" xmlns:w15="http://schemas.microsoft.com/office/word/2012/wordml" xmlns:w14="http://schemas.microsoft.com/office/word/2010/wordml" xmlns:w="http://schemas.openxmlformats.org/wordprocessingml/2006/main" xmlns:w10="urn:schemas-microsoft-com:office:word" xmlns:wp14="http://schemas.microsoft.com/office/word/2010/wordprocessingDrawing" xmlns:v="urn:schemas-microsoft-com:vml" xmlns:o="urn:schemas-microsoft-com:office:office" xmlns:mc="http://schemas.openxmlformats.org/markup-compatibility/2006" xmlns:cx="http://schemas.microsoft.com/office/drawing/2014/chartex" xmlns:wpc="http://schemas.microsoft.com/office/word/2010/wordprocessingCanvas" xmlns="" val="0"/>
+                          <a14:useLocalDpi xmlns="" xmlns:wpc="http://schemas.microsoft.com/office/word/2010/wordprocessingCanvas" xmlns:cx="http://schemas.microsoft.com/office/drawing/2014/chartex" xmlns:mc="http://schemas.openxmlformats.org/markup-compatibility/2006" xmlns:o="urn:schemas-microsoft-com:office:office" xmlns:v="urn:schemas-microsoft-com:vml" xmlns:wp14="http://schemas.microsoft.com/office/word/2010/wordprocessingDrawing" xmlns:w10="urn:schemas-microsoft-com:office:word" xmlns:w="http://schemas.openxmlformats.org/wordprocessingml/2006/main" xmlns:w14="http://schemas.microsoft.com/office/word/2010/wordml" xmlns:w15="http://schemas.microsoft.com/office/word/2012/wordml" xmlns:w16se="http://schemas.microsoft.com/office/word/2015/wordml/symex" xmlns:wpg="http://schemas.microsoft.com/office/word/2010/wordprocessingGroup" xmlns:wpi="http://schemas.microsoft.com/office/word/2010/wordprocessingInk" xmlns:wps="http://schemas.microsoft.com/office/word/2010/wordprocessingShape" xmlns:a14="http://schemas.microsoft.com/office/drawing/2010/main" val="0"/>
                         </a:ext>
                       </a:extLst>
                     </a:blip>
@@ -1474,7 +816,23 @@
           <w:rFonts w:ascii="Calibri" w:eastAsia="Calibri" w:hAnsi="Calibri" w:cs="Calibri"/>
           <w:b/>
         </w:rPr>
-        <w:t xml:space="preserve">2. Crea dins el </w:t>
+        <w:t xml:space="preserve">2. Crea </w:t>
+      </w:r>
+      <w:proofErr w:type="spellStart"/>
+      <w:r>
+        <w:rPr>
+          <w:rFonts w:ascii="Calibri" w:eastAsia="Calibri" w:hAnsi="Calibri" w:cs="Calibri"/>
+          <w:b/>
+        </w:rPr>
+        <w:t>dins</w:t>
+      </w:r>
+      <w:proofErr w:type="spellEnd"/>
+      <w:r>
+        <w:rPr>
+          <w:rFonts w:ascii="Calibri" w:eastAsia="Calibri" w:hAnsi="Calibri" w:cs="Calibri"/>
+          <w:b/>
+        </w:rPr>
+        <w:t xml:space="preserve"> el </w:t>
       </w:r>
       <w:proofErr w:type="spellStart"/>
       <w:r>
@@ -1490,23 +848,23 @@
           <w:rFonts w:ascii="Calibri" w:eastAsia="Calibri" w:hAnsi="Calibri" w:cs="Calibri"/>
           <w:b/>
         </w:rPr>
-        <w:t xml:space="preserve"> el document </w:t>
-      </w:r>
-      <w:proofErr w:type="spellStart"/>
-      <w:r>
-        <w:rPr>
-          <w:rFonts w:ascii="Calibri" w:eastAsia="Calibri" w:hAnsi="Calibri" w:cs="Calibri"/>
-          <w:b/>
-        </w:rPr>
-        <w:t>README.md</w:t>
-      </w:r>
-      <w:proofErr w:type="spellEnd"/>
-      <w:r>
-        <w:rPr>
-          <w:rFonts w:ascii="Calibri" w:eastAsia="Calibri" w:hAnsi="Calibri" w:cs="Calibri"/>
-          <w:b/>
-        </w:rPr>
-        <w:t xml:space="preserve"> amb el contingut següent:</w:t>
+        <w:t xml:space="preserve"> el </w:t>
+      </w:r>
+      <w:proofErr w:type="spellStart"/>
+      <w:r>
+        <w:rPr>
+          <w:rFonts w:ascii="Calibri" w:eastAsia="Calibri" w:hAnsi="Calibri" w:cs="Calibri"/>
+          <w:b/>
+        </w:rPr>
+        <w:t>document</w:t>
+      </w:r>
+      <w:proofErr w:type="spellEnd"/>
+      <w:r>
+        <w:rPr>
+          <w:rFonts w:ascii="Calibri" w:eastAsia="Calibri" w:hAnsi="Calibri" w:cs="Calibri"/>
+          <w:b/>
+        </w:rPr>
+        <w:t xml:space="preserve"> README.md amb el contingut següent:</w:t>
       </w:r>
     </w:p>
     <w:tbl>
@@ -1580,12 +938,21 @@
                 <w:b/>
               </w:rPr>
             </w:pPr>
+            <w:proofErr w:type="spellStart"/>
             <w:r>
               <w:rPr>
                 <w:rFonts w:ascii="Calibri" w:eastAsia="Calibri" w:hAnsi="Calibri" w:cs="Calibri"/>
                 <w:b/>
               </w:rPr>
-              <w:t xml:space="preserve">Aquest </w:t>
+              <w:t>Aquest</w:t>
+            </w:r>
+            <w:proofErr w:type="spellEnd"/>
+            <w:r>
+              <w:rPr>
+                <w:rFonts w:ascii="Calibri" w:eastAsia="Calibri" w:hAnsi="Calibri" w:cs="Calibri"/>
+                <w:b/>
+              </w:rPr>
+              <w:t xml:space="preserve"> </w:t>
             </w:r>
             <w:proofErr w:type="spellStart"/>
             <w:r>
@@ -1601,7 +968,23 @@
                 <w:rFonts w:ascii="Calibri" w:eastAsia="Calibri" w:hAnsi="Calibri" w:cs="Calibri"/>
                 <w:b/>
               </w:rPr>
-              <w:t xml:space="preserve"> conté les activitats de repàs I del mòdul de projectes</w:t>
+              <w:t xml:space="preserve"> conté les </w:t>
+            </w:r>
+            <w:proofErr w:type="spellStart"/>
+            <w:r>
+              <w:rPr>
+                <w:rFonts w:ascii="Calibri" w:eastAsia="Calibri" w:hAnsi="Calibri" w:cs="Calibri"/>
+                <w:b/>
+              </w:rPr>
+              <w:t>activitats</w:t>
+            </w:r>
+            <w:proofErr w:type="spellEnd"/>
+            <w:r>
+              <w:rPr>
+                <w:rFonts w:ascii="Calibri" w:eastAsia="Calibri" w:hAnsi="Calibri" w:cs="Calibri"/>
+                <w:b/>
+              </w:rPr>
+              <w:t xml:space="preserve"> de repàs I del mòdul de projectes</w:t>
             </w:r>
           </w:p>
         </w:tc>
@@ -1647,117 +1030,25 @@
         </w:rPr>
         <w:t xml:space="preserve">6. </w:t>
       </w:r>
-      <w:proofErr w:type="spellStart"/>
-      <w:r>
-        <w:rPr>
-          <w:rFonts w:ascii="Calibri" w:eastAsia="Calibri" w:hAnsi="Calibri" w:cs="Calibri"/>
-        </w:rPr>
-        <w:t>Dentro</w:t>
-      </w:r>
-      <w:proofErr w:type="spellEnd"/>
-      <w:r>
-        <w:rPr>
-          <w:rFonts w:ascii="Calibri" w:eastAsia="Calibri" w:hAnsi="Calibri" w:cs="Calibri"/>
-        </w:rPr>
-        <w:t xml:space="preserve"> del </w:t>
-      </w:r>
-      <w:proofErr w:type="spellStart"/>
-      <w:r>
-        <w:rPr>
-          <w:rFonts w:ascii="Calibri" w:eastAsia="Calibri" w:hAnsi="Calibri" w:cs="Calibri"/>
-        </w:rPr>
-        <w:t>paquete</w:t>
-      </w:r>
-      <w:proofErr w:type="spellEnd"/>
-      <w:r>
-        <w:rPr>
-          <w:rFonts w:ascii="Calibri" w:eastAsia="Calibri" w:hAnsi="Calibri" w:cs="Calibri"/>
-        </w:rPr>
-        <w:t xml:space="preserve"> que </w:t>
-      </w:r>
-      <w:proofErr w:type="spellStart"/>
-      <w:r>
-        <w:rPr>
-          <w:rFonts w:ascii="Calibri" w:eastAsia="Calibri" w:hAnsi="Calibri" w:cs="Calibri"/>
-        </w:rPr>
-        <w:t>descargamos</w:t>
-      </w:r>
-      <w:proofErr w:type="spellEnd"/>
-      <w:r>
-        <w:rPr>
-          <w:rFonts w:ascii="Calibri" w:eastAsia="Calibri" w:hAnsi="Calibri" w:cs="Calibri"/>
-        </w:rPr>
-        <w:t xml:space="preserve"> e </w:t>
-      </w:r>
-      <w:proofErr w:type="spellStart"/>
-      <w:r>
-        <w:rPr>
-          <w:rFonts w:ascii="Calibri" w:eastAsia="Calibri" w:hAnsi="Calibri" w:cs="Calibri"/>
-        </w:rPr>
-        <w:t>instalamos</w:t>
-      </w:r>
-      <w:proofErr w:type="spellEnd"/>
-      <w:r>
-        <w:rPr>
-          <w:rFonts w:ascii="Calibri" w:eastAsia="Calibri" w:hAnsi="Calibri" w:cs="Calibri"/>
-        </w:rPr>
-        <w:t xml:space="preserve"> de Git, </w:t>
-      </w:r>
-      <w:proofErr w:type="spellStart"/>
-      <w:r>
-        <w:rPr>
-          <w:rFonts w:ascii="Calibri" w:eastAsia="Calibri" w:hAnsi="Calibri" w:cs="Calibri"/>
-        </w:rPr>
-        <w:t>viene</w:t>
-      </w:r>
-      <w:proofErr w:type="spellEnd"/>
-      <w:r>
-        <w:rPr>
-          <w:rFonts w:ascii="Calibri" w:eastAsia="Calibri" w:hAnsi="Calibri" w:cs="Calibri"/>
-        </w:rPr>
-        <w:t xml:space="preserve"> por </w:t>
-      </w:r>
-      <w:proofErr w:type="spellStart"/>
-      <w:r>
-        <w:rPr>
-          <w:rFonts w:ascii="Calibri" w:eastAsia="Calibri" w:hAnsi="Calibri" w:cs="Calibri"/>
-        </w:rPr>
-        <w:t>defecto</w:t>
-      </w:r>
-      <w:proofErr w:type="spellEnd"/>
-      <w:r>
-        <w:rPr>
-          <w:rFonts w:ascii="Calibri" w:eastAsia="Calibri" w:hAnsi="Calibri" w:cs="Calibri"/>
-        </w:rPr>
-        <w:t xml:space="preserve"> (si no </w:t>
-      </w:r>
-      <w:proofErr w:type="spellStart"/>
-      <w:r>
-        <w:rPr>
-          <w:rFonts w:ascii="Calibri" w:eastAsia="Calibri" w:hAnsi="Calibri" w:cs="Calibri"/>
-        </w:rPr>
-        <w:t>cambiamos</w:t>
-      </w:r>
-      <w:proofErr w:type="spellEnd"/>
-      <w:r>
-        <w:rPr>
-          <w:rFonts w:ascii="Calibri" w:eastAsia="Calibri" w:hAnsi="Calibri" w:cs="Calibri"/>
-        </w:rPr>
-        <w:t xml:space="preserve"> nada al </w:t>
-      </w:r>
-      <w:proofErr w:type="spellStart"/>
-      <w:r>
-        <w:rPr>
-          <w:rFonts w:ascii="Calibri" w:eastAsia="Calibri" w:hAnsi="Calibri" w:cs="Calibri"/>
-        </w:rPr>
-        <w:t>momento</w:t>
-      </w:r>
-      <w:proofErr w:type="spellEnd"/>
-      <w:r>
-        <w:rPr>
-          <w:rFonts w:ascii="Calibri" w:eastAsia="Calibri" w:hAnsi="Calibri" w:cs="Calibri"/>
-        </w:rPr>
-        <w:t xml:space="preserve"> de la </w:t>
+      <w:r>
+        <w:rPr>
+          <w:rFonts w:ascii="Calibri" w:eastAsia="Calibri" w:hAnsi="Calibri" w:cs="Calibri"/>
+        </w:rPr>
+        <w:t xml:space="preserve">Dentro del paquete que descargamos e instalamos de </w:t>
+      </w:r>
+      <w:proofErr w:type="spellStart"/>
+      <w:r>
+        <w:rPr>
+          <w:rFonts w:ascii="Calibri" w:eastAsia="Calibri" w:hAnsi="Calibri" w:cs="Calibri"/>
+        </w:rPr>
+        <w:t>Git</w:t>
+      </w:r>
+      <w:proofErr w:type="spellEnd"/>
+      <w:r>
+        <w:rPr>
+          <w:rFonts w:ascii="Calibri" w:eastAsia="Calibri" w:hAnsi="Calibri" w:cs="Calibri"/>
+        </w:rPr>
+        <w:t xml:space="preserve">, viene por defecto (si no cambiamos nada al momento de la </w:t>
       </w:r>
       <w:proofErr w:type="spellStart"/>
       <w:r>
@@ -1771,203 +1062,21 @@
         <w:rPr>
           <w:rFonts w:ascii="Calibri" w:eastAsia="Calibri" w:hAnsi="Calibri" w:cs="Calibri"/>
         </w:rPr>
-        <w:t xml:space="preserve">) el editor de </w:t>
-      </w:r>
-      <w:proofErr w:type="spellStart"/>
-      <w:r>
-        <w:rPr>
-          <w:rFonts w:ascii="Calibri" w:eastAsia="Calibri" w:hAnsi="Calibri" w:cs="Calibri"/>
-        </w:rPr>
-        <w:t>texto</w:t>
-      </w:r>
-      <w:proofErr w:type="spellEnd"/>
-      <w:r>
-        <w:rPr>
-          <w:rFonts w:ascii="Calibri" w:eastAsia="Calibri" w:hAnsi="Calibri" w:cs="Calibri"/>
-        </w:rPr>
-        <w:t xml:space="preserve"> “Vim”. Para </w:t>
-      </w:r>
-      <w:proofErr w:type="spellStart"/>
-      <w:r>
-        <w:rPr>
-          <w:rFonts w:ascii="Calibri" w:eastAsia="Calibri" w:hAnsi="Calibri" w:cs="Calibri"/>
-        </w:rPr>
-        <w:t>usarlo</w:t>
-      </w:r>
-      <w:proofErr w:type="spellEnd"/>
-      <w:r>
-        <w:rPr>
-          <w:rFonts w:ascii="Calibri" w:eastAsia="Calibri" w:hAnsi="Calibri" w:cs="Calibri"/>
-        </w:rPr>
-        <w:t xml:space="preserve"> </w:t>
-      </w:r>
-      <w:proofErr w:type="spellStart"/>
-      <w:r>
-        <w:rPr>
-          <w:rFonts w:ascii="Calibri" w:eastAsia="Calibri" w:hAnsi="Calibri" w:cs="Calibri"/>
-        </w:rPr>
-        <w:t>sólo</w:t>
-      </w:r>
-      <w:proofErr w:type="spellEnd"/>
-      <w:r>
-        <w:rPr>
-          <w:rFonts w:ascii="Calibri" w:eastAsia="Calibri" w:hAnsi="Calibri" w:cs="Calibri"/>
-        </w:rPr>
-        <w:t xml:space="preserve"> </w:t>
-      </w:r>
-      <w:proofErr w:type="spellStart"/>
-      <w:r>
-        <w:rPr>
-          <w:rFonts w:ascii="Calibri" w:eastAsia="Calibri" w:hAnsi="Calibri" w:cs="Calibri"/>
-        </w:rPr>
-        <w:t>tenemos</w:t>
-      </w:r>
-      <w:proofErr w:type="spellEnd"/>
-      <w:r>
-        <w:rPr>
-          <w:rFonts w:ascii="Calibri" w:eastAsia="Calibri" w:hAnsi="Calibri" w:cs="Calibri"/>
-        </w:rPr>
-        <w:t xml:space="preserve"> que </w:t>
-      </w:r>
-      <w:proofErr w:type="spellStart"/>
-      <w:r>
-        <w:rPr>
-          <w:rFonts w:ascii="Calibri" w:eastAsia="Calibri" w:hAnsi="Calibri" w:cs="Calibri"/>
-        </w:rPr>
-        <w:t>poner</w:t>
-      </w:r>
-      <w:proofErr w:type="spellEnd"/>
-      <w:r>
-        <w:rPr>
-          <w:rFonts w:ascii="Calibri" w:eastAsia="Calibri" w:hAnsi="Calibri" w:cs="Calibri"/>
-        </w:rPr>
-        <w:t xml:space="preserve"> </w:t>
-      </w:r>
-      <w:proofErr w:type="spellStart"/>
-      <w:r>
-        <w:rPr>
-          <w:rFonts w:ascii="Calibri" w:eastAsia="Calibri" w:hAnsi="Calibri" w:cs="Calibri"/>
-        </w:rPr>
-        <w:t>su</w:t>
-      </w:r>
-      <w:proofErr w:type="spellEnd"/>
-      <w:r>
-        <w:rPr>
-          <w:rFonts w:ascii="Calibri" w:eastAsia="Calibri" w:hAnsi="Calibri" w:cs="Calibri"/>
-        </w:rPr>
-        <w:t xml:space="preserve"> nombre </w:t>
-      </w:r>
-      <w:proofErr w:type="spellStart"/>
-      <w:r>
-        <w:rPr>
-          <w:rFonts w:ascii="Calibri" w:eastAsia="Calibri" w:hAnsi="Calibri" w:cs="Calibri"/>
-        </w:rPr>
-        <w:t>seguido</w:t>
-      </w:r>
-      <w:proofErr w:type="spellEnd"/>
-      <w:r>
-        <w:rPr>
-          <w:rFonts w:ascii="Calibri" w:eastAsia="Calibri" w:hAnsi="Calibri" w:cs="Calibri"/>
-        </w:rPr>
-        <w:t xml:space="preserve"> del </w:t>
-      </w:r>
-      <w:proofErr w:type="spellStart"/>
-      <w:r>
-        <w:rPr>
-          <w:rFonts w:ascii="Calibri" w:eastAsia="Calibri" w:hAnsi="Calibri" w:cs="Calibri"/>
-        </w:rPr>
-        <w:t>archivo</w:t>
-      </w:r>
-      <w:proofErr w:type="spellEnd"/>
-      <w:r>
-        <w:rPr>
-          <w:rFonts w:ascii="Calibri" w:eastAsia="Calibri" w:hAnsi="Calibri" w:cs="Calibri"/>
-        </w:rPr>
-        <w:t xml:space="preserve"> que </w:t>
-      </w:r>
-      <w:proofErr w:type="spellStart"/>
-      <w:r>
-        <w:rPr>
-          <w:rFonts w:ascii="Calibri" w:eastAsia="Calibri" w:hAnsi="Calibri" w:cs="Calibri"/>
-        </w:rPr>
-        <w:t>deseamos</w:t>
-      </w:r>
-      <w:proofErr w:type="spellEnd"/>
-      <w:r>
-        <w:rPr>
-          <w:rFonts w:ascii="Calibri" w:eastAsia="Calibri" w:hAnsi="Calibri" w:cs="Calibri"/>
-        </w:rPr>
-        <w:t xml:space="preserve"> </w:t>
-      </w:r>
-      <w:proofErr w:type="spellStart"/>
-      <w:r>
-        <w:rPr>
-          <w:rFonts w:ascii="Calibri" w:eastAsia="Calibri" w:hAnsi="Calibri" w:cs="Calibri"/>
-        </w:rPr>
-        <w:t>abrir</w:t>
-      </w:r>
-      <w:proofErr w:type="spellEnd"/>
-      <w:r>
-        <w:rPr>
-          <w:rFonts w:ascii="Calibri" w:eastAsia="Calibri" w:hAnsi="Calibri" w:cs="Calibri"/>
-        </w:rPr>
-        <w:t xml:space="preserve">, si no </w:t>
-      </w:r>
-      <w:proofErr w:type="spellStart"/>
-      <w:r>
-        <w:rPr>
-          <w:rFonts w:ascii="Calibri" w:eastAsia="Calibri" w:hAnsi="Calibri" w:cs="Calibri"/>
-        </w:rPr>
-        <w:t>existe</w:t>
-      </w:r>
-      <w:proofErr w:type="spellEnd"/>
-      <w:r>
-        <w:rPr>
-          <w:rFonts w:ascii="Calibri" w:eastAsia="Calibri" w:hAnsi="Calibri" w:cs="Calibri"/>
-        </w:rPr>
-        <w:t xml:space="preserve"> lo crea y lo </w:t>
-      </w:r>
-      <w:proofErr w:type="spellStart"/>
-      <w:r>
-        <w:rPr>
-          <w:rFonts w:ascii="Calibri" w:eastAsia="Calibri" w:hAnsi="Calibri" w:cs="Calibri"/>
-        </w:rPr>
-        <w:t>abre</w:t>
-      </w:r>
-      <w:proofErr w:type="spellEnd"/>
-      <w:r>
-        <w:rPr>
-          <w:rFonts w:ascii="Calibri" w:eastAsia="Calibri" w:hAnsi="Calibri" w:cs="Calibri"/>
-        </w:rPr>
-        <w:t xml:space="preserve"> para </w:t>
-      </w:r>
-      <w:proofErr w:type="spellStart"/>
-      <w:r>
-        <w:rPr>
-          <w:rFonts w:ascii="Calibri" w:eastAsia="Calibri" w:hAnsi="Calibri" w:cs="Calibri"/>
-        </w:rPr>
-        <w:t>su</w:t>
-      </w:r>
-      <w:proofErr w:type="spellEnd"/>
-      <w:r>
-        <w:rPr>
-          <w:rFonts w:ascii="Calibri" w:eastAsia="Calibri" w:hAnsi="Calibri" w:cs="Calibri"/>
-        </w:rPr>
-        <w:t xml:space="preserve"> </w:t>
-      </w:r>
-      <w:proofErr w:type="spellStart"/>
-      <w:r>
-        <w:rPr>
-          <w:rFonts w:ascii="Calibri" w:eastAsia="Calibri" w:hAnsi="Calibri" w:cs="Calibri"/>
-        </w:rPr>
-        <w:t>edición</w:t>
-      </w:r>
-      <w:proofErr w:type="spellEnd"/>
-      <w:r>
-        <w:rPr>
-          <w:rFonts w:ascii="Calibri" w:eastAsia="Calibri" w:hAnsi="Calibri" w:cs="Calibri"/>
-        </w:rPr>
-        <w:t>.</w:t>
+        <w:t>) el editor de texto “</w:t>
+      </w:r>
+      <w:proofErr w:type="spellStart"/>
+      <w:r>
+        <w:rPr>
+          <w:rFonts w:ascii="Calibri" w:eastAsia="Calibri" w:hAnsi="Calibri" w:cs="Calibri"/>
+        </w:rPr>
+        <w:t>Vim</w:t>
+      </w:r>
+      <w:proofErr w:type="spellEnd"/>
+      <w:r>
+        <w:rPr>
+          <w:rFonts w:ascii="Calibri" w:eastAsia="Calibri" w:hAnsi="Calibri" w:cs="Calibri"/>
+        </w:rPr>
+        <w:t>”. Para usarlo sólo tenemos que poner su nombre seguido del archivo que deseamos abrir, si no existe lo crea y lo abre para su edición.</w:t>
       </w:r>
     </w:p>
     <w:p>
@@ -2012,7 +1121,23 @@
           <w:rFonts w:ascii="Calibri" w:eastAsia="Calibri" w:hAnsi="Calibri" w:cs="Calibri"/>
           <w:b/>
         </w:rPr>
-        <w:t xml:space="preserve">3. Afegeix-lo al </w:t>
+        <w:t xml:space="preserve">3. </w:t>
+      </w:r>
+      <w:proofErr w:type="spellStart"/>
+      <w:r>
+        <w:rPr>
+          <w:rFonts w:ascii="Calibri" w:eastAsia="Calibri" w:hAnsi="Calibri" w:cs="Calibri"/>
+          <w:b/>
+        </w:rPr>
+        <w:t>Afegeix</w:t>
+      </w:r>
+      <w:proofErr w:type="spellEnd"/>
+      <w:r>
+        <w:rPr>
+          <w:rFonts w:ascii="Calibri" w:eastAsia="Calibri" w:hAnsi="Calibri" w:cs="Calibri"/>
+          <w:b/>
+        </w:rPr>
+        <w:t xml:space="preserve">-lo al </w:t>
       </w:r>
       <w:proofErr w:type="spellStart"/>
       <w:r>
@@ -2028,7 +1153,23 @@
           <w:rFonts w:ascii="Calibri" w:eastAsia="Calibri" w:hAnsi="Calibri" w:cs="Calibri"/>
           <w:b/>
         </w:rPr>
-        <w:t xml:space="preserve"> area.</w:t>
+        <w:t xml:space="preserve"> </w:t>
+      </w:r>
+      <w:proofErr w:type="spellStart"/>
+      <w:r>
+        <w:rPr>
+          <w:rFonts w:ascii="Calibri" w:eastAsia="Calibri" w:hAnsi="Calibri" w:cs="Calibri"/>
+          <w:b/>
+        </w:rPr>
+        <w:t>area</w:t>
+      </w:r>
+      <w:proofErr w:type="spellEnd"/>
+      <w:r>
+        <w:rPr>
+          <w:rFonts w:ascii="Calibri" w:eastAsia="Calibri" w:hAnsi="Calibri" w:cs="Calibri"/>
+          <w:b/>
+        </w:rPr>
+        <w:t>.</w:t>
       </w:r>
     </w:p>
     <w:p>
@@ -2061,42 +1202,14 @@
         <w:rPr>
           <w:rFonts w:ascii="Calibri" w:eastAsia="Calibri" w:hAnsi="Calibri" w:cs="Calibri"/>
         </w:rPr>
-        <w:t xml:space="preserve">Para identificar un </w:t>
-      </w:r>
-      <w:proofErr w:type="spellStart"/>
-      <w:r>
-        <w:rPr>
-          <w:rFonts w:ascii="Calibri" w:eastAsia="Calibri" w:hAnsi="Calibri" w:cs="Calibri"/>
-        </w:rPr>
-        <w:t>archivo</w:t>
-      </w:r>
-      <w:proofErr w:type="spellEnd"/>
-      <w:r>
-        <w:rPr>
-          <w:rFonts w:ascii="Calibri" w:eastAsia="Calibri" w:hAnsi="Calibri" w:cs="Calibri"/>
-        </w:rPr>
-        <w:t xml:space="preserve"> o </w:t>
-      </w:r>
-      <w:proofErr w:type="spellStart"/>
-      <w:r>
-        <w:rPr>
-          <w:rFonts w:ascii="Calibri" w:eastAsia="Calibri" w:hAnsi="Calibri" w:cs="Calibri"/>
-        </w:rPr>
-        <w:t>directorio</w:t>
-      </w:r>
-      <w:proofErr w:type="spellEnd"/>
-      <w:r>
-        <w:rPr>
-          <w:rFonts w:ascii="Calibri" w:eastAsia="Calibri" w:hAnsi="Calibri" w:cs="Calibri"/>
-        </w:rPr>
-        <w:t xml:space="preserve"> que no se </w:t>
-      </w:r>
-      <w:proofErr w:type="spellStart"/>
-      <w:r>
-        <w:rPr>
-          <w:rFonts w:ascii="Calibri" w:eastAsia="Calibri" w:hAnsi="Calibri" w:cs="Calibri"/>
-        </w:rPr>
-        <w:t>haya</w:t>
+        <w:t xml:space="preserve">Para identificar un archivo o directorio que no se haya agregado al </w:t>
+      </w:r>
+      <w:proofErr w:type="spellStart"/>
+      <w:r>
+        <w:rPr>
+          <w:rFonts w:ascii="Calibri" w:eastAsia="Calibri" w:hAnsi="Calibri" w:cs="Calibri"/>
+        </w:rPr>
+        <w:t>staging</w:t>
       </w:r>
       <w:proofErr w:type="spellEnd"/>
       <w:r>
@@ -2110,112 +1223,28 @@
         <w:rPr>
           <w:rFonts w:ascii="Calibri" w:eastAsia="Calibri" w:hAnsi="Calibri" w:cs="Calibri"/>
         </w:rPr>
-        <w:t>agregado</w:t>
-      </w:r>
-      <w:proofErr w:type="spellEnd"/>
-      <w:r>
-        <w:rPr>
-          <w:rFonts w:ascii="Calibri" w:eastAsia="Calibri" w:hAnsi="Calibri" w:cs="Calibri"/>
-        </w:rPr>
-        <w:t xml:space="preserve"> al </w:t>
-      </w:r>
-      <w:proofErr w:type="spellStart"/>
-      <w:r>
-        <w:rPr>
-          <w:rFonts w:ascii="Calibri" w:eastAsia="Calibri" w:hAnsi="Calibri" w:cs="Calibri"/>
-        </w:rPr>
-        <w:t>staging</w:t>
-      </w:r>
-      <w:proofErr w:type="spellEnd"/>
-      <w:r>
-        <w:rPr>
-          <w:rFonts w:ascii="Calibri" w:eastAsia="Calibri" w:hAnsi="Calibri" w:cs="Calibri"/>
-        </w:rPr>
-        <w:t xml:space="preserve"> area, </w:t>
-      </w:r>
-      <w:proofErr w:type="spellStart"/>
-      <w:r>
-        <w:rPr>
-          <w:rFonts w:ascii="Calibri" w:eastAsia="Calibri" w:hAnsi="Calibri" w:cs="Calibri"/>
-        </w:rPr>
-        <w:t>usamos</w:t>
-      </w:r>
-      <w:proofErr w:type="spellEnd"/>
-      <w:r>
-        <w:rPr>
-          <w:rFonts w:ascii="Calibri" w:eastAsia="Calibri" w:hAnsi="Calibri" w:cs="Calibri"/>
-        </w:rPr>
-        <w:t xml:space="preserve"> el comando “git status” el </w:t>
-      </w:r>
-      <w:proofErr w:type="spellStart"/>
-      <w:r>
-        <w:rPr>
-          <w:rFonts w:ascii="Calibri" w:eastAsia="Calibri" w:hAnsi="Calibri" w:cs="Calibri"/>
-        </w:rPr>
-        <w:t>cual</w:t>
-      </w:r>
-      <w:proofErr w:type="spellEnd"/>
-      <w:r>
-        <w:rPr>
-          <w:rFonts w:ascii="Calibri" w:eastAsia="Calibri" w:hAnsi="Calibri" w:cs="Calibri"/>
-        </w:rPr>
-        <w:t xml:space="preserve"> nos </w:t>
-      </w:r>
-      <w:proofErr w:type="spellStart"/>
-      <w:r>
-        <w:rPr>
-          <w:rFonts w:ascii="Calibri" w:eastAsia="Calibri" w:hAnsi="Calibri" w:cs="Calibri"/>
-        </w:rPr>
-        <w:t>indicará</w:t>
-      </w:r>
-      <w:proofErr w:type="spellEnd"/>
-      <w:r>
-        <w:rPr>
-          <w:rFonts w:ascii="Calibri" w:eastAsia="Calibri" w:hAnsi="Calibri" w:cs="Calibri"/>
-        </w:rPr>
-        <w:t xml:space="preserve"> en color </w:t>
-      </w:r>
-      <w:proofErr w:type="spellStart"/>
-      <w:r>
-        <w:rPr>
-          <w:rFonts w:ascii="Calibri" w:eastAsia="Calibri" w:hAnsi="Calibri" w:cs="Calibri"/>
-        </w:rPr>
-        <w:t>rojo</w:t>
-      </w:r>
-      <w:proofErr w:type="spellEnd"/>
-      <w:r>
-        <w:rPr>
-          <w:rFonts w:ascii="Calibri" w:eastAsia="Calibri" w:hAnsi="Calibri" w:cs="Calibri"/>
-        </w:rPr>
-        <w:t xml:space="preserve"> lo que nos </w:t>
-      </w:r>
-      <w:proofErr w:type="spellStart"/>
-      <w:r>
-        <w:rPr>
-          <w:rFonts w:ascii="Calibri" w:eastAsia="Calibri" w:hAnsi="Calibri" w:cs="Calibri"/>
-        </w:rPr>
-        <w:t>hace</w:t>
-      </w:r>
-      <w:proofErr w:type="spellEnd"/>
-      <w:r>
-        <w:rPr>
-          <w:rFonts w:ascii="Calibri" w:eastAsia="Calibri" w:hAnsi="Calibri" w:cs="Calibri"/>
-        </w:rPr>
-        <w:t xml:space="preserve"> falta para </w:t>
-      </w:r>
-      <w:proofErr w:type="spellStart"/>
-      <w:r>
-        <w:rPr>
-          <w:rFonts w:ascii="Calibri" w:eastAsia="Calibri" w:hAnsi="Calibri" w:cs="Calibri"/>
-        </w:rPr>
-        <w:t>añadir</w:t>
-      </w:r>
-      <w:proofErr w:type="spellEnd"/>
-      <w:r>
-        <w:rPr>
-          <w:rFonts w:ascii="Calibri" w:eastAsia="Calibri" w:hAnsi="Calibri" w:cs="Calibri"/>
-        </w:rPr>
-        <w:t>.</w:t>
+        <w:t>area</w:t>
+      </w:r>
+      <w:proofErr w:type="spellEnd"/>
+      <w:r>
+        <w:rPr>
+          <w:rFonts w:ascii="Calibri" w:eastAsia="Calibri" w:hAnsi="Calibri" w:cs="Calibri"/>
+        </w:rPr>
+        <w:t>, usamos el comando “</w:t>
+      </w:r>
+      <w:proofErr w:type="spellStart"/>
+      <w:r>
+        <w:rPr>
+          <w:rFonts w:ascii="Calibri" w:eastAsia="Calibri" w:hAnsi="Calibri" w:cs="Calibri"/>
+        </w:rPr>
+        <w:t>git</w:t>
+      </w:r>
+      <w:proofErr w:type="spellEnd"/>
+      <w:r>
+        <w:rPr>
+          <w:rFonts w:ascii="Calibri" w:eastAsia="Calibri" w:hAnsi="Calibri" w:cs="Calibri"/>
+        </w:rPr>
+        <w:t xml:space="preserve"> status” el cual nos indicará en color rojo lo que nos hace falta para añadir.</w:t>
       </w:r>
     </w:p>
     <w:p>
@@ -2248,14 +1277,14 @@
         <w:rPr>
           <w:rFonts w:ascii="Calibri" w:eastAsia="Calibri" w:hAnsi="Calibri" w:cs="Calibri"/>
         </w:rPr>
-        <w:t xml:space="preserve">Una </w:t>
-      </w:r>
-      <w:proofErr w:type="spellStart"/>
-      <w:r>
-        <w:rPr>
-          <w:rFonts w:ascii="Calibri" w:eastAsia="Calibri" w:hAnsi="Calibri" w:cs="Calibri"/>
-        </w:rPr>
-        <w:t>vez</w:t>
+        <w:t>Una vez identificado, en este caso el archivo README.md, lo añadimos con el comando “</w:t>
+      </w:r>
+      <w:proofErr w:type="spellStart"/>
+      <w:r>
+        <w:rPr>
+          <w:rFonts w:ascii="Calibri" w:eastAsia="Calibri" w:hAnsi="Calibri" w:cs="Calibri"/>
+        </w:rPr>
+        <w:t>git</w:t>
       </w:r>
       <w:proofErr w:type="spellEnd"/>
       <w:r>
@@ -2269,76 +1298,6 @@
         <w:rPr>
           <w:rFonts w:ascii="Calibri" w:eastAsia="Calibri" w:hAnsi="Calibri" w:cs="Calibri"/>
         </w:rPr>
-        <w:t>identificado</w:t>
-      </w:r>
-      <w:proofErr w:type="spellEnd"/>
-      <w:r>
-        <w:rPr>
-          <w:rFonts w:ascii="Calibri" w:eastAsia="Calibri" w:hAnsi="Calibri" w:cs="Calibri"/>
-        </w:rPr>
-        <w:t xml:space="preserve">, en </w:t>
-      </w:r>
-      <w:proofErr w:type="spellStart"/>
-      <w:r>
-        <w:rPr>
-          <w:rFonts w:ascii="Calibri" w:eastAsia="Calibri" w:hAnsi="Calibri" w:cs="Calibri"/>
-        </w:rPr>
-        <w:t>este</w:t>
-      </w:r>
-      <w:proofErr w:type="spellEnd"/>
-      <w:r>
-        <w:rPr>
-          <w:rFonts w:ascii="Calibri" w:eastAsia="Calibri" w:hAnsi="Calibri" w:cs="Calibri"/>
-        </w:rPr>
-        <w:t xml:space="preserve"> caso el </w:t>
-      </w:r>
-      <w:proofErr w:type="spellStart"/>
-      <w:r>
-        <w:rPr>
-          <w:rFonts w:ascii="Calibri" w:eastAsia="Calibri" w:hAnsi="Calibri" w:cs="Calibri"/>
-        </w:rPr>
-        <w:t>archivo</w:t>
-      </w:r>
-      <w:proofErr w:type="spellEnd"/>
-      <w:r>
-        <w:rPr>
-          <w:rFonts w:ascii="Calibri" w:eastAsia="Calibri" w:hAnsi="Calibri" w:cs="Calibri"/>
-        </w:rPr>
-        <w:t xml:space="preserve"> </w:t>
-      </w:r>
-      <w:proofErr w:type="spellStart"/>
-      <w:r>
-        <w:rPr>
-          <w:rFonts w:ascii="Calibri" w:eastAsia="Calibri" w:hAnsi="Calibri" w:cs="Calibri"/>
-        </w:rPr>
-        <w:t>README.md</w:t>
-      </w:r>
-      <w:proofErr w:type="spellEnd"/>
-      <w:r>
-        <w:rPr>
-          <w:rFonts w:ascii="Calibri" w:eastAsia="Calibri" w:hAnsi="Calibri" w:cs="Calibri"/>
-        </w:rPr>
-        <w:t xml:space="preserve">, lo </w:t>
-      </w:r>
-      <w:proofErr w:type="spellStart"/>
-      <w:r>
-        <w:rPr>
-          <w:rFonts w:ascii="Calibri" w:eastAsia="Calibri" w:hAnsi="Calibri" w:cs="Calibri"/>
-        </w:rPr>
-        <w:t>añadimos</w:t>
-      </w:r>
-      <w:proofErr w:type="spellEnd"/>
-      <w:r>
-        <w:rPr>
-          <w:rFonts w:ascii="Calibri" w:eastAsia="Calibri" w:hAnsi="Calibri" w:cs="Calibri"/>
-        </w:rPr>
-        <w:t xml:space="preserve"> con el comando “git </w:t>
-      </w:r>
-      <w:proofErr w:type="spellStart"/>
-      <w:r>
-        <w:rPr>
-          <w:rFonts w:ascii="Calibri" w:eastAsia="Calibri" w:hAnsi="Calibri" w:cs="Calibri"/>
-        </w:rPr>
         <w:t>add</w:t>
       </w:r>
       <w:proofErr w:type="spellEnd"/>
@@ -2346,44 +1305,8 @@
         <w:rPr>
           <w:rFonts w:ascii="Calibri" w:eastAsia="Calibri" w:hAnsi="Calibri" w:cs="Calibri"/>
         </w:rPr>
-        <w:t xml:space="preserve">” </w:t>
-      </w:r>
-      <w:proofErr w:type="spellStart"/>
-      <w:r>
-        <w:rPr>
-          <w:rFonts w:ascii="Calibri" w:eastAsia="Calibri" w:hAnsi="Calibri" w:cs="Calibri"/>
-        </w:rPr>
-        <w:t>seguido</w:t>
-      </w:r>
-      <w:proofErr w:type="spellEnd"/>
-      <w:r>
-        <w:rPr>
-          <w:rFonts w:ascii="Calibri" w:eastAsia="Calibri" w:hAnsi="Calibri" w:cs="Calibri"/>
-        </w:rPr>
-        <w:t xml:space="preserve"> del nombre del </w:t>
-      </w:r>
-      <w:proofErr w:type="spellStart"/>
-      <w:r>
-        <w:rPr>
-          <w:rFonts w:ascii="Calibri" w:eastAsia="Calibri" w:hAnsi="Calibri" w:cs="Calibri"/>
-        </w:rPr>
-        <w:t>archivo</w:t>
-      </w:r>
-      <w:proofErr w:type="spellEnd"/>
-      <w:r>
-        <w:rPr>
-          <w:rFonts w:ascii="Calibri" w:eastAsia="Calibri" w:hAnsi="Calibri" w:cs="Calibri"/>
-        </w:rPr>
-        <w:t>/</w:t>
-      </w:r>
-      <w:proofErr w:type="spellStart"/>
-      <w:r>
-        <w:rPr>
-          <w:rFonts w:ascii="Calibri" w:eastAsia="Calibri" w:hAnsi="Calibri" w:cs="Calibri"/>
-        </w:rPr>
-        <w:t>directorio</w:t>
-      </w:r>
-      <w:proofErr w:type="spellEnd"/>
+        <w:t>” seguido del nombre del archivo/directorio</w:t>
+      </w:r>
     </w:p>
     <w:p>
       <w:pPr>
@@ -2415,105 +1338,21 @@
         <w:rPr>
           <w:rFonts w:ascii="Calibri" w:eastAsia="Calibri" w:hAnsi="Calibri" w:cs="Calibri"/>
         </w:rPr>
-        <w:t xml:space="preserve">Si </w:t>
-      </w:r>
-      <w:proofErr w:type="spellStart"/>
-      <w:r>
-        <w:rPr>
-          <w:rFonts w:ascii="Calibri" w:eastAsia="Calibri" w:hAnsi="Calibri" w:cs="Calibri"/>
-        </w:rPr>
-        <w:t>volvemos</w:t>
-      </w:r>
-      <w:proofErr w:type="spellEnd"/>
-      <w:r>
-        <w:rPr>
-          <w:rFonts w:ascii="Calibri" w:eastAsia="Calibri" w:hAnsi="Calibri" w:cs="Calibri"/>
-        </w:rPr>
-        <w:t xml:space="preserve"> a usar el git status, </w:t>
-      </w:r>
-      <w:proofErr w:type="spellStart"/>
-      <w:r>
-        <w:rPr>
-          <w:rFonts w:ascii="Calibri" w:eastAsia="Calibri" w:hAnsi="Calibri" w:cs="Calibri"/>
-        </w:rPr>
-        <w:t>este</w:t>
-      </w:r>
-      <w:proofErr w:type="spellEnd"/>
-      <w:r>
-        <w:rPr>
-          <w:rFonts w:ascii="Calibri" w:eastAsia="Calibri" w:hAnsi="Calibri" w:cs="Calibri"/>
-        </w:rPr>
-        <w:t xml:space="preserve"> nos </w:t>
-      </w:r>
-      <w:proofErr w:type="spellStart"/>
-      <w:r>
-        <w:rPr>
-          <w:rFonts w:ascii="Calibri" w:eastAsia="Calibri" w:hAnsi="Calibri" w:cs="Calibri"/>
-        </w:rPr>
-        <w:t>indicará</w:t>
-      </w:r>
-      <w:proofErr w:type="spellEnd"/>
-      <w:r>
-        <w:rPr>
-          <w:rFonts w:ascii="Calibri" w:eastAsia="Calibri" w:hAnsi="Calibri" w:cs="Calibri"/>
-        </w:rPr>
-        <w:t xml:space="preserve"> en color </w:t>
-      </w:r>
-      <w:proofErr w:type="spellStart"/>
-      <w:r>
-        <w:rPr>
-          <w:rFonts w:ascii="Calibri" w:eastAsia="Calibri" w:hAnsi="Calibri" w:cs="Calibri"/>
-        </w:rPr>
-        <w:t>verde</w:t>
-      </w:r>
-      <w:proofErr w:type="spellEnd"/>
-      <w:r>
-        <w:rPr>
-          <w:rFonts w:ascii="Calibri" w:eastAsia="Calibri" w:hAnsi="Calibri" w:cs="Calibri"/>
-        </w:rPr>
-        <w:t xml:space="preserve"> que se ha </w:t>
-      </w:r>
-      <w:proofErr w:type="spellStart"/>
-      <w:r>
-        <w:rPr>
-          <w:rFonts w:ascii="Calibri" w:eastAsia="Calibri" w:hAnsi="Calibri" w:cs="Calibri"/>
-        </w:rPr>
-        <w:t>subido</w:t>
-      </w:r>
-      <w:proofErr w:type="spellEnd"/>
-      <w:r>
-        <w:rPr>
-          <w:rFonts w:ascii="Calibri" w:eastAsia="Calibri" w:hAnsi="Calibri" w:cs="Calibri"/>
-        </w:rPr>
-        <w:t xml:space="preserve"> </w:t>
-      </w:r>
-      <w:proofErr w:type="spellStart"/>
-      <w:r>
-        <w:rPr>
-          <w:rFonts w:ascii="Calibri" w:eastAsia="Calibri" w:hAnsi="Calibri" w:cs="Calibri"/>
-        </w:rPr>
-        <w:t>pero</w:t>
-      </w:r>
-      <w:proofErr w:type="spellEnd"/>
-      <w:r>
-        <w:rPr>
-          <w:rFonts w:ascii="Calibri" w:eastAsia="Calibri" w:hAnsi="Calibri" w:cs="Calibri"/>
-        </w:rPr>
-        <w:t xml:space="preserve"> </w:t>
-      </w:r>
-      <w:proofErr w:type="spellStart"/>
-      <w:r>
-        <w:rPr>
-          <w:rFonts w:ascii="Calibri" w:eastAsia="Calibri" w:hAnsi="Calibri" w:cs="Calibri"/>
-        </w:rPr>
-        <w:t>hace</w:t>
-      </w:r>
-      <w:proofErr w:type="spellEnd"/>
-      <w:r>
-        <w:rPr>
-          <w:rFonts w:ascii="Calibri" w:eastAsia="Calibri" w:hAnsi="Calibri" w:cs="Calibri"/>
-        </w:rPr>
-        <w:t xml:space="preserve"> falta el </w:t>
+        <w:t xml:space="preserve">Si volvemos a usar el </w:t>
+      </w:r>
+      <w:proofErr w:type="spellStart"/>
+      <w:r>
+        <w:rPr>
+          <w:rFonts w:ascii="Calibri" w:eastAsia="Calibri" w:hAnsi="Calibri" w:cs="Calibri"/>
+        </w:rPr>
+        <w:t>git</w:t>
+      </w:r>
+      <w:proofErr w:type="spellEnd"/>
+      <w:r>
+        <w:rPr>
+          <w:rFonts w:ascii="Calibri" w:eastAsia="Calibri" w:hAnsi="Calibri" w:cs="Calibri"/>
+        </w:rPr>
+        <w:t xml:space="preserve"> status, este nos indicará en color verde que se ha subido pero hace falta el </w:t>
       </w:r>
       <w:proofErr w:type="spellStart"/>
       <w:r>
@@ -2667,7 +1506,23 @@
           <w:rFonts w:ascii="Calibri" w:eastAsia="Calibri" w:hAnsi="Calibri" w:cs="Calibri"/>
           <w:b/>
         </w:rPr>
-        <w:t xml:space="preserve">4. Afegeix-lo a la </w:t>
+        <w:t xml:space="preserve">4. </w:t>
+      </w:r>
+      <w:proofErr w:type="spellStart"/>
+      <w:r>
+        <w:rPr>
+          <w:rFonts w:ascii="Calibri" w:eastAsia="Calibri" w:hAnsi="Calibri" w:cs="Calibri"/>
+          <w:b/>
+        </w:rPr>
+        <w:t>Afegeix</w:t>
+      </w:r>
+      <w:proofErr w:type="spellEnd"/>
+      <w:r>
+        <w:rPr>
+          <w:rFonts w:ascii="Calibri" w:eastAsia="Calibri" w:hAnsi="Calibri" w:cs="Calibri"/>
+          <w:b/>
+        </w:rPr>
+        <w:t xml:space="preserve">-lo a la </w:t>
       </w:r>
       <w:proofErr w:type="spellStart"/>
       <w:r>
@@ -2683,7 +1538,55 @@
           <w:rFonts w:ascii="Calibri" w:eastAsia="Calibri" w:hAnsi="Calibri" w:cs="Calibri"/>
           <w:b/>
         </w:rPr>
-        <w:t xml:space="preserve"> area amb el comentari "</w:t>
+        <w:t xml:space="preserve"> </w:t>
+      </w:r>
+      <w:proofErr w:type="spellStart"/>
+      <w:r>
+        <w:rPr>
+          <w:rFonts w:ascii="Calibri" w:eastAsia="Calibri" w:hAnsi="Calibri" w:cs="Calibri"/>
+          <w:b/>
+        </w:rPr>
+        <w:t>area</w:t>
+      </w:r>
+      <w:proofErr w:type="spellEnd"/>
+      <w:r>
+        <w:rPr>
+          <w:rFonts w:ascii="Calibri" w:eastAsia="Calibri" w:hAnsi="Calibri" w:cs="Calibri"/>
+          <w:b/>
+        </w:rPr>
+        <w:t xml:space="preserve"> </w:t>
+      </w:r>
+      <w:proofErr w:type="spellStart"/>
+      <w:r>
+        <w:rPr>
+          <w:rFonts w:ascii="Calibri" w:eastAsia="Calibri" w:hAnsi="Calibri" w:cs="Calibri"/>
+          <w:b/>
+        </w:rPr>
+        <w:t>amb</w:t>
+      </w:r>
+      <w:proofErr w:type="spellEnd"/>
+      <w:r>
+        <w:rPr>
+          <w:rFonts w:ascii="Calibri" w:eastAsia="Calibri" w:hAnsi="Calibri" w:cs="Calibri"/>
+          <w:b/>
+        </w:rPr>
+        <w:t xml:space="preserve"> el </w:t>
+      </w:r>
+      <w:proofErr w:type="spellStart"/>
+      <w:r>
+        <w:rPr>
+          <w:rFonts w:ascii="Calibri" w:eastAsia="Calibri" w:hAnsi="Calibri" w:cs="Calibri"/>
+          <w:b/>
+        </w:rPr>
+        <w:t>comentari</w:t>
+      </w:r>
+      <w:proofErr w:type="spellEnd"/>
+      <w:r>
+        <w:rPr>
+          <w:rFonts w:ascii="Calibri" w:eastAsia="Calibri" w:hAnsi="Calibri" w:cs="Calibri"/>
+          <w:b/>
+        </w:rPr>
+        <w:t xml:space="preserve"> "</w:t>
       </w:r>
       <w:proofErr w:type="spellStart"/>
       <w:r>
@@ -2748,21 +1651,7 @@
         <w:rPr>
           <w:rFonts w:ascii="Calibri" w:eastAsia="Calibri" w:hAnsi="Calibri" w:cs="Calibri"/>
         </w:rPr>
-        <w:t xml:space="preserve">Para </w:t>
-      </w:r>
-      <w:proofErr w:type="spellStart"/>
-      <w:r>
-        <w:rPr>
-          <w:rFonts w:ascii="Calibri" w:eastAsia="Calibri" w:hAnsi="Calibri" w:cs="Calibri"/>
-        </w:rPr>
-        <w:t>realizar</w:t>
-      </w:r>
-      <w:proofErr w:type="spellEnd"/>
-      <w:r>
-        <w:rPr>
-          <w:rFonts w:ascii="Calibri" w:eastAsia="Calibri" w:hAnsi="Calibri" w:cs="Calibri"/>
-        </w:rPr>
-        <w:t xml:space="preserve"> los </w:t>
+        <w:t xml:space="preserve">Para realizar los </w:t>
       </w:r>
       <w:proofErr w:type="spellStart"/>
       <w:r>
@@ -2790,21 +1679,21 @@
         <w:rPr>
           <w:rFonts w:ascii="Calibri" w:eastAsia="Calibri" w:hAnsi="Calibri" w:cs="Calibri"/>
         </w:rPr>
-        <w:t xml:space="preserve">, </w:t>
-      </w:r>
-      <w:proofErr w:type="spellStart"/>
-      <w:r>
-        <w:rPr>
-          <w:rFonts w:ascii="Calibri" w:eastAsia="Calibri" w:hAnsi="Calibri" w:cs="Calibri"/>
-        </w:rPr>
-        <w:t>usamos</w:t>
-      </w:r>
-      <w:proofErr w:type="spellEnd"/>
-      <w:r>
-        <w:rPr>
-          <w:rFonts w:ascii="Calibri" w:eastAsia="Calibri" w:hAnsi="Calibri" w:cs="Calibri"/>
-        </w:rPr>
-        <w:t xml:space="preserve"> el comando “git </w:t>
+        <w:t>, usamos el comando “</w:t>
+      </w:r>
+      <w:proofErr w:type="spellStart"/>
+      <w:r>
+        <w:rPr>
+          <w:rFonts w:ascii="Calibri" w:eastAsia="Calibri" w:hAnsi="Calibri" w:cs="Calibri"/>
+        </w:rPr>
+        <w:t>git</w:t>
+      </w:r>
+      <w:proofErr w:type="spellEnd"/>
+      <w:r>
+        <w:rPr>
+          <w:rFonts w:ascii="Calibri" w:eastAsia="Calibri" w:hAnsi="Calibri" w:cs="Calibri"/>
+        </w:rPr>
+        <w:t xml:space="preserve"> </w:t>
       </w:r>
       <w:proofErr w:type="spellStart"/>
       <w:r>
@@ -2818,21 +1707,7 @@
         <w:rPr>
           <w:rFonts w:ascii="Calibri" w:eastAsia="Calibri" w:hAnsi="Calibri" w:cs="Calibri"/>
         </w:rPr>
-        <w:t xml:space="preserve"> –m &lt;</w:t>
-      </w:r>
-      <w:proofErr w:type="spellStart"/>
-      <w:r>
-        <w:rPr>
-          <w:rFonts w:ascii="Calibri" w:eastAsia="Calibri" w:hAnsi="Calibri" w:cs="Calibri"/>
-        </w:rPr>
-        <w:t>Mensaje</w:t>
-      </w:r>
-      <w:proofErr w:type="spellEnd"/>
-      <w:r>
-        <w:rPr>
-          <w:rFonts w:ascii="Calibri" w:eastAsia="Calibri" w:hAnsi="Calibri" w:cs="Calibri"/>
-        </w:rPr>
-        <w:t>&gt;”</w:t>
+        <w:t xml:space="preserve"> –m &lt;Mensaje&gt;”</w:t>
       </w:r>
     </w:p>
     <w:p>
@@ -2865,77 +1740,21 @@
         <w:rPr>
           <w:rFonts w:ascii="Calibri" w:eastAsia="Calibri" w:hAnsi="Calibri" w:cs="Calibri"/>
         </w:rPr>
-        <w:t xml:space="preserve">Si </w:t>
-      </w:r>
-      <w:proofErr w:type="spellStart"/>
-      <w:r>
-        <w:rPr>
-          <w:rFonts w:ascii="Calibri" w:eastAsia="Calibri" w:hAnsi="Calibri" w:cs="Calibri"/>
-        </w:rPr>
-        <w:t>usamos</w:t>
-      </w:r>
-      <w:proofErr w:type="spellEnd"/>
-      <w:r>
-        <w:rPr>
-          <w:rFonts w:ascii="Calibri" w:eastAsia="Calibri" w:hAnsi="Calibri" w:cs="Calibri"/>
-        </w:rPr>
-        <w:t xml:space="preserve"> </w:t>
-      </w:r>
-      <w:proofErr w:type="spellStart"/>
-      <w:r>
-        <w:rPr>
-          <w:rFonts w:ascii="Calibri" w:eastAsia="Calibri" w:hAnsi="Calibri" w:cs="Calibri"/>
-        </w:rPr>
-        <w:t>nuevamente</w:t>
-      </w:r>
-      <w:proofErr w:type="spellEnd"/>
-      <w:r>
-        <w:rPr>
-          <w:rFonts w:ascii="Calibri" w:eastAsia="Calibri" w:hAnsi="Calibri" w:cs="Calibri"/>
-        </w:rPr>
-        <w:t xml:space="preserve"> git status </w:t>
-      </w:r>
-      <w:proofErr w:type="spellStart"/>
-      <w:r>
-        <w:rPr>
-          <w:rFonts w:ascii="Calibri" w:eastAsia="Calibri" w:hAnsi="Calibri" w:cs="Calibri"/>
-        </w:rPr>
-        <w:t>veremos</w:t>
-      </w:r>
-      <w:proofErr w:type="spellEnd"/>
-      <w:r>
-        <w:rPr>
-          <w:rFonts w:ascii="Calibri" w:eastAsia="Calibri" w:hAnsi="Calibri" w:cs="Calibri"/>
-        </w:rPr>
-        <w:t xml:space="preserve"> que no </w:t>
-      </w:r>
-      <w:proofErr w:type="spellStart"/>
-      <w:r>
-        <w:rPr>
-          <w:rFonts w:ascii="Calibri" w:eastAsia="Calibri" w:hAnsi="Calibri" w:cs="Calibri"/>
-        </w:rPr>
-        <w:t>tenemos</w:t>
-      </w:r>
-      <w:proofErr w:type="spellEnd"/>
-      <w:r>
-        <w:rPr>
-          <w:rFonts w:ascii="Calibri" w:eastAsia="Calibri" w:hAnsi="Calibri" w:cs="Calibri"/>
-        </w:rPr>
-        <w:t xml:space="preserve"> nada para </w:t>
-      </w:r>
-      <w:proofErr w:type="spellStart"/>
-      <w:r>
-        <w:rPr>
-          <w:rFonts w:ascii="Calibri" w:eastAsia="Calibri" w:hAnsi="Calibri" w:cs="Calibri"/>
-        </w:rPr>
-        <w:t>realizar</w:t>
-      </w:r>
-      <w:proofErr w:type="spellEnd"/>
-      <w:r>
-        <w:rPr>
-          <w:rFonts w:ascii="Calibri" w:eastAsia="Calibri" w:hAnsi="Calibri" w:cs="Calibri"/>
-        </w:rPr>
-        <w:t xml:space="preserve"> </w:t>
+        <w:t xml:space="preserve">Si usamos nuevamente </w:t>
+      </w:r>
+      <w:proofErr w:type="spellStart"/>
+      <w:r>
+        <w:rPr>
+          <w:rFonts w:ascii="Calibri" w:eastAsia="Calibri" w:hAnsi="Calibri" w:cs="Calibri"/>
+        </w:rPr>
+        <w:t>git</w:t>
+      </w:r>
+      <w:proofErr w:type="spellEnd"/>
+      <w:r>
+        <w:rPr>
+          <w:rFonts w:ascii="Calibri" w:eastAsia="Calibri" w:hAnsi="Calibri" w:cs="Calibri"/>
+        </w:rPr>
+        <w:t xml:space="preserve"> status veremos que no tenemos nada para realizar </w:t>
       </w:r>
       <w:proofErr w:type="spellStart"/>
       <w:r>
@@ -2949,63 +1768,7 @@
         <w:rPr>
           <w:rFonts w:ascii="Calibri" w:eastAsia="Calibri" w:hAnsi="Calibri" w:cs="Calibri"/>
         </w:rPr>
-        <w:t xml:space="preserve">, </w:t>
-      </w:r>
-      <w:proofErr w:type="spellStart"/>
-      <w:r>
-        <w:rPr>
-          <w:rFonts w:ascii="Calibri" w:eastAsia="Calibri" w:hAnsi="Calibri" w:cs="Calibri"/>
-        </w:rPr>
-        <w:t>este</w:t>
-      </w:r>
-      <w:proofErr w:type="spellEnd"/>
-      <w:r>
-        <w:rPr>
-          <w:rFonts w:ascii="Calibri" w:eastAsia="Calibri" w:hAnsi="Calibri" w:cs="Calibri"/>
-        </w:rPr>
-        <w:t xml:space="preserve"> es un </w:t>
-      </w:r>
-      <w:proofErr w:type="spellStart"/>
-      <w:r>
-        <w:rPr>
-          <w:rFonts w:ascii="Calibri" w:eastAsia="Calibri" w:hAnsi="Calibri" w:cs="Calibri"/>
-        </w:rPr>
-        <w:t>buen</w:t>
-      </w:r>
-      <w:proofErr w:type="spellEnd"/>
-      <w:r>
-        <w:rPr>
-          <w:rFonts w:ascii="Calibri" w:eastAsia="Calibri" w:hAnsi="Calibri" w:cs="Calibri"/>
-        </w:rPr>
-        <w:t xml:space="preserve"> </w:t>
-      </w:r>
-      <w:proofErr w:type="spellStart"/>
-      <w:r>
-        <w:rPr>
-          <w:rFonts w:ascii="Calibri" w:eastAsia="Calibri" w:hAnsi="Calibri" w:cs="Calibri"/>
-        </w:rPr>
-        <w:t>momento</w:t>
-      </w:r>
-      <w:proofErr w:type="spellEnd"/>
-      <w:r>
-        <w:rPr>
-          <w:rFonts w:ascii="Calibri" w:eastAsia="Calibri" w:hAnsi="Calibri" w:cs="Calibri"/>
-        </w:rPr>
-        <w:t xml:space="preserve"> para </w:t>
-      </w:r>
-      <w:proofErr w:type="spellStart"/>
-      <w:r>
-        <w:rPr>
-          <w:rFonts w:ascii="Calibri" w:eastAsia="Calibri" w:hAnsi="Calibri" w:cs="Calibri"/>
-        </w:rPr>
-        <w:t>realizar</w:t>
-      </w:r>
-      <w:proofErr w:type="spellEnd"/>
-      <w:r>
-        <w:rPr>
-          <w:rFonts w:ascii="Calibri" w:eastAsia="Calibri" w:hAnsi="Calibri" w:cs="Calibri"/>
-        </w:rPr>
-        <w:t xml:space="preserve"> un </w:t>
+        <w:t xml:space="preserve">, este es un buen momento para realizar un </w:t>
       </w:r>
       <w:proofErr w:type="spellStart"/>
       <w:r>
@@ -3019,44 +1782,8 @@
         <w:rPr>
           <w:rFonts w:ascii="Calibri" w:eastAsia="Calibri" w:hAnsi="Calibri" w:cs="Calibri"/>
         </w:rPr>
-        <w:t xml:space="preserve"> a </w:t>
-      </w:r>
-      <w:proofErr w:type="spellStart"/>
-      <w:r>
-        <w:rPr>
-          <w:rFonts w:ascii="Calibri" w:eastAsia="Calibri" w:hAnsi="Calibri" w:cs="Calibri"/>
-        </w:rPr>
-        <w:t>nuestro</w:t>
-      </w:r>
-      <w:proofErr w:type="spellEnd"/>
-      <w:r>
-        <w:rPr>
-          <w:rFonts w:ascii="Calibri" w:eastAsia="Calibri" w:hAnsi="Calibri" w:cs="Calibri"/>
-        </w:rPr>
-        <w:t xml:space="preserve"> </w:t>
-      </w:r>
-      <w:proofErr w:type="spellStart"/>
-      <w:r>
-        <w:rPr>
-          <w:rFonts w:ascii="Calibri" w:eastAsia="Calibri" w:hAnsi="Calibri" w:cs="Calibri"/>
-        </w:rPr>
-        <w:t>repositorio</w:t>
-      </w:r>
-      <w:proofErr w:type="spellEnd"/>
-      <w:r>
-        <w:rPr>
-          <w:rFonts w:ascii="Calibri" w:eastAsia="Calibri" w:hAnsi="Calibri" w:cs="Calibri"/>
-        </w:rPr>
-        <w:t xml:space="preserve"> </w:t>
-      </w:r>
-      <w:proofErr w:type="spellStart"/>
-      <w:r>
-        <w:rPr>
-          <w:rFonts w:ascii="Calibri" w:eastAsia="Calibri" w:hAnsi="Calibri" w:cs="Calibri"/>
-        </w:rPr>
-        <w:t>remoto</w:t>
-      </w:r>
-      <w:proofErr w:type="spellEnd"/>
+        <w:t xml:space="preserve"> a nuestro repositorio remoto</w:t>
+      </w:r>
     </w:p>
     <w:p>
       <w:pPr>
@@ -3120,7 +1847,23 @@
           <w:rFonts w:ascii="Calibri" w:eastAsia="Calibri" w:hAnsi="Calibri" w:cs="Calibri"/>
           <w:b/>
         </w:rPr>
-        <w:t xml:space="preserve">5. Puja el teu </w:t>
+        <w:t xml:space="preserve">5. Puja el </w:t>
+      </w:r>
+      <w:proofErr w:type="spellStart"/>
+      <w:r>
+        <w:rPr>
+          <w:rFonts w:ascii="Calibri" w:eastAsia="Calibri" w:hAnsi="Calibri" w:cs="Calibri"/>
+          <w:b/>
+        </w:rPr>
+        <w:t>teu</w:t>
+      </w:r>
+      <w:proofErr w:type="spellEnd"/>
+      <w:r>
+        <w:rPr>
+          <w:rFonts w:ascii="Calibri" w:eastAsia="Calibri" w:hAnsi="Calibri" w:cs="Calibri"/>
+          <w:b/>
+        </w:rPr>
+        <w:t xml:space="preserve"> </w:t>
       </w:r>
       <w:proofErr w:type="spellStart"/>
       <w:r>
@@ -3152,7 +1895,23 @@
           <w:rFonts w:ascii="Calibri" w:eastAsia="Calibri" w:hAnsi="Calibri" w:cs="Calibri"/>
           <w:b/>
         </w:rPr>
-        <w:t xml:space="preserve"> remot (ha de tenir el mateix nom).</w:t>
+        <w:t xml:space="preserve"> </w:t>
+      </w:r>
+      <w:proofErr w:type="spellStart"/>
+      <w:r>
+        <w:rPr>
+          <w:rFonts w:ascii="Calibri" w:eastAsia="Calibri" w:hAnsi="Calibri" w:cs="Calibri"/>
+          <w:b/>
+        </w:rPr>
+        <w:t>remot</w:t>
+      </w:r>
+      <w:proofErr w:type="spellEnd"/>
+      <w:r>
+        <w:rPr>
+          <w:rFonts w:ascii="Calibri" w:eastAsia="Calibri" w:hAnsi="Calibri" w:cs="Calibri"/>
+          <w:b/>
+        </w:rPr>
+        <w:t xml:space="preserve"> (ha de tenir el mateix nom).</w:t>
       </w:r>
     </w:p>
     <w:p>
@@ -3180,19 +1939,25 @@
         </w:rPr>
         <w:tab/>
       </w:r>
-      <w:proofErr w:type="spellStart"/>
-      <w:r>
-        <w:rPr>
-          <w:rFonts w:ascii="Calibri" w:eastAsia="Calibri" w:hAnsi="Calibri" w:cs="Calibri"/>
-        </w:rPr>
-        <w:t>Usamos</w:t>
-      </w:r>
-      <w:proofErr w:type="spellEnd"/>
-      <w:r>
-        <w:rPr>
-          <w:rFonts w:ascii="Calibri" w:eastAsia="Calibri" w:hAnsi="Calibri" w:cs="Calibri"/>
-        </w:rPr>
-        <w:t xml:space="preserve"> “git </w:t>
+      <w:r>
+        <w:rPr>
+          <w:rFonts w:ascii="Calibri" w:eastAsia="Calibri" w:hAnsi="Calibri" w:cs="Calibri"/>
+        </w:rPr>
+        <w:t>Usamos “</w:t>
+      </w:r>
+      <w:proofErr w:type="spellStart"/>
+      <w:r>
+        <w:rPr>
+          <w:rFonts w:ascii="Calibri" w:eastAsia="Calibri" w:hAnsi="Calibri" w:cs="Calibri"/>
+        </w:rPr>
+        <w:t>git</w:t>
+      </w:r>
+      <w:proofErr w:type="spellEnd"/>
+      <w:r>
+        <w:rPr>
+          <w:rFonts w:ascii="Calibri" w:eastAsia="Calibri" w:hAnsi="Calibri" w:cs="Calibri"/>
+        </w:rPr>
+        <w:t xml:space="preserve"> </w:t>
       </w:r>
       <w:proofErr w:type="spellStart"/>
       <w:r>
@@ -3248,35 +2013,21 @@
         <w:rPr>
           <w:rFonts w:ascii="Calibri" w:eastAsia="Calibri" w:hAnsi="Calibri" w:cs="Calibri"/>
         </w:rPr>
-        <w:t xml:space="preserve"> mas </w:t>
-      </w:r>
-      <w:proofErr w:type="spellStart"/>
-      <w:r>
-        <w:rPr>
-          <w:rFonts w:ascii="Calibri" w:eastAsia="Calibri" w:hAnsi="Calibri" w:cs="Calibri"/>
-        </w:rPr>
-        <w:t>reciente</w:t>
-      </w:r>
-      <w:proofErr w:type="spellEnd"/>
-      <w:r>
-        <w:rPr>
-          <w:rFonts w:ascii="Calibri" w:eastAsia="Calibri" w:hAnsi="Calibri" w:cs="Calibri"/>
-        </w:rPr>
-        <w:t xml:space="preserve"> de Git para </w:t>
-      </w:r>
-      <w:proofErr w:type="spellStart"/>
-      <w:r>
-        <w:rPr>
-          <w:rFonts w:ascii="Calibri" w:eastAsia="Calibri" w:hAnsi="Calibri" w:cs="Calibri"/>
-        </w:rPr>
-        <w:t>cambiar</w:t>
-      </w:r>
-      <w:proofErr w:type="spellEnd"/>
-      <w:r>
-        <w:rPr>
-          <w:rFonts w:ascii="Calibri" w:eastAsia="Calibri" w:hAnsi="Calibri" w:cs="Calibri"/>
-        </w:rPr>
-        <w:t xml:space="preserve"> de “</w:t>
+        <w:t xml:space="preserve"> mas reciente de </w:t>
+      </w:r>
+      <w:proofErr w:type="spellStart"/>
+      <w:r>
+        <w:rPr>
+          <w:rFonts w:ascii="Calibri" w:eastAsia="Calibri" w:hAnsi="Calibri" w:cs="Calibri"/>
+        </w:rPr>
+        <w:t>Git</w:t>
+      </w:r>
+      <w:proofErr w:type="spellEnd"/>
+      <w:r>
+        <w:rPr>
+          <w:rFonts w:ascii="Calibri" w:eastAsia="Calibri" w:hAnsi="Calibri" w:cs="Calibri"/>
+        </w:rPr>
+        <w:t xml:space="preserve"> para cambiar de “</w:t>
       </w:r>
       <w:proofErr w:type="spellStart"/>
       <w:r>
@@ -3333,131 +2084,11 @@
         </w:rPr>
         <w:tab/>
       </w:r>
-      <w:proofErr w:type="spellStart"/>
-      <w:r>
-        <w:rPr>
-          <w:rFonts w:ascii="Calibri" w:eastAsia="Calibri" w:hAnsi="Calibri" w:cs="Calibri"/>
-        </w:rPr>
-        <w:t>Vinculamos</w:t>
-      </w:r>
-      <w:proofErr w:type="spellEnd"/>
-      <w:r>
-        <w:rPr>
-          <w:rFonts w:ascii="Calibri" w:eastAsia="Calibri" w:hAnsi="Calibri" w:cs="Calibri"/>
-        </w:rPr>
-        <w:t xml:space="preserve"> el </w:t>
-      </w:r>
-      <w:proofErr w:type="spellStart"/>
-      <w:r>
-        <w:rPr>
-          <w:rFonts w:ascii="Calibri" w:eastAsia="Calibri" w:hAnsi="Calibri" w:cs="Calibri"/>
-        </w:rPr>
-        <w:t>repositorio</w:t>
-      </w:r>
-      <w:proofErr w:type="spellEnd"/>
-      <w:r>
-        <w:rPr>
-          <w:rFonts w:ascii="Calibri" w:eastAsia="Calibri" w:hAnsi="Calibri" w:cs="Calibri"/>
-        </w:rPr>
-        <w:t xml:space="preserve"> local a </w:t>
-      </w:r>
-      <w:proofErr w:type="spellStart"/>
-      <w:r>
-        <w:rPr>
-          <w:rFonts w:ascii="Calibri" w:eastAsia="Calibri" w:hAnsi="Calibri" w:cs="Calibri"/>
-        </w:rPr>
-        <w:t>uno</w:t>
-      </w:r>
-      <w:proofErr w:type="spellEnd"/>
-      <w:r>
-        <w:rPr>
-          <w:rFonts w:ascii="Calibri" w:eastAsia="Calibri" w:hAnsi="Calibri" w:cs="Calibri"/>
-        </w:rPr>
-        <w:t xml:space="preserve"> </w:t>
-      </w:r>
-      <w:proofErr w:type="spellStart"/>
-      <w:r>
-        <w:rPr>
-          <w:rFonts w:ascii="Calibri" w:eastAsia="Calibri" w:hAnsi="Calibri" w:cs="Calibri"/>
-        </w:rPr>
-        <w:t>remoto</w:t>
-      </w:r>
-      <w:proofErr w:type="spellEnd"/>
-      <w:r>
-        <w:rPr>
-          <w:rFonts w:ascii="Calibri" w:eastAsia="Calibri" w:hAnsi="Calibri" w:cs="Calibri"/>
-        </w:rPr>
-        <w:t xml:space="preserve">. </w:t>
-      </w:r>
-      <w:proofErr w:type="spellStart"/>
-      <w:r>
-        <w:rPr>
-          <w:rFonts w:ascii="Calibri" w:eastAsia="Calibri" w:hAnsi="Calibri" w:cs="Calibri"/>
-        </w:rPr>
-        <w:t>Acá</w:t>
-      </w:r>
-      <w:proofErr w:type="spellEnd"/>
-      <w:r>
-        <w:rPr>
-          <w:rFonts w:ascii="Calibri" w:eastAsia="Calibri" w:hAnsi="Calibri" w:cs="Calibri"/>
-        </w:rPr>
-        <w:t xml:space="preserve"> </w:t>
-      </w:r>
-      <w:proofErr w:type="spellStart"/>
-      <w:r>
-        <w:rPr>
-          <w:rFonts w:ascii="Calibri" w:eastAsia="Calibri" w:hAnsi="Calibri" w:cs="Calibri"/>
-        </w:rPr>
-        <w:t>creamos</w:t>
-      </w:r>
-      <w:proofErr w:type="spellEnd"/>
-      <w:r>
-        <w:rPr>
-          <w:rFonts w:ascii="Calibri" w:eastAsia="Calibri" w:hAnsi="Calibri" w:cs="Calibri"/>
-        </w:rPr>
-        <w:t xml:space="preserve"> una </w:t>
-      </w:r>
-      <w:proofErr w:type="spellStart"/>
-      <w:r>
-        <w:rPr>
-          <w:rFonts w:ascii="Calibri" w:eastAsia="Calibri" w:hAnsi="Calibri" w:cs="Calibri"/>
-        </w:rPr>
-        <w:t>referencia</w:t>
-      </w:r>
-      <w:proofErr w:type="spellEnd"/>
-      <w:r>
-        <w:rPr>
-          <w:rFonts w:ascii="Calibri" w:eastAsia="Calibri" w:hAnsi="Calibri" w:cs="Calibri"/>
-        </w:rPr>
-        <w:t xml:space="preserve"> </w:t>
-      </w:r>
-      <w:proofErr w:type="spellStart"/>
-      <w:r>
-        <w:rPr>
-          <w:rFonts w:ascii="Calibri" w:eastAsia="Calibri" w:hAnsi="Calibri" w:cs="Calibri"/>
-        </w:rPr>
-        <w:t>llamada</w:t>
-      </w:r>
-      <w:proofErr w:type="spellEnd"/>
-      <w:r>
-        <w:rPr>
-          <w:rFonts w:ascii="Calibri" w:eastAsia="Calibri" w:hAnsi="Calibri" w:cs="Calibri"/>
-        </w:rPr>
-        <w:t xml:space="preserve"> en </w:t>
-      </w:r>
-      <w:proofErr w:type="spellStart"/>
-      <w:r>
-        <w:rPr>
-          <w:rFonts w:ascii="Calibri" w:eastAsia="Calibri" w:hAnsi="Calibri" w:cs="Calibri"/>
-        </w:rPr>
-        <w:t>este</w:t>
-      </w:r>
-      <w:proofErr w:type="spellEnd"/>
-      <w:r>
-        <w:rPr>
-          <w:rFonts w:ascii="Calibri" w:eastAsia="Calibri" w:hAnsi="Calibri" w:cs="Calibri"/>
-        </w:rPr>
-        <w:t xml:space="preserve"> caso </w:t>
+      <w:r>
+        <w:rPr>
+          <w:rFonts w:ascii="Calibri" w:eastAsia="Calibri" w:hAnsi="Calibri" w:cs="Calibri"/>
+        </w:rPr>
+        <w:t xml:space="preserve">Vinculamos el repositorio local a uno remoto. Acá creamos una referencia llamada en este caso </w:t>
       </w:r>
       <w:proofErr w:type="spellStart"/>
       <w:r>
@@ -3471,49 +2102,7 @@
         <w:rPr>
           <w:rFonts w:ascii="Calibri" w:eastAsia="Calibri" w:hAnsi="Calibri" w:cs="Calibri"/>
         </w:rPr>
-        <w:t xml:space="preserve"> que apunta a </w:t>
-      </w:r>
-      <w:proofErr w:type="spellStart"/>
-      <w:r>
-        <w:rPr>
-          <w:rFonts w:ascii="Calibri" w:eastAsia="Calibri" w:hAnsi="Calibri" w:cs="Calibri"/>
-        </w:rPr>
-        <w:t>nuestro</w:t>
-      </w:r>
-      <w:proofErr w:type="spellEnd"/>
-      <w:r>
-        <w:rPr>
-          <w:rFonts w:ascii="Calibri" w:eastAsia="Calibri" w:hAnsi="Calibri" w:cs="Calibri"/>
-        </w:rPr>
-        <w:t xml:space="preserve"> </w:t>
-      </w:r>
-      <w:proofErr w:type="spellStart"/>
-      <w:r>
-        <w:rPr>
-          <w:rFonts w:ascii="Calibri" w:eastAsia="Calibri" w:hAnsi="Calibri" w:cs="Calibri"/>
-        </w:rPr>
-        <w:t>repositorio</w:t>
-      </w:r>
-      <w:proofErr w:type="spellEnd"/>
-      <w:r>
-        <w:rPr>
-          <w:rFonts w:ascii="Calibri" w:eastAsia="Calibri" w:hAnsi="Calibri" w:cs="Calibri"/>
-        </w:rPr>
-        <w:t xml:space="preserve"> </w:t>
-      </w:r>
-      <w:proofErr w:type="spellStart"/>
-      <w:r>
-        <w:rPr>
-          <w:rFonts w:ascii="Calibri" w:eastAsia="Calibri" w:hAnsi="Calibri" w:cs="Calibri"/>
-        </w:rPr>
-        <w:t>remoto</w:t>
-      </w:r>
-      <w:proofErr w:type="spellEnd"/>
-      <w:r>
-        <w:rPr>
-          <w:rFonts w:ascii="Calibri" w:eastAsia="Calibri" w:hAnsi="Calibri" w:cs="Calibri"/>
-        </w:rPr>
-        <w:t xml:space="preserve"> (la </w:t>
+        <w:t xml:space="preserve"> que apunta a nuestro repositorio remoto (la </w:t>
       </w:r>
       <w:proofErr w:type="spellStart"/>
       <w:r>
@@ -3552,90 +2141,7 @@
           <w:rFonts w:ascii="Calibri" w:eastAsia="Calibri" w:hAnsi="Calibri" w:cs="Calibri"/>
         </w:rPr>
         <w:tab/>
-      </w:r>
-      <w:proofErr w:type="spellStart"/>
-      <w:r>
-        <w:rPr>
-          <w:rFonts w:ascii="Calibri" w:eastAsia="Calibri" w:hAnsi="Calibri" w:cs="Calibri"/>
-        </w:rPr>
-        <w:t>Estamos</w:t>
-      </w:r>
-      <w:proofErr w:type="spellEnd"/>
-      <w:r>
-        <w:rPr>
-          <w:rFonts w:ascii="Calibri" w:eastAsia="Calibri" w:hAnsi="Calibri" w:cs="Calibri"/>
-        </w:rPr>
-        <w:t xml:space="preserve"> </w:t>
-      </w:r>
-      <w:proofErr w:type="spellStart"/>
-      <w:r>
-        <w:rPr>
-          <w:rFonts w:ascii="Calibri" w:eastAsia="Calibri" w:hAnsi="Calibri" w:cs="Calibri"/>
-        </w:rPr>
-        <w:t>subiendo</w:t>
-      </w:r>
-      <w:proofErr w:type="spellEnd"/>
-      <w:r>
-        <w:rPr>
-          <w:rFonts w:ascii="Calibri" w:eastAsia="Calibri" w:hAnsi="Calibri" w:cs="Calibri"/>
-        </w:rPr>
-        <w:t xml:space="preserve"> a </w:t>
-      </w:r>
-      <w:proofErr w:type="spellStart"/>
-      <w:r>
-        <w:rPr>
-          <w:rFonts w:ascii="Calibri" w:eastAsia="Calibri" w:hAnsi="Calibri" w:cs="Calibri"/>
-        </w:rPr>
-        <w:t>nuestro</w:t>
-      </w:r>
-      <w:proofErr w:type="spellEnd"/>
-      <w:r>
-        <w:rPr>
-          <w:rFonts w:ascii="Calibri" w:eastAsia="Calibri" w:hAnsi="Calibri" w:cs="Calibri"/>
-        </w:rPr>
-        <w:t xml:space="preserve"> </w:t>
-      </w:r>
-      <w:proofErr w:type="spellStart"/>
-      <w:r>
-        <w:rPr>
-          <w:rFonts w:ascii="Calibri" w:eastAsia="Calibri" w:hAnsi="Calibri" w:cs="Calibri"/>
-        </w:rPr>
-        <w:t>repositorio</w:t>
-      </w:r>
-      <w:proofErr w:type="spellEnd"/>
-      <w:r>
-        <w:rPr>
-          <w:rFonts w:ascii="Calibri" w:eastAsia="Calibri" w:hAnsi="Calibri" w:cs="Calibri"/>
-        </w:rPr>
-        <w:t xml:space="preserve"> </w:t>
-      </w:r>
-      <w:proofErr w:type="spellStart"/>
-      <w:r>
-        <w:rPr>
-          <w:rFonts w:ascii="Calibri" w:eastAsia="Calibri" w:hAnsi="Calibri" w:cs="Calibri"/>
-        </w:rPr>
-        <w:t>remoto</w:t>
-      </w:r>
-      <w:proofErr w:type="spellEnd"/>
-      <w:r>
-        <w:rPr>
-          <w:rFonts w:ascii="Calibri" w:eastAsia="Calibri" w:hAnsi="Calibri" w:cs="Calibri"/>
-        </w:rPr>
-        <w:t xml:space="preserve">, </w:t>
-      </w:r>
-      <w:proofErr w:type="spellStart"/>
-      <w:r>
-        <w:rPr>
-          <w:rFonts w:ascii="Calibri" w:eastAsia="Calibri" w:hAnsi="Calibri" w:cs="Calibri"/>
-        </w:rPr>
-        <w:t>vinculado</w:t>
-      </w:r>
-      <w:proofErr w:type="spellEnd"/>
-      <w:r>
-        <w:rPr>
-          <w:rFonts w:ascii="Calibri" w:eastAsia="Calibri" w:hAnsi="Calibri" w:cs="Calibri"/>
-        </w:rPr>
-        <w:t xml:space="preserve"> con </w:t>
+        <w:t xml:space="preserve">Estamos subiendo a nuestro repositorio remoto, vinculado con </w:t>
       </w:r>
       <w:proofErr w:type="spellStart"/>
       <w:r>
@@ -3649,21 +2155,7 @@
         <w:rPr>
           <w:rFonts w:ascii="Calibri" w:eastAsia="Calibri" w:hAnsi="Calibri" w:cs="Calibri"/>
         </w:rPr>
-        <w:t xml:space="preserve">, </w:t>
-      </w:r>
-      <w:proofErr w:type="spellStart"/>
-      <w:r>
-        <w:rPr>
-          <w:rFonts w:ascii="Calibri" w:eastAsia="Calibri" w:hAnsi="Calibri" w:cs="Calibri"/>
-        </w:rPr>
-        <w:t>nuestra</w:t>
-      </w:r>
-      <w:proofErr w:type="spellEnd"/>
-      <w:r>
-        <w:rPr>
-          <w:rFonts w:ascii="Calibri" w:eastAsia="Calibri" w:hAnsi="Calibri" w:cs="Calibri"/>
-        </w:rPr>
-        <w:t xml:space="preserve"> rama </w:t>
+        <w:t xml:space="preserve">, nuestra rama </w:t>
       </w:r>
       <w:proofErr w:type="spellStart"/>
       <w:r>
@@ -3677,35 +2169,7 @@
         <w:rPr>
           <w:rFonts w:ascii="Calibri" w:eastAsia="Calibri" w:hAnsi="Calibri" w:cs="Calibri"/>
         </w:rPr>
-        <w:t xml:space="preserve"> creada </w:t>
-      </w:r>
-      <w:proofErr w:type="spellStart"/>
-      <w:r>
-        <w:rPr>
-          <w:rFonts w:ascii="Calibri" w:eastAsia="Calibri" w:hAnsi="Calibri" w:cs="Calibri"/>
-        </w:rPr>
-        <w:t>previamente</w:t>
-      </w:r>
-      <w:proofErr w:type="spellEnd"/>
-      <w:r>
-        <w:rPr>
-          <w:rFonts w:ascii="Calibri" w:eastAsia="Calibri" w:hAnsi="Calibri" w:cs="Calibri"/>
-        </w:rPr>
-        <w:t xml:space="preserve"> en el </w:t>
-      </w:r>
-      <w:proofErr w:type="spellStart"/>
-      <w:r>
-        <w:rPr>
-          <w:rFonts w:ascii="Calibri" w:eastAsia="Calibri" w:hAnsi="Calibri" w:cs="Calibri"/>
-        </w:rPr>
-        <w:t>paso</w:t>
-      </w:r>
-      <w:proofErr w:type="spellEnd"/>
-      <w:r>
-        <w:rPr>
-          <w:rFonts w:ascii="Calibri" w:eastAsia="Calibri" w:hAnsi="Calibri" w:cs="Calibri"/>
-        </w:rPr>
-        <w:t xml:space="preserve"> 12</w:t>
+        <w:t xml:space="preserve"> creada previamente en el paso 12</w:t>
       </w:r>
     </w:p>
     <w:p>
@@ -4206,7 +2670,43 @@
                 <w:sz w:val="20"/>
                 <w:szCs w:val="20"/>
               </w:rPr>
-              <w:t>("Introdueix la primera qualificació");</w:t>
+              <w:t>("</w:t>
+            </w:r>
+            <w:proofErr w:type="spellStart"/>
+            <w:r>
+              <w:rPr>
+                <w:rFonts w:ascii="Calibri" w:eastAsia="Calibri" w:hAnsi="Calibri" w:cs="Calibri"/>
+                <w:sz w:val="20"/>
+                <w:szCs w:val="20"/>
+              </w:rPr>
+              <w:t>Introdueix</w:t>
+            </w:r>
+            <w:proofErr w:type="spellEnd"/>
+            <w:r>
+              <w:rPr>
+                <w:rFonts w:ascii="Calibri" w:eastAsia="Calibri" w:hAnsi="Calibri" w:cs="Calibri"/>
+                <w:sz w:val="20"/>
+                <w:szCs w:val="20"/>
+              </w:rPr>
+              <w:t xml:space="preserve"> la primera </w:t>
+            </w:r>
+            <w:proofErr w:type="spellStart"/>
+            <w:r>
+              <w:rPr>
+                <w:rFonts w:ascii="Calibri" w:eastAsia="Calibri" w:hAnsi="Calibri" w:cs="Calibri"/>
+                <w:sz w:val="20"/>
+                <w:szCs w:val="20"/>
+              </w:rPr>
+              <w:t>qualificació</w:t>
+            </w:r>
+            <w:proofErr w:type="spellEnd"/>
+            <w:r>
+              <w:rPr>
+                <w:rFonts w:ascii="Calibri" w:eastAsia="Calibri" w:hAnsi="Calibri" w:cs="Calibri"/>
+                <w:sz w:val="20"/>
+                <w:szCs w:val="20"/>
+              </w:rPr>
+              <w:t>");</w:t>
             </w:r>
           </w:p>
           <w:p>
@@ -4291,7 +2791,61 @@
                 <w:sz w:val="20"/>
                 <w:szCs w:val="20"/>
               </w:rPr>
-              <w:t>("Introdueix la segona qualificació: ");</w:t>
+              <w:t>("</w:t>
+            </w:r>
+            <w:proofErr w:type="spellStart"/>
+            <w:r>
+              <w:rPr>
+                <w:rFonts w:ascii="Calibri" w:eastAsia="Calibri" w:hAnsi="Calibri" w:cs="Calibri"/>
+                <w:sz w:val="20"/>
+                <w:szCs w:val="20"/>
+              </w:rPr>
+              <w:t>Introdueix</w:t>
+            </w:r>
+            <w:proofErr w:type="spellEnd"/>
+            <w:r>
+              <w:rPr>
+                <w:rFonts w:ascii="Calibri" w:eastAsia="Calibri" w:hAnsi="Calibri" w:cs="Calibri"/>
+                <w:sz w:val="20"/>
+                <w:szCs w:val="20"/>
+              </w:rPr>
+              <w:t xml:space="preserve"> la </w:t>
+            </w:r>
+            <w:proofErr w:type="spellStart"/>
+            <w:r>
+              <w:rPr>
+                <w:rFonts w:ascii="Calibri" w:eastAsia="Calibri" w:hAnsi="Calibri" w:cs="Calibri"/>
+                <w:sz w:val="20"/>
+                <w:szCs w:val="20"/>
+              </w:rPr>
+              <w:t>segona</w:t>
+            </w:r>
+            <w:proofErr w:type="spellEnd"/>
+            <w:r>
+              <w:rPr>
+                <w:rFonts w:ascii="Calibri" w:eastAsia="Calibri" w:hAnsi="Calibri" w:cs="Calibri"/>
+                <w:sz w:val="20"/>
+                <w:szCs w:val="20"/>
+              </w:rPr>
+              <w:t xml:space="preserve"> </w:t>
+            </w:r>
+            <w:proofErr w:type="spellStart"/>
+            <w:r>
+              <w:rPr>
+                <w:rFonts w:ascii="Calibri" w:eastAsia="Calibri" w:hAnsi="Calibri" w:cs="Calibri"/>
+                <w:sz w:val="20"/>
+                <w:szCs w:val="20"/>
+              </w:rPr>
+              <w:t>qualificació</w:t>
+            </w:r>
+            <w:proofErr w:type="spellEnd"/>
+            <w:r>
+              <w:rPr>
+                <w:rFonts w:ascii="Calibri" w:eastAsia="Calibri" w:hAnsi="Calibri" w:cs="Calibri"/>
+                <w:sz w:val="20"/>
+                <w:szCs w:val="20"/>
+              </w:rPr>
+              <w:t>: ");</w:t>
             </w:r>
           </w:p>
           <w:p>
@@ -4376,7 +2930,43 @@
                 <w:sz w:val="20"/>
                 <w:szCs w:val="20"/>
               </w:rPr>
-              <w:t>("Introdueix la tercera qualificació: ");</w:t>
+              <w:t>("</w:t>
+            </w:r>
+            <w:proofErr w:type="spellStart"/>
+            <w:r>
+              <w:rPr>
+                <w:rFonts w:ascii="Calibri" w:eastAsia="Calibri" w:hAnsi="Calibri" w:cs="Calibri"/>
+                <w:sz w:val="20"/>
+                <w:szCs w:val="20"/>
+              </w:rPr>
+              <w:t>Introdueix</w:t>
+            </w:r>
+            <w:proofErr w:type="spellEnd"/>
+            <w:r>
+              <w:rPr>
+                <w:rFonts w:ascii="Calibri" w:eastAsia="Calibri" w:hAnsi="Calibri" w:cs="Calibri"/>
+                <w:sz w:val="20"/>
+                <w:szCs w:val="20"/>
+              </w:rPr>
+              <w:t xml:space="preserve"> la tercera </w:t>
+            </w:r>
+            <w:proofErr w:type="spellStart"/>
+            <w:r>
+              <w:rPr>
+                <w:rFonts w:ascii="Calibri" w:eastAsia="Calibri" w:hAnsi="Calibri" w:cs="Calibri"/>
+                <w:sz w:val="20"/>
+                <w:szCs w:val="20"/>
+              </w:rPr>
+              <w:t>qualificació</w:t>
+            </w:r>
+            <w:proofErr w:type="spellEnd"/>
+            <w:r>
+              <w:rPr>
+                <w:rFonts w:ascii="Calibri" w:eastAsia="Calibri" w:hAnsi="Calibri" w:cs="Calibri"/>
+                <w:sz w:val="20"/>
+                <w:szCs w:val="20"/>
+              </w:rPr>
+              <w:t>: ");</w:t>
             </w:r>
           </w:p>
           <w:p>
@@ -4509,7 +3099,25 @@
                 <w:sz w:val="20"/>
                 <w:szCs w:val="20"/>
               </w:rPr>
-              <w:t xml:space="preserve"> promig = suma / 3;</w:t>
+              <w:t xml:space="preserve"> </w:t>
+            </w:r>
+            <w:proofErr w:type="spellStart"/>
+            <w:r>
+              <w:rPr>
+                <w:rFonts w:ascii="Calibri" w:eastAsia="Calibri" w:hAnsi="Calibri" w:cs="Calibri"/>
+                <w:sz w:val="20"/>
+                <w:szCs w:val="20"/>
+              </w:rPr>
+              <w:t>promig</w:t>
+            </w:r>
+            <w:proofErr w:type="spellEnd"/>
+            <w:r>
+              <w:rPr>
+                <w:rFonts w:ascii="Calibri" w:eastAsia="Calibri" w:hAnsi="Calibri" w:cs="Calibri"/>
+                <w:sz w:val="20"/>
+                <w:szCs w:val="20"/>
+              </w:rPr>
+              <w:t xml:space="preserve"> = suma / 3;</w:t>
             </w:r>
           </w:p>
           <w:p>
@@ -4557,7 +3165,25 @@
                 <w:sz w:val="20"/>
                 <w:szCs w:val="20"/>
               </w:rPr>
-              <w:t>("El promig de les notes es: " + promig );</w:t>
+              <w:t xml:space="preserve">("El </w:t>
+            </w:r>
+            <w:proofErr w:type="spellStart"/>
+            <w:r>
+              <w:rPr>
+                <w:rFonts w:ascii="Calibri" w:eastAsia="Calibri" w:hAnsi="Calibri" w:cs="Calibri"/>
+                <w:sz w:val="20"/>
+                <w:szCs w:val="20"/>
+              </w:rPr>
+              <w:t>promig</w:t>
+            </w:r>
+            <w:proofErr w:type="spellEnd"/>
+            <w:r>
+              <w:rPr>
+                <w:rFonts w:ascii="Calibri" w:eastAsia="Calibri" w:hAnsi="Calibri" w:cs="Calibri"/>
+                <w:sz w:val="20"/>
+                <w:szCs w:val="20"/>
+              </w:rPr>
+              <w:t xml:space="preserve"> de les notes es: " + promig );</w:t>
             </w:r>
           </w:p>
           <w:p>
@@ -4605,7 +3231,25 @@
                 <w:sz w:val="20"/>
                 <w:szCs w:val="20"/>
               </w:rPr>
-              <w:t xml:space="preserve"> (promig  &gt; 6)</w:t>
+              <w:t xml:space="preserve"> (</w:t>
+            </w:r>
+            <w:proofErr w:type="spellStart"/>
+            <w:r>
+              <w:rPr>
+                <w:rFonts w:ascii="Calibri" w:eastAsia="Calibri" w:hAnsi="Calibri" w:cs="Calibri"/>
+                <w:sz w:val="20"/>
+                <w:szCs w:val="20"/>
+              </w:rPr>
+              <w:t>promig</w:t>
+            </w:r>
+            <w:proofErr w:type="spellEnd"/>
+            <w:r>
+              <w:rPr>
+                <w:rFonts w:ascii="Calibri" w:eastAsia="Calibri" w:hAnsi="Calibri" w:cs="Calibri"/>
+                <w:sz w:val="20"/>
+                <w:szCs w:val="20"/>
+              </w:rPr>
+              <w:t xml:space="preserve">  &gt; 6)</w:t>
             </w:r>
           </w:p>
           <w:p>
@@ -4661,7 +3305,25 @@
                 <w:sz w:val="20"/>
                 <w:szCs w:val="20"/>
               </w:rPr>
-              <w:t>("Aprovat");</w:t>
+              <w:t>("</w:t>
+            </w:r>
+            <w:proofErr w:type="spellStart"/>
+            <w:r>
+              <w:rPr>
+                <w:rFonts w:ascii="Calibri" w:eastAsia="Calibri" w:hAnsi="Calibri" w:cs="Calibri"/>
+                <w:sz w:val="20"/>
+                <w:szCs w:val="20"/>
+              </w:rPr>
+              <w:t>Aprovat</w:t>
+            </w:r>
+            <w:proofErr w:type="spellEnd"/>
+            <w:r>
+              <w:rPr>
+                <w:rFonts w:ascii="Calibri" w:eastAsia="Calibri" w:hAnsi="Calibri" w:cs="Calibri"/>
+                <w:sz w:val="20"/>
+                <w:szCs w:val="20"/>
+              </w:rPr>
+              <w:t>");</w:t>
             </w:r>
           </w:p>
           <w:p>
@@ -4735,7 +3397,25 @@
                 <w:sz w:val="20"/>
                 <w:szCs w:val="20"/>
               </w:rPr>
-              <w:t xml:space="preserve"> (promig &lt; 6)</w:t>
+              <w:t xml:space="preserve"> (</w:t>
+            </w:r>
+            <w:proofErr w:type="spellStart"/>
+            <w:r>
+              <w:rPr>
+                <w:rFonts w:ascii="Calibri" w:eastAsia="Calibri" w:hAnsi="Calibri" w:cs="Calibri"/>
+                <w:sz w:val="20"/>
+                <w:szCs w:val="20"/>
+              </w:rPr>
+              <w:t>promig</w:t>
+            </w:r>
+            <w:proofErr w:type="spellEnd"/>
+            <w:r>
+              <w:rPr>
+                <w:rFonts w:ascii="Calibri" w:eastAsia="Calibri" w:hAnsi="Calibri" w:cs="Calibri"/>
+                <w:sz w:val="20"/>
+                <w:szCs w:val="20"/>
+              </w:rPr>
+              <w:t xml:space="preserve"> &lt; 6)</w:t>
             </w:r>
           </w:p>
           <w:p>
@@ -4791,7 +3471,25 @@
                 <w:sz w:val="20"/>
                 <w:szCs w:val="20"/>
               </w:rPr>
-              <w:t>("Suspès");</w:t>
+              <w:t>("</w:t>
+            </w:r>
+            <w:proofErr w:type="spellStart"/>
+            <w:r>
+              <w:rPr>
+                <w:rFonts w:ascii="Calibri" w:eastAsia="Calibri" w:hAnsi="Calibri" w:cs="Calibri"/>
+                <w:sz w:val="20"/>
+                <w:szCs w:val="20"/>
+              </w:rPr>
+              <w:t>Suspès</w:t>
+            </w:r>
+            <w:proofErr w:type="spellEnd"/>
+            <w:r>
+              <w:rPr>
+                <w:rFonts w:ascii="Calibri" w:eastAsia="Calibri" w:hAnsi="Calibri" w:cs="Calibri"/>
+                <w:sz w:val="20"/>
+                <w:szCs w:val="20"/>
+              </w:rPr>
+              <w:t>");</w:t>
             </w:r>
           </w:p>
           <w:p>
@@ -4870,7 +3568,39 @@
           <w:rFonts w:ascii="Calibri" w:eastAsia="Calibri" w:hAnsi="Calibri" w:cs="Calibri"/>
           <w:b/>
         </w:rPr>
-        <w:t xml:space="preserve">Crea el projecte dins del mateix </w:t>
+        <w:t xml:space="preserve">Crea el projecte </w:t>
+      </w:r>
+      <w:proofErr w:type="spellStart"/>
+      <w:r>
+        <w:rPr>
+          <w:rFonts w:ascii="Calibri" w:eastAsia="Calibri" w:hAnsi="Calibri" w:cs="Calibri"/>
+          <w:b/>
+        </w:rPr>
+        <w:t>dins</w:t>
+      </w:r>
+      <w:proofErr w:type="spellEnd"/>
+      <w:r>
+        <w:rPr>
+          <w:rFonts w:ascii="Calibri" w:eastAsia="Calibri" w:hAnsi="Calibri" w:cs="Calibri"/>
+          <w:b/>
+        </w:rPr>
+        <w:t xml:space="preserve"> del </w:t>
+      </w:r>
+      <w:proofErr w:type="spellStart"/>
+      <w:r>
+        <w:rPr>
+          <w:rFonts w:ascii="Calibri" w:eastAsia="Calibri" w:hAnsi="Calibri" w:cs="Calibri"/>
+          <w:b/>
+        </w:rPr>
+        <w:t>mateix</w:t>
+      </w:r>
+      <w:proofErr w:type="spellEnd"/>
+      <w:r>
+        <w:rPr>
+          <w:rFonts w:ascii="Calibri" w:eastAsia="Calibri" w:hAnsi="Calibri" w:cs="Calibri"/>
+          <w:b/>
+        </w:rPr>
+        <w:t xml:space="preserve"> </w:t>
       </w:r>
       <w:proofErr w:type="spellStart"/>
       <w:r>
@@ -4886,7 +3616,23 @@
           <w:rFonts w:ascii="Calibri" w:eastAsia="Calibri" w:hAnsi="Calibri" w:cs="Calibri"/>
           <w:b/>
         </w:rPr>
-        <w:t xml:space="preserve"> i puja’l al </w:t>
+        <w:t xml:space="preserve"> i </w:t>
+      </w:r>
+      <w:proofErr w:type="spellStart"/>
+      <w:r>
+        <w:rPr>
+          <w:rFonts w:ascii="Calibri" w:eastAsia="Calibri" w:hAnsi="Calibri" w:cs="Calibri"/>
+          <w:b/>
+        </w:rPr>
+        <w:t>puja’l</w:t>
+      </w:r>
+      <w:proofErr w:type="spellEnd"/>
+      <w:r>
+        <w:rPr>
+          <w:rFonts w:ascii="Calibri" w:eastAsia="Calibri" w:hAnsi="Calibri" w:cs="Calibri"/>
+          <w:b/>
+        </w:rPr>
+        <w:t xml:space="preserve"> al </w:t>
       </w:r>
       <w:proofErr w:type="spellStart"/>
       <w:r>
@@ -4902,7 +3648,23 @@
           <w:rFonts w:ascii="Calibri" w:eastAsia="Calibri" w:hAnsi="Calibri" w:cs="Calibri"/>
           <w:b/>
         </w:rPr>
-        <w:t xml:space="preserve"> remot.</w:t>
+        <w:t xml:space="preserve"> </w:t>
+      </w:r>
+      <w:proofErr w:type="spellStart"/>
+      <w:r>
+        <w:rPr>
+          <w:rFonts w:ascii="Calibri" w:eastAsia="Calibri" w:hAnsi="Calibri" w:cs="Calibri"/>
+          <w:b/>
+        </w:rPr>
+        <w:t>remot</w:t>
+      </w:r>
+      <w:proofErr w:type="spellEnd"/>
+      <w:r>
+        <w:rPr>
+          <w:rFonts w:ascii="Calibri" w:eastAsia="Calibri" w:hAnsi="Calibri" w:cs="Calibri"/>
+          <w:b/>
+        </w:rPr>
+        <w:t>.</w:t>
       </w:r>
     </w:p>
     <w:p>
@@ -4912,7 +3674,222 @@
         <w:rPr>
           <w:rFonts w:ascii="Calibri" w:eastAsia="Calibri" w:hAnsi="Calibri" w:cs="Calibri"/>
           <w:b/>
-          <w:vertAlign w:val="superscript"/>
+        </w:rPr>
+      </w:pPr>
+      <w:r>
+        <w:rPr>
+          <w:rFonts w:ascii="Calibri" w:eastAsia="Calibri" w:hAnsi="Calibri" w:cs="Calibri"/>
+          <w:b/>
+          <w:noProof/>
+          <w:lang w:eastAsia="es-ES"/>
+        </w:rPr>
+        <w:lastRenderedPageBreak/>
+        <w:drawing>
+          <wp:inline distT="0" distB="0" distL="0" distR="0">
+            <wp:extent cx="5733415" cy="4764181"/>
+            <wp:effectExtent l="19050" t="0" r="635" b="0"/>
+            <wp:docPr id="25" name="Imagen 25"/>
+            <wp:cNvGraphicFramePr>
+              <a:graphicFrameLocks xmlns:a="http://schemas.openxmlformats.org/drawingml/2006/main" noChangeAspect="1"/>
+            </wp:cNvGraphicFramePr>
+            <a:graphic xmlns:a="http://schemas.openxmlformats.org/drawingml/2006/main">
+              <a:graphicData uri="http://schemas.openxmlformats.org/drawingml/2006/picture">
+                <pic:pic xmlns:pic="http://schemas.openxmlformats.org/drawingml/2006/picture">
+                  <pic:nvPicPr>
+                    <pic:cNvPr id="0" name="Picture 25"/>
+                    <pic:cNvPicPr>
+                      <a:picLocks noChangeAspect="1" noChangeArrowheads="1"/>
+                    </pic:cNvPicPr>
+                  </pic:nvPicPr>
+                  <pic:blipFill>
+                    <a:blip r:embed="rId14" cstate="print"/>
+                    <a:srcRect/>
+                    <a:stretch>
+                      <a:fillRect/>
+                    </a:stretch>
+                  </pic:blipFill>
+                  <pic:spPr bwMode="auto">
+                    <a:xfrm>
+                      <a:off x="0" y="0"/>
+                      <a:ext cx="5733415" cy="4764181"/>
+                    </a:xfrm>
+                    <a:prstGeom prst="rect">
+                      <a:avLst/>
+                    </a:prstGeom>
+                    <a:noFill/>
+                    <a:ln w="9525">
+                      <a:noFill/>
+                      <a:miter lim="800000"/>
+                      <a:headEnd/>
+                      <a:tailEnd/>
+                    </a:ln>
+                  </pic:spPr>
+                </pic:pic>
+              </a:graphicData>
+            </a:graphic>
+          </wp:inline>
+        </w:drawing>
+      </w:r>
+    </w:p>
+    <w:p>
+      <w:pPr>
+        <w:spacing w:before="240" w:after="240" w:line="256" w:lineRule="auto"/>
+        <w:jc w:val="both"/>
+        <w:rPr>
+          <w:rFonts w:ascii="Calibri" w:eastAsia="Calibri" w:hAnsi="Calibri" w:cs="Calibri"/>
+          <w:b/>
+        </w:rPr>
+      </w:pPr>
+      <w:r>
+        <w:rPr>
+          <w:rFonts w:ascii="Calibri" w:eastAsia="Calibri" w:hAnsi="Calibri" w:cs="Calibri"/>
+          <w:b/>
+          <w:noProof/>
+          <w:lang w:eastAsia="es-ES"/>
+        </w:rPr>
+        <w:drawing>
+          <wp:inline distT="0" distB="0" distL="0" distR="0">
+            <wp:extent cx="5733415" cy="2395579"/>
+            <wp:effectExtent l="19050" t="0" r="635" b="0"/>
+            <wp:docPr id="19" name="Imagen 19"/>
+            <wp:cNvGraphicFramePr>
+              <a:graphicFrameLocks xmlns:a="http://schemas.openxmlformats.org/drawingml/2006/main" noChangeAspect="1"/>
+            </wp:cNvGraphicFramePr>
+            <a:graphic xmlns:a="http://schemas.openxmlformats.org/drawingml/2006/main">
+              <a:graphicData uri="http://schemas.openxmlformats.org/drawingml/2006/picture">
+                <pic:pic xmlns:pic="http://schemas.openxmlformats.org/drawingml/2006/picture">
+                  <pic:nvPicPr>
+                    <pic:cNvPr id="0" name="Picture 19"/>
+                    <pic:cNvPicPr>
+                      <a:picLocks noChangeAspect="1" noChangeArrowheads="1"/>
+                    </pic:cNvPicPr>
+                  </pic:nvPicPr>
+                  <pic:blipFill>
+                    <a:blip r:embed="rId15" cstate="print"/>
+                    <a:srcRect/>
+                    <a:stretch>
+                      <a:fillRect/>
+                    </a:stretch>
+                  </pic:blipFill>
+                  <pic:spPr bwMode="auto">
+                    <a:xfrm>
+                      <a:off x="0" y="0"/>
+                      <a:ext cx="5733415" cy="2395579"/>
+                    </a:xfrm>
+                    <a:prstGeom prst="rect">
+                      <a:avLst/>
+                    </a:prstGeom>
+                    <a:noFill/>
+                    <a:ln w="9525">
+                      <a:noFill/>
+                      <a:miter lim="800000"/>
+                      <a:headEnd/>
+                      <a:tailEnd/>
+                    </a:ln>
+                  </pic:spPr>
+                </pic:pic>
+              </a:graphicData>
+            </a:graphic>
+          </wp:inline>
+        </w:drawing>
+      </w:r>
+    </w:p>
+    <w:p>
+      <w:pPr>
+        <w:spacing w:before="240" w:after="240" w:line="256" w:lineRule="auto"/>
+        <w:jc w:val="both"/>
+        <w:rPr>
+          <w:rFonts w:ascii="Calibri" w:eastAsia="Calibri" w:hAnsi="Calibri" w:cs="Calibri"/>
+          <w:b/>
+        </w:rPr>
+      </w:pPr>
+      <w:r>
+        <w:rPr>
+          <w:rFonts w:ascii="Calibri" w:eastAsia="Calibri" w:hAnsi="Calibri" w:cs="Calibri"/>
+          <w:b/>
+          <w:noProof/>
+          <w:lang w:eastAsia="es-ES"/>
+        </w:rPr>
+        <w:lastRenderedPageBreak/>
+        <w:drawing>
+          <wp:inline distT="0" distB="0" distL="0" distR="0">
+            <wp:extent cx="5733415" cy="2050973"/>
+            <wp:effectExtent l="19050" t="0" r="635" b="0"/>
+            <wp:docPr id="22" name="Imagen 22"/>
+            <wp:cNvGraphicFramePr>
+              <a:graphicFrameLocks xmlns:a="http://schemas.openxmlformats.org/drawingml/2006/main" noChangeAspect="1"/>
+            </wp:cNvGraphicFramePr>
+            <a:graphic xmlns:a="http://schemas.openxmlformats.org/drawingml/2006/main">
+              <a:graphicData uri="http://schemas.openxmlformats.org/drawingml/2006/picture">
+                <pic:pic xmlns:pic="http://schemas.openxmlformats.org/drawingml/2006/picture">
+                  <pic:nvPicPr>
+                    <pic:cNvPr id="0" name="Picture 22"/>
+                    <pic:cNvPicPr>
+                      <a:picLocks noChangeAspect="1" noChangeArrowheads="1"/>
+                    </pic:cNvPicPr>
+                  </pic:nvPicPr>
+                  <pic:blipFill>
+                    <a:blip r:embed="rId16" cstate="print"/>
+                    <a:srcRect/>
+                    <a:stretch>
+                      <a:fillRect/>
+                    </a:stretch>
+                  </pic:blipFill>
+                  <pic:spPr bwMode="auto">
+                    <a:xfrm>
+                      <a:off x="0" y="0"/>
+                      <a:ext cx="5733415" cy="2050973"/>
+                    </a:xfrm>
+                    <a:prstGeom prst="rect">
+                      <a:avLst/>
+                    </a:prstGeom>
+                    <a:noFill/>
+                    <a:ln w="9525">
+                      <a:noFill/>
+                      <a:miter lim="800000"/>
+                      <a:headEnd/>
+                      <a:tailEnd/>
+                    </a:ln>
+                  </pic:spPr>
+                </pic:pic>
+              </a:graphicData>
+            </a:graphic>
+          </wp:inline>
+        </w:drawing>
+      </w:r>
+    </w:p>
+    <w:p>
+      <w:pPr>
+        <w:rPr>
+          <w:rFonts w:ascii="Calibri" w:eastAsia="Calibri" w:hAnsi="Calibri" w:cs="Calibri"/>
+          <w:b/>
+        </w:rPr>
+      </w:pPr>
+      <w:r>
+        <w:rPr>
+          <w:rFonts w:ascii="Calibri" w:eastAsia="Calibri" w:hAnsi="Calibri" w:cs="Calibri"/>
+          <w:b/>
+        </w:rPr>
+        <w:br w:type="page"/>
+      </w:r>
+    </w:p>
+    <w:p>
+      <w:pPr>
+        <w:spacing w:before="240" w:after="240" w:line="256" w:lineRule="auto"/>
+        <w:jc w:val="both"/>
+        <w:rPr>
+          <w:rFonts w:ascii="Calibri" w:eastAsia="Calibri" w:hAnsi="Calibri" w:cs="Calibri"/>
+          <w:b/>
+        </w:rPr>
+      </w:pPr>
+    </w:p>
+    <w:p>
+      <w:pPr>
+        <w:spacing w:before="240" w:after="240" w:line="256" w:lineRule="auto"/>
+        <w:jc w:val="both"/>
+        <w:rPr>
+          <w:rFonts w:ascii="Calibri" w:eastAsia="Calibri" w:hAnsi="Calibri" w:cs="Calibri"/>
+          <w:b/>
         </w:rPr>
       </w:pPr>
       <w:bookmarkStart w:id="9" w:name="_74slx9i8zqp" w:colFirst="0" w:colLast="0"/>
@@ -4925,8 +3902,204 @@
         <w:t xml:space="preserve">7. Afegeix una funcionalitat al programa anterior que permeti emmagatzemar ciutats i els seus respectius codis postals. El programa ha de demanar el nom i el codi fins que l’usuari introdueixi un valor per finalitzar la introducció de dades i mostrar un llistat amb format dels valors introduïts.  </w:t>
       </w:r>
     </w:p>
+    <w:p>
+      <w:pPr>
+        <w:spacing w:before="240" w:after="240" w:line="256" w:lineRule="auto"/>
+        <w:jc w:val="both"/>
+        <w:rPr>
+          <w:rFonts w:ascii="Calibri" w:eastAsia="Calibri" w:hAnsi="Calibri" w:cs="Calibri"/>
+          <w:b/>
+          <w:vertAlign w:val="superscript"/>
+        </w:rPr>
+      </w:pPr>
+      <w:r>
+        <w:rPr>
+          <w:rFonts w:ascii="Calibri" w:eastAsia="Calibri" w:hAnsi="Calibri" w:cs="Calibri"/>
+          <w:b/>
+          <w:noProof/>
+          <w:vertAlign w:val="superscript"/>
+          <w:lang w:eastAsia="es-ES"/>
+        </w:rPr>
+        <w:drawing>
+          <wp:inline distT="0" distB="0" distL="0" distR="0">
+            <wp:extent cx="5733415" cy="3407420"/>
+            <wp:effectExtent l="19050" t="0" r="635" b="0"/>
+            <wp:docPr id="7" name="Imagen 7"/>
+            <wp:cNvGraphicFramePr>
+              <a:graphicFrameLocks xmlns:a="http://schemas.openxmlformats.org/drawingml/2006/main" noChangeAspect="1"/>
+            </wp:cNvGraphicFramePr>
+            <a:graphic xmlns:a="http://schemas.openxmlformats.org/drawingml/2006/main">
+              <a:graphicData uri="http://schemas.openxmlformats.org/drawingml/2006/picture">
+                <pic:pic xmlns:pic="http://schemas.openxmlformats.org/drawingml/2006/picture">
+                  <pic:nvPicPr>
+                    <pic:cNvPr id="0" name="Picture 7"/>
+                    <pic:cNvPicPr>
+                      <a:picLocks noChangeAspect="1" noChangeArrowheads="1"/>
+                    </pic:cNvPicPr>
+                  </pic:nvPicPr>
+                  <pic:blipFill>
+                    <a:blip r:embed="rId17" cstate="print"/>
+                    <a:srcRect/>
+                    <a:stretch>
+                      <a:fillRect/>
+                    </a:stretch>
+                  </pic:blipFill>
+                  <pic:spPr bwMode="auto">
+                    <a:xfrm>
+                      <a:off x="0" y="0"/>
+                      <a:ext cx="5733415" cy="3407420"/>
+                    </a:xfrm>
+                    <a:prstGeom prst="rect">
+                      <a:avLst/>
+                    </a:prstGeom>
+                    <a:noFill/>
+                    <a:ln w="9525">
+                      <a:noFill/>
+                      <a:miter lim="800000"/>
+                      <a:headEnd/>
+                      <a:tailEnd/>
+                    </a:ln>
+                  </pic:spPr>
+                </pic:pic>
+              </a:graphicData>
+            </a:graphic>
+          </wp:inline>
+        </w:drawing>
+      </w:r>
+    </w:p>
+    <w:p>
+      <w:pPr>
+        <w:spacing w:before="240" w:after="240" w:line="256" w:lineRule="auto"/>
+        <w:jc w:val="both"/>
+        <w:rPr>
+          <w:rFonts w:ascii="Calibri" w:eastAsia="Calibri" w:hAnsi="Calibri" w:cs="Calibri"/>
+          <w:b/>
+          <w:vertAlign w:val="superscript"/>
+        </w:rPr>
+      </w:pPr>
+      <w:r>
+        <w:rPr>
+          <w:rFonts w:ascii="Calibri" w:eastAsia="Calibri" w:hAnsi="Calibri" w:cs="Calibri"/>
+          <w:b/>
+          <w:noProof/>
+          <w:vertAlign w:val="superscript"/>
+          <w:lang w:eastAsia="es-ES"/>
+        </w:rPr>
+        <w:drawing>
+          <wp:inline distT="0" distB="0" distL="0" distR="0">
+            <wp:extent cx="5733415" cy="3024956"/>
+            <wp:effectExtent l="19050" t="0" r="635" b="0"/>
+            <wp:docPr id="10" name="Imagen 10"/>
+            <wp:cNvGraphicFramePr>
+              <a:graphicFrameLocks xmlns:a="http://schemas.openxmlformats.org/drawingml/2006/main" noChangeAspect="1"/>
+            </wp:cNvGraphicFramePr>
+            <a:graphic xmlns:a="http://schemas.openxmlformats.org/drawingml/2006/main">
+              <a:graphicData uri="http://schemas.openxmlformats.org/drawingml/2006/picture">
+                <pic:pic xmlns:pic="http://schemas.openxmlformats.org/drawingml/2006/picture">
+                  <pic:nvPicPr>
+                    <pic:cNvPr id="0" name="Picture 10"/>
+                    <pic:cNvPicPr>
+                      <a:picLocks noChangeAspect="1" noChangeArrowheads="1"/>
+                    </pic:cNvPicPr>
+                  </pic:nvPicPr>
+                  <pic:blipFill>
+                    <a:blip r:embed="rId18" cstate="print"/>
+                    <a:srcRect/>
+                    <a:stretch>
+                      <a:fillRect/>
+                    </a:stretch>
+                  </pic:blipFill>
+                  <pic:spPr bwMode="auto">
+                    <a:xfrm>
+                      <a:off x="0" y="0"/>
+                      <a:ext cx="5733415" cy="3024956"/>
+                    </a:xfrm>
+                    <a:prstGeom prst="rect">
+                      <a:avLst/>
+                    </a:prstGeom>
+                    <a:noFill/>
+                    <a:ln w="9525">
+                      <a:noFill/>
+                      <a:miter lim="800000"/>
+                      <a:headEnd/>
+                      <a:tailEnd/>
+                    </a:ln>
+                  </pic:spPr>
+                </pic:pic>
+              </a:graphicData>
+            </a:graphic>
+          </wp:inline>
+        </w:drawing>
+      </w:r>
+    </w:p>
+    <w:p>
+      <w:pPr>
+        <w:spacing w:before="240" w:after="240" w:line="256" w:lineRule="auto"/>
+        <w:jc w:val="both"/>
+        <w:rPr>
+          <w:rFonts w:ascii="Calibri" w:eastAsia="Calibri" w:hAnsi="Calibri" w:cs="Calibri"/>
+          <w:b/>
+          <w:vertAlign w:val="superscript"/>
+        </w:rPr>
+      </w:pPr>
+      <w:r>
+        <w:rPr>
+          <w:rFonts w:ascii="Calibri" w:eastAsia="Calibri" w:hAnsi="Calibri" w:cs="Calibri"/>
+          <w:b/>
+          <w:noProof/>
+          <w:vertAlign w:val="superscript"/>
+          <w:lang w:eastAsia="es-ES"/>
+        </w:rPr>
+        <w:lastRenderedPageBreak/>
+        <w:drawing>
+          <wp:inline distT="0" distB="0" distL="0" distR="0">
+            <wp:extent cx="4885690" cy="3241040"/>
+            <wp:effectExtent l="19050" t="0" r="0" b="0"/>
+            <wp:docPr id="13" name="Imagen 13"/>
+            <wp:cNvGraphicFramePr>
+              <a:graphicFrameLocks xmlns:a="http://schemas.openxmlformats.org/drawingml/2006/main" noChangeAspect="1"/>
+            </wp:cNvGraphicFramePr>
+            <a:graphic xmlns:a="http://schemas.openxmlformats.org/drawingml/2006/main">
+              <a:graphicData uri="http://schemas.openxmlformats.org/drawingml/2006/picture">
+                <pic:pic xmlns:pic="http://schemas.openxmlformats.org/drawingml/2006/picture">
+                  <pic:nvPicPr>
+                    <pic:cNvPr id="0" name="Picture 13"/>
+                    <pic:cNvPicPr>
+                      <a:picLocks noChangeAspect="1" noChangeArrowheads="1"/>
+                    </pic:cNvPicPr>
+                  </pic:nvPicPr>
+                  <pic:blipFill>
+                    <a:blip r:embed="rId19" cstate="print"/>
+                    <a:srcRect/>
+                    <a:stretch>
+                      <a:fillRect/>
+                    </a:stretch>
+                  </pic:blipFill>
+                  <pic:spPr bwMode="auto">
+                    <a:xfrm>
+                      <a:off x="0" y="0"/>
+                      <a:ext cx="4885690" cy="3241040"/>
+                    </a:xfrm>
+                    <a:prstGeom prst="rect">
+                      <a:avLst/>
+                    </a:prstGeom>
+                    <a:noFill/>
+                    <a:ln w="9525">
+                      <a:noFill/>
+                      <a:miter lim="800000"/>
+                      <a:headEnd/>
+                      <a:tailEnd/>
+                    </a:ln>
+                  </pic:spPr>
+                </pic:pic>
+              </a:graphicData>
+            </a:graphic>
+          </wp:inline>
+        </w:drawing>
+      </w:r>
+    </w:p>
     <w:sectPr>
-      <w:headerReference w:type="default" r:id="rId14"/>
+      <w:headerReference w:type="default" r:id="rId20"/>
       <w:pgSz w:w="11909" w:h="16834"/>
       <w:pgMar w:top="1440" w:right="1440" w:bottom="1440" w:left="1440" w:header="720" w:footer="720" w:gutter="0"/>
       <w:pgNumType w:start="1"/>
@@ -5070,7 +4243,7 @@
     <w:r>
       <w:rPr>
         <w:noProof/>
-        <w:lang w:val="es-ES" w:eastAsia="es-ES"/>
+        <w:lang w:eastAsia="es-ES"/>
       </w:rPr>
       <w:drawing>
         <wp:anchor distT="0" distB="0" distL="0" distR="0" simplePos="0" relativeHeight="251658240" behindDoc="1" locked="0" layoutInCell="1" allowOverlap="1">
@@ -5514,7 +4687,7 @@
         <w:rFonts w:ascii="Arial" w:eastAsia="Arial" w:hAnsi="Arial" w:cs="Arial"/>
         <w:sz w:val="22"/>
         <w:szCs w:val="22"/>
-        <w:lang w:eastAsia="ca-ES" w:bidi="ar-SA"/>
+        <w:lang w:val="es-ES" w:eastAsia="ca-ES" w:bidi="ar-SA"/>
       </w:rPr>
     </w:rPrDefault>
     <w:pPrDefault>

</xml_diff>

<commit_message>
Final Version exercise 6 - 7 C# Code
</commit_message>
<xml_diff>
--- a/T0. Activitats de repàs .docx
+++ b/T0. Activitats de repàs .docx
@@ -88,7 +88,23 @@
           <w:rFonts w:ascii="Calibri" w:eastAsia="Calibri" w:hAnsi="Calibri" w:cs="Calibri"/>
           <w:b/>
         </w:rPr>
-        <w:t xml:space="preserve"> unitat i </w:t>
+        <w:t xml:space="preserve"> </w:t>
+      </w:r>
+      <w:proofErr w:type="spellStart"/>
+      <w:r>
+        <w:rPr>
+          <w:rFonts w:ascii="Calibri" w:eastAsia="Calibri" w:hAnsi="Calibri" w:cs="Calibri"/>
+          <w:b/>
+        </w:rPr>
+        <w:t>unitat</w:t>
+      </w:r>
+      <w:proofErr w:type="spellEnd"/>
+      <w:r>
+        <w:rPr>
+          <w:rFonts w:ascii="Calibri" w:eastAsia="Calibri" w:hAnsi="Calibri" w:cs="Calibri"/>
+          <w:b/>
+        </w:rPr>
+        <w:t xml:space="preserve"> i </w:t>
       </w:r>
       <w:proofErr w:type="spellStart"/>
       <w:r>
@@ -748,7 +764,7 @@
                     <a:blip r:embed="rId8" cstate="print">
                       <a:extLst>
                         <a:ext uri="{28A0092B-C50C-407E-A947-70E740481C1C}">
-                          <a14:useLocalDpi xmlns="" xmlns:wpc="http://schemas.microsoft.com/office/word/2010/wordprocessingCanvas" xmlns:cx="http://schemas.microsoft.com/office/drawing/2014/chartex" xmlns:mc="http://schemas.openxmlformats.org/markup-compatibility/2006" xmlns:o="urn:schemas-microsoft-com:office:office" xmlns:v="urn:schemas-microsoft-com:vml" xmlns:wp14="http://schemas.microsoft.com/office/word/2010/wordprocessingDrawing" xmlns:w10="urn:schemas-microsoft-com:office:word" xmlns:w="http://schemas.openxmlformats.org/wordprocessingml/2006/main" xmlns:w14="http://schemas.microsoft.com/office/word/2010/wordml" xmlns:w15="http://schemas.microsoft.com/office/word/2012/wordml" xmlns:w16se="http://schemas.microsoft.com/office/word/2015/wordml/symex" xmlns:wpg="http://schemas.microsoft.com/office/word/2010/wordprocessingGroup" xmlns:wpi="http://schemas.microsoft.com/office/word/2010/wordprocessingInk" xmlns:wps="http://schemas.microsoft.com/office/word/2010/wordprocessingShape" xmlns:a14="http://schemas.microsoft.com/office/drawing/2010/main" val="0"/>
+                          <a14:useLocalDpi xmlns:a14="http://schemas.microsoft.com/office/drawing/2010/main" xmlns:wps="http://schemas.microsoft.com/office/word/2010/wordprocessingShape" xmlns:wpi="http://schemas.microsoft.com/office/word/2010/wordprocessingInk" xmlns:wpg="http://schemas.microsoft.com/office/word/2010/wordprocessingGroup" xmlns:w16se="http://schemas.microsoft.com/office/word/2015/wordml/symex" xmlns:w15="http://schemas.microsoft.com/office/word/2012/wordml" xmlns:w14="http://schemas.microsoft.com/office/word/2010/wordml" xmlns:w="http://schemas.openxmlformats.org/wordprocessingml/2006/main" xmlns:w10="urn:schemas-microsoft-com:office:word" xmlns:wp14="http://schemas.microsoft.com/office/word/2010/wordprocessingDrawing" xmlns:v="urn:schemas-microsoft-com:vml" xmlns:o="urn:schemas-microsoft-com:office:office" xmlns:mc="http://schemas.openxmlformats.org/markup-compatibility/2006" xmlns:cx="http://schemas.microsoft.com/office/drawing/2014/chartex" xmlns:wpc="http://schemas.microsoft.com/office/word/2010/wordprocessingCanvas" xmlns="" val="0"/>
                         </a:ext>
                       </a:extLst>
                     </a:blip>
@@ -864,7 +880,23 @@
           <w:rFonts w:ascii="Calibri" w:eastAsia="Calibri" w:hAnsi="Calibri" w:cs="Calibri"/>
           <w:b/>
         </w:rPr>
-        <w:t xml:space="preserve"> README.md amb el contingut següent:</w:t>
+        <w:t xml:space="preserve"> README.md </w:t>
+      </w:r>
+      <w:proofErr w:type="spellStart"/>
+      <w:r>
+        <w:rPr>
+          <w:rFonts w:ascii="Calibri" w:eastAsia="Calibri" w:hAnsi="Calibri" w:cs="Calibri"/>
+          <w:b/>
+        </w:rPr>
+        <w:t>amb</w:t>
+      </w:r>
+      <w:proofErr w:type="spellEnd"/>
+      <w:r>
+        <w:rPr>
+          <w:rFonts w:ascii="Calibri" w:eastAsia="Calibri" w:hAnsi="Calibri" w:cs="Calibri"/>
+          <w:b/>
+        </w:rPr>
+        <w:t xml:space="preserve"> el contingut següent:</w:t>
       </w:r>
     </w:p>
     <w:tbl>
@@ -984,7 +1016,23 @@
                 <w:rFonts w:ascii="Calibri" w:eastAsia="Calibri" w:hAnsi="Calibri" w:cs="Calibri"/>
                 <w:b/>
               </w:rPr>
-              <w:t xml:space="preserve"> de repàs I del mòdul de projectes</w:t>
+              <w:t xml:space="preserve"> de </w:t>
+            </w:r>
+            <w:proofErr w:type="spellStart"/>
+            <w:r>
+              <w:rPr>
+                <w:rFonts w:ascii="Calibri" w:eastAsia="Calibri" w:hAnsi="Calibri" w:cs="Calibri"/>
+                <w:b/>
+              </w:rPr>
+              <w:t>repàs</w:t>
+            </w:r>
+            <w:proofErr w:type="spellEnd"/>
+            <w:r>
+              <w:rPr>
+                <w:rFonts w:ascii="Calibri" w:eastAsia="Calibri" w:hAnsi="Calibri" w:cs="Calibri"/>
+                <w:b/>
+              </w:rPr>
+              <w:t xml:space="preserve"> I del mòdul de projectes</w:t>
             </w:r>
           </w:p>
         </w:tc>
@@ -3568,7 +3616,23 @@
           <w:rFonts w:ascii="Calibri" w:eastAsia="Calibri" w:hAnsi="Calibri" w:cs="Calibri"/>
           <w:b/>
         </w:rPr>
-        <w:t xml:space="preserve">Crea el projecte </w:t>
+        <w:t xml:space="preserve">Crea el </w:t>
+      </w:r>
+      <w:proofErr w:type="spellStart"/>
+      <w:r>
+        <w:rPr>
+          <w:rFonts w:ascii="Calibri" w:eastAsia="Calibri" w:hAnsi="Calibri" w:cs="Calibri"/>
+          <w:b/>
+        </w:rPr>
+        <w:t>projecte</w:t>
+      </w:r>
+      <w:proofErr w:type="spellEnd"/>
+      <w:r>
+        <w:rPr>
+          <w:rFonts w:ascii="Calibri" w:eastAsia="Calibri" w:hAnsi="Calibri" w:cs="Calibri"/>
+          <w:b/>
+        </w:rPr>
+        <w:t xml:space="preserve"> </w:t>
       </w:r>
       <w:proofErr w:type="spellStart"/>
       <w:r>
@@ -3676,19 +3740,116 @@
           <w:b/>
         </w:rPr>
       </w:pPr>
+    </w:p>
+    <w:p>
+      <w:pPr>
+        <w:spacing w:before="240" w:after="240" w:line="256" w:lineRule="auto"/>
+        <w:jc w:val="both"/>
+        <w:rPr>
+          <w:rFonts w:ascii="Calibri" w:eastAsia="Calibri" w:hAnsi="Calibri" w:cs="Calibri"/>
+          <w:b/>
+        </w:rPr>
+      </w:pPr>
+    </w:p>
+    <w:p>
+      <w:pPr>
+        <w:spacing w:before="240" w:after="240" w:line="256" w:lineRule="auto"/>
+        <w:jc w:val="both"/>
+        <w:rPr>
+          <w:rFonts w:ascii="Calibri" w:eastAsia="Calibri" w:hAnsi="Calibri" w:cs="Calibri"/>
+          <w:b/>
+        </w:rPr>
+      </w:pPr>
+    </w:p>
+    <w:p>
+      <w:pPr>
+        <w:rPr>
+          <w:rFonts w:ascii="Calibri" w:eastAsia="Calibri" w:hAnsi="Calibri" w:cs="Calibri"/>
+          <w:b/>
+        </w:rPr>
+      </w:pPr>
+      <w:r>
+        <w:rPr>
+          <w:rFonts w:ascii="Calibri" w:eastAsia="Calibri" w:hAnsi="Calibri" w:cs="Calibri"/>
+          <w:b/>
+        </w:rPr>
+        <w:br w:type="page"/>
+      </w:r>
+    </w:p>
+    <w:p>
+      <w:pPr>
+        <w:spacing w:before="240" w:after="240" w:line="256" w:lineRule="auto"/>
+        <w:jc w:val="both"/>
+        <w:rPr>
+          <w:rFonts w:ascii="Calibri" w:eastAsia="Calibri" w:hAnsi="Calibri" w:cs="Calibri"/>
+          <w:b/>
+        </w:rPr>
+      </w:pPr>
+    </w:p>
+    <w:p>
+      <w:pPr>
+        <w:spacing w:before="240" w:after="240" w:line="256" w:lineRule="auto"/>
+        <w:jc w:val="both"/>
+        <w:rPr>
+          <w:rFonts w:ascii="Calibri" w:eastAsia="Calibri" w:hAnsi="Calibri" w:cs="Calibri"/>
+          <w:b/>
+        </w:rPr>
+      </w:pPr>
+      <w:bookmarkStart w:id="9" w:name="_74slx9i8zqp" w:colFirst="0" w:colLast="0"/>
+      <w:bookmarkEnd w:id="9"/>
+      <w:r>
+        <w:rPr>
+          <w:rFonts w:ascii="Calibri" w:eastAsia="Calibri" w:hAnsi="Calibri" w:cs="Calibri"/>
+          <w:b/>
+        </w:rPr>
+        <w:t xml:space="preserve">7. Afegeix una funcionalitat al programa anterior que permeti emmagatzemar ciutats i els seus respectius codis postals. El programa ha de demanar el nom i el codi fins que l’usuari introdueixi un valor per finalitzar la introducció de dades i mostrar un llistat amb format dels valors introduïts.  </w:t>
+      </w:r>
+    </w:p>
+    <w:p>
+      <w:pPr>
+        <w:spacing w:before="240" w:after="240" w:line="256" w:lineRule="auto"/>
+        <w:jc w:val="both"/>
+        <w:rPr>
+          <w:rFonts w:ascii="Calibri" w:eastAsia="Calibri" w:hAnsi="Calibri" w:cs="Calibri"/>
+          <w:b/>
+          <w:vertAlign w:val="superscript"/>
+        </w:rPr>
+      </w:pPr>
+    </w:p>
+    <w:p>
+      <w:pPr>
+        <w:spacing w:before="240" w:after="240" w:line="256" w:lineRule="auto"/>
+        <w:jc w:val="both"/>
+        <w:rPr>
+          <w:rFonts w:ascii="Calibri" w:eastAsia="Calibri" w:hAnsi="Calibri" w:cs="Calibri"/>
+          <w:b/>
+          <w:vertAlign w:val="superscript"/>
+        </w:rPr>
+      </w:pPr>
+    </w:p>
+    <w:p>
+      <w:pPr>
+        <w:spacing w:before="240" w:after="240" w:line="256" w:lineRule="auto"/>
+        <w:jc w:val="both"/>
+        <w:rPr>
+          <w:rFonts w:ascii="Calibri" w:eastAsia="Calibri" w:hAnsi="Calibri" w:cs="Calibri"/>
+          <w:b/>
+          <w:vertAlign w:val="superscript"/>
+        </w:rPr>
+      </w:pPr>
       <w:r>
         <w:rPr>
           <w:rFonts w:ascii="Calibri" w:eastAsia="Calibri" w:hAnsi="Calibri" w:cs="Calibri"/>
           <w:b/>
           <w:noProof/>
+          <w:vertAlign w:val="superscript"/>
           <w:lang w:eastAsia="es-ES"/>
         </w:rPr>
-        <w:lastRenderedPageBreak/>
         <w:drawing>
           <wp:inline distT="0" distB="0" distL="0" distR="0">
-            <wp:extent cx="5733415" cy="4764181"/>
+            <wp:extent cx="5733415" cy="3323233"/>
             <wp:effectExtent l="19050" t="0" r="635" b="0"/>
-            <wp:docPr id="25" name="Imagen 25"/>
+            <wp:docPr id="2" name="Imagen 7"/>
             <wp:cNvGraphicFramePr>
               <a:graphicFrameLocks xmlns:a="http://schemas.openxmlformats.org/drawingml/2006/main" noChangeAspect="1"/>
             </wp:cNvGraphicFramePr>
@@ -3696,7 +3857,7 @@
               <a:graphicData uri="http://schemas.openxmlformats.org/drawingml/2006/picture">
                 <pic:pic xmlns:pic="http://schemas.openxmlformats.org/drawingml/2006/picture">
                   <pic:nvPicPr>
-                    <pic:cNvPr id="0" name="Picture 25"/>
+                    <pic:cNvPr id="0" name="Picture 7"/>
                     <pic:cNvPicPr>
                       <a:picLocks noChangeAspect="1" noChangeArrowheads="1"/>
                     </pic:cNvPicPr>
@@ -3711,7 +3872,7 @@
                   <pic:spPr bwMode="auto">
                     <a:xfrm>
                       <a:off x="0" y="0"/>
-                      <a:ext cx="5733415" cy="4764181"/>
+                      <a:ext cx="5733415" cy="3323233"/>
                     </a:xfrm>
                     <a:prstGeom prst="rect">
                       <a:avLst/>
@@ -3738,6 +3899,7 @@
         <w:rPr>
           <w:rFonts w:ascii="Calibri" w:eastAsia="Calibri" w:hAnsi="Calibri" w:cs="Calibri"/>
           <w:b/>
+          <w:vertAlign w:val="superscript"/>
         </w:rPr>
       </w:pPr>
       <w:r>
@@ -3745,13 +3907,14 @@
           <w:rFonts w:ascii="Calibri" w:eastAsia="Calibri" w:hAnsi="Calibri" w:cs="Calibri"/>
           <w:b/>
           <w:noProof/>
+          <w:vertAlign w:val="superscript"/>
           <w:lang w:eastAsia="es-ES"/>
         </w:rPr>
         <w:drawing>
           <wp:inline distT="0" distB="0" distL="0" distR="0">
-            <wp:extent cx="5733415" cy="2395579"/>
+            <wp:extent cx="5733415" cy="3149398"/>
             <wp:effectExtent l="19050" t="0" r="635" b="0"/>
-            <wp:docPr id="19" name="Imagen 19"/>
+            <wp:docPr id="3" name="Imagen 10"/>
             <wp:cNvGraphicFramePr>
               <a:graphicFrameLocks xmlns:a="http://schemas.openxmlformats.org/drawingml/2006/main" noChangeAspect="1"/>
             </wp:cNvGraphicFramePr>
@@ -3759,7 +3922,7 @@
               <a:graphicData uri="http://schemas.openxmlformats.org/drawingml/2006/picture">
                 <pic:pic xmlns:pic="http://schemas.openxmlformats.org/drawingml/2006/picture">
                   <pic:nvPicPr>
-                    <pic:cNvPr id="0" name="Picture 19"/>
+                    <pic:cNvPr id="0" name="Picture 10"/>
                     <pic:cNvPicPr>
                       <a:picLocks noChangeAspect="1" noChangeArrowheads="1"/>
                     </pic:cNvPicPr>
@@ -3774,7 +3937,7 @@
                   <pic:spPr bwMode="auto">
                     <a:xfrm>
                       <a:off x="0" y="0"/>
-                      <a:ext cx="5733415" cy="2395579"/>
+                      <a:ext cx="5733415" cy="3149398"/>
                     </a:xfrm>
                     <a:prstGeom prst="rect">
                       <a:avLst/>
@@ -3801,6 +3964,18 @@
         <w:rPr>
           <w:rFonts w:ascii="Calibri" w:eastAsia="Calibri" w:hAnsi="Calibri" w:cs="Calibri"/>
           <w:b/>
+          <w:vertAlign w:val="superscript"/>
+        </w:rPr>
+      </w:pPr>
+    </w:p>
+    <w:p>
+      <w:pPr>
+        <w:spacing w:before="240" w:after="240" w:line="256" w:lineRule="auto"/>
+        <w:jc w:val="both"/>
+        <w:rPr>
+          <w:rFonts w:ascii="Calibri" w:eastAsia="Calibri" w:hAnsi="Calibri" w:cs="Calibri"/>
+          <w:b/>
+          <w:vertAlign w:val="superscript"/>
         </w:rPr>
       </w:pPr>
       <w:r>
@@ -3808,14 +3983,15 @@
           <w:rFonts w:ascii="Calibri" w:eastAsia="Calibri" w:hAnsi="Calibri" w:cs="Calibri"/>
           <w:b/>
           <w:noProof/>
+          <w:vertAlign w:val="superscript"/>
           <w:lang w:eastAsia="es-ES"/>
         </w:rPr>
         <w:lastRenderedPageBreak/>
         <w:drawing>
           <wp:inline distT="0" distB="0" distL="0" distR="0">
-            <wp:extent cx="5733415" cy="2050973"/>
+            <wp:extent cx="5733415" cy="3247702"/>
             <wp:effectExtent l="19050" t="0" r="635" b="0"/>
-            <wp:docPr id="22" name="Imagen 22"/>
+            <wp:docPr id="5" name="Imagen 13"/>
             <wp:cNvGraphicFramePr>
               <a:graphicFrameLocks xmlns:a="http://schemas.openxmlformats.org/drawingml/2006/main" noChangeAspect="1"/>
             </wp:cNvGraphicFramePr>
@@ -3823,7 +3999,7 @@
               <a:graphicData uri="http://schemas.openxmlformats.org/drawingml/2006/picture">
                 <pic:pic xmlns:pic="http://schemas.openxmlformats.org/drawingml/2006/picture">
                   <pic:nvPicPr>
-                    <pic:cNvPr id="0" name="Picture 22"/>
+                    <pic:cNvPr id="0" name="Picture 13"/>
                     <pic:cNvPicPr>
                       <a:picLocks noChangeAspect="1" noChangeArrowheads="1"/>
                     </pic:cNvPicPr>
@@ -3838,7 +4014,7 @@
                   <pic:spPr bwMode="auto">
                     <a:xfrm>
                       <a:off x="0" y="0"/>
-                      <a:ext cx="5733415" cy="2050973"/>
+                      <a:ext cx="5733415" cy="3247702"/>
                     </a:xfrm>
                     <a:prstGeom prst="rect">
                       <a:avLst/>
@@ -3860,50 +4036,6 @@
     </w:p>
     <w:p>
       <w:pPr>
-        <w:rPr>
-          <w:rFonts w:ascii="Calibri" w:eastAsia="Calibri" w:hAnsi="Calibri" w:cs="Calibri"/>
-          <w:b/>
-        </w:rPr>
-      </w:pPr>
-      <w:r>
-        <w:rPr>
-          <w:rFonts w:ascii="Calibri" w:eastAsia="Calibri" w:hAnsi="Calibri" w:cs="Calibri"/>
-          <w:b/>
-        </w:rPr>
-        <w:br w:type="page"/>
-      </w:r>
-    </w:p>
-    <w:p>
-      <w:pPr>
-        <w:spacing w:before="240" w:after="240" w:line="256" w:lineRule="auto"/>
-        <w:jc w:val="both"/>
-        <w:rPr>
-          <w:rFonts w:ascii="Calibri" w:eastAsia="Calibri" w:hAnsi="Calibri" w:cs="Calibri"/>
-          <w:b/>
-        </w:rPr>
-      </w:pPr>
-    </w:p>
-    <w:p>
-      <w:pPr>
-        <w:spacing w:before="240" w:after="240" w:line="256" w:lineRule="auto"/>
-        <w:jc w:val="both"/>
-        <w:rPr>
-          <w:rFonts w:ascii="Calibri" w:eastAsia="Calibri" w:hAnsi="Calibri" w:cs="Calibri"/>
-          <w:b/>
-        </w:rPr>
-      </w:pPr>
-      <w:bookmarkStart w:id="9" w:name="_74slx9i8zqp" w:colFirst="0" w:colLast="0"/>
-      <w:bookmarkEnd w:id="9"/>
-      <w:r>
-        <w:rPr>
-          <w:rFonts w:ascii="Calibri" w:eastAsia="Calibri" w:hAnsi="Calibri" w:cs="Calibri"/>
-          <w:b/>
-        </w:rPr>
-        <w:t xml:space="preserve">7. Afegeix una funcionalitat al programa anterior que permeti emmagatzemar ciutats i els seus respectius codis postals. El programa ha de demanar el nom i el codi fins que l’usuari introdueixi un valor per finalitzar la introducció de dades i mostrar un llistat amb format dels valors introduïts.  </w:t>
-      </w:r>
-    </w:p>
-    <w:p>
-      <w:pPr>
         <w:spacing w:before="240" w:after="240" w:line="256" w:lineRule="auto"/>
         <w:jc w:val="both"/>
         <w:rPr>
@@ -3922,9 +4054,9 @@
         </w:rPr>
         <w:drawing>
           <wp:inline distT="0" distB="0" distL="0" distR="0">
-            <wp:extent cx="5733415" cy="3407420"/>
+            <wp:extent cx="5733415" cy="3025685"/>
             <wp:effectExtent l="19050" t="0" r="635" b="0"/>
-            <wp:docPr id="7" name="Imagen 7"/>
+            <wp:docPr id="16" name="Imagen 16"/>
             <wp:cNvGraphicFramePr>
               <a:graphicFrameLocks xmlns:a="http://schemas.openxmlformats.org/drawingml/2006/main" noChangeAspect="1"/>
             </wp:cNvGraphicFramePr>
@@ -3932,7 +4064,7 @@
               <a:graphicData uri="http://schemas.openxmlformats.org/drawingml/2006/picture">
                 <pic:pic xmlns:pic="http://schemas.openxmlformats.org/drawingml/2006/picture">
                   <pic:nvPicPr>
-                    <pic:cNvPr id="0" name="Picture 7"/>
+                    <pic:cNvPr id="0" name="Picture 16"/>
                     <pic:cNvPicPr>
                       <a:picLocks noChangeAspect="1" noChangeArrowheads="1"/>
                     </pic:cNvPicPr>
@@ -3947,7 +4079,7 @@
                   <pic:spPr bwMode="auto">
                     <a:xfrm>
                       <a:off x="0" y="0"/>
-                      <a:ext cx="5733415" cy="3407420"/>
+                      <a:ext cx="5733415" cy="3025685"/>
                     </a:xfrm>
                     <a:prstGeom prst="rect">
                       <a:avLst/>
@@ -3985,11 +4117,12 @@
           <w:vertAlign w:val="superscript"/>
           <w:lang w:eastAsia="es-ES"/>
         </w:rPr>
+        <w:lastRenderedPageBreak/>
         <w:drawing>
           <wp:inline distT="0" distB="0" distL="0" distR="0">
-            <wp:extent cx="5733415" cy="3024956"/>
+            <wp:extent cx="5733415" cy="3081271"/>
             <wp:effectExtent l="19050" t="0" r="635" b="0"/>
-            <wp:docPr id="10" name="Imagen 10"/>
+            <wp:docPr id="6" name="Imagen 19"/>
             <wp:cNvGraphicFramePr>
               <a:graphicFrameLocks xmlns:a="http://schemas.openxmlformats.org/drawingml/2006/main" noChangeAspect="1"/>
             </wp:cNvGraphicFramePr>
@@ -3997,7 +4130,7 @@
               <a:graphicData uri="http://schemas.openxmlformats.org/drawingml/2006/picture">
                 <pic:pic xmlns:pic="http://schemas.openxmlformats.org/drawingml/2006/picture">
                   <pic:nvPicPr>
-                    <pic:cNvPr id="0" name="Picture 10"/>
+                    <pic:cNvPr id="0" name="Picture 19"/>
                     <pic:cNvPicPr>
                       <a:picLocks noChangeAspect="1" noChangeArrowheads="1"/>
                     </pic:cNvPicPr>
@@ -4012,7 +4145,7 @@
                   <pic:spPr bwMode="auto">
                     <a:xfrm>
                       <a:off x="0" y="0"/>
-                      <a:ext cx="5733415" cy="3024956"/>
+                      <a:ext cx="5733415" cy="3081271"/>
                     </a:xfrm>
                     <a:prstGeom prst="rect">
                       <a:avLst/>
@@ -4032,74 +4165,8 @@
         </w:drawing>
       </w:r>
     </w:p>
-    <w:p>
-      <w:pPr>
-        <w:spacing w:before="240" w:after="240" w:line="256" w:lineRule="auto"/>
-        <w:jc w:val="both"/>
-        <w:rPr>
-          <w:rFonts w:ascii="Calibri" w:eastAsia="Calibri" w:hAnsi="Calibri" w:cs="Calibri"/>
-          <w:b/>
-          <w:vertAlign w:val="superscript"/>
-        </w:rPr>
-      </w:pPr>
-      <w:r>
-        <w:rPr>
-          <w:rFonts w:ascii="Calibri" w:eastAsia="Calibri" w:hAnsi="Calibri" w:cs="Calibri"/>
-          <w:b/>
-          <w:noProof/>
-          <w:vertAlign w:val="superscript"/>
-          <w:lang w:eastAsia="es-ES"/>
-        </w:rPr>
-        <w:lastRenderedPageBreak/>
-        <w:drawing>
-          <wp:inline distT="0" distB="0" distL="0" distR="0">
-            <wp:extent cx="4885690" cy="3241040"/>
-            <wp:effectExtent l="19050" t="0" r="0" b="0"/>
-            <wp:docPr id="13" name="Imagen 13"/>
-            <wp:cNvGraphicFramePr>
-              <a:graphicFrameLocks xmlns:a="http://schemas.openxmlformats.org/drawingml/2006/main" noChangeAspect="1"/>
-            </wp:cNvGraphicFramePr>
-            <a:graphic xmlns:a="http://schemas.openxmlformats.org/drawingml/2006/main">
-              <a:graphicData uri="http://schemas.openxmlformats.org/drawingml/2006/picture">
-                <pic:pic xmlns:pic="http://schemas.openxmlformats.org/drawingml/2006/picture">
-                  <pic:nvPicPr>
-                    <pic:cNvPr id="0" name="Picture 13"/>
-                    <pic:cNvPicPr>
-                      <a:picLocks noChangeAspect="1" noChangeArrowheads="1"/>
-                    </pic:cNvPicPr>
-                  </pic:nvPicPr>
-                  <pic:blipFill>
-                    <a:blip r:embed="rId19" cstate="print"/>
-                    <a:srcRect/>
-                    <a:stretch>
-                      <a:fillRect/>
-                    </a:stretch>
-                  </pic:blipFill>
-                  <pic:spPr bwMode="auto">
-                    <a:xfrm>
-                      <a:off x="0" y="0"/>
-                      <a:ext cx="4885690" cy="3241040"/>
-                    </a:xfrm>
-                    <a:prstGeom prst="rect">
-                      <a:avLst/>
-                    </a:prstGeom>
-                    <a:noFill/>
-                    <a:ln w="9525">
-                      <a:noFill/>
-                      <a:miter lim="800000"/>
-                      <a:headEnd/>
-                      <a:tailEnd/>
-                    </a:ln>
-                  </pic:spPr>
-                </pic:pic>
-              </a:graphicData>
-            </a:graphic>
-          </wp:inline>
-        </w:drawing>
-      </w:r>
-    </w:p>
     <w:sectPr>
-      <w:headerReference w:type="default" r:id="rId20"/>
+      <w:headerReference w:type="default" r:id="rId19"/>
       <w:pgSz w:w="11909" w:h="16834"/>
       <w:pgMar w:top="1440" w:right="1440" w:bottom="1440" w:left="1440" w:header="720" w:footer="720" w:gutter="0"/>
       <w:pgNumType w:start="1"/>

</xml_diff>